<commit_message>
PDF version of paper
</commit_message>
<xml_diff>
--- a/paper/Revised_Paper_ANRA.docx
+++ b/paper/Revised_Paper_ANRA.docx
@@ -2548,26 +2548,12 @@
           <w:t xml:space="preserve">75%. Equipment pressure drops are only specified for heat exchangers as detailed in </w:t>
         </w:r>
         <w:r>
-          <w:rPr>
-            <w:lang w:val="en-GB"/>
-          </w:rPr>
           <w:fldChar w:fldCharType="begin" w:fldLock="1"/>
         </w:r>
         <w:r>
-          <w:rPr>
-            <w:lang w:val="en-GB"/>
-            <w:rPrChange w:id="41" w:author="Anders Andreasen" w:date="2022-01-16T00:26:00Z">
-              <w:rPr>
-                <w:lang w:val="en-GB"/>
-              </w:rPr>
-            </w:rPrChange>
-          </w:rPr>
           <w:instrText>ADDIN CSL_CITATION {"citationItems":[{"id":"ITEM-1","itemData":{"DOI":"10.3390/chemengineering4010011","author":[{"dropping-particle":"","family":"Andreasen","given":"Anders","non-dropping-particle":"","parse-names":false,"suffix":""}],"container-title":"ChemEngineering","id":"ITEM-1","issue":"1","issued":{"date-parts":[["2020"]]},"page":"1--21 (Article no. 11)","title":"Applied Process Simulation-Driven Oil and Gas Separation Plant Optimization Using Surrogate Modeling and Evolutionary Algorithms","type":"article-journal","volume":"4"},"uris":["http://www.mendeley.com/documents/?uuid=6fa9f3fa-5be4-4845-822b-b79f98663811"]}],"mendeley":{"formattedCitation":"[1]","plainTextFormattedCitation":"[1]","previouslyFormattedCitation":"[1]"},"properties":{"noteIndex":0},"schema":"https://github.com/citation-style-language/schema/raw/master/csl-citation.json"}</w:instrText>
         </w:r>
         <w:r>
-          <w:rPr>
-            <w:lang w:val="en-GB"/>
-          </w:rPr>
           <w:fldChar w:fldCharType="separate"/>
         </w:r>
         <w:r>
@@ -2578,9 +2564,6 @@
           <w:t>[1]</w:t>
         </w:r>
         <w:r>
-          <w:rPr>
-            <w:lang w:val="en-GB"/>
-          </w:rPr>
           <w:fldChar w:fldCharType="end"/>
         </w:r>
         <w:r>
@@ -2596,13 +2579,13 @@
       <w:pPr>
         <w:keepNext/>
         <w:rPr>
-          <w:ins w:id="42" w:author="Anders Andreasen" w:date="2022-01-15T13:00:00Z"/>
-        </w:rPr>
-        <w:pPrChange w:id="43" w:author="Anders Andreasen" w:date="2022-01-15T13:00:00Z">
+          <w:ins w:id="41" w:author="Anders Andreasen" w:date="2022-01-15T13:00:00Z"/>
+        </w:rPr>
+        <w:pPrChange w:id="42" w:author="Anders Andreasen" w:date="2022-01-15T13:00:00Z">
           <w:pPr/>
         </w:pPrChange>
       </w:pPr>
-      <w:del w:id="44" w:author="Anders Andreasen" w:date="2022-01-15T12:39:00Z">
+      <w:del w:id="43" w:author="Anders Andreasen" w:date="2022-01-15T12:39:00Z">
         <w:r>
           <w:rPr>
             <w:noProof/>
@@ -2657,7 +2640,7 @@
           </w:drawing>
         </w:r>
       </w:del>
-      <w:ins w:id="45" w:author="Anders Andreasen" w:date="2022-01-15T12:59:00Z">
+      <w:ins w:id="44" w:author="Anders Andreasen" w:date="2022-01-15T12:59:00Z">
         <w:r>
           <w:rPr>
             <w:noProof/>
@@ -2712,29 +2695,29 @@
         <w:pStyle w:val="Caption"/>
         <w:jc w:val="left"/>
         <w:rPr>
-          <w:ins w:id="46" w:author="Anders Andreasen" w:date="2022-01-15T13:00:00Z"/>
-        </w:rPr>
-        <w:pPrChange w:id="47" w:author="Anders Andreasen" w:date="2022-01-15T13:00:00Z">
+          <w:ins w:id="45" w:author="Anders Andreasen" w:date="2022-01-15T13:00:00Z"/>
+        </w:rPr>
+        <w:pPrChange w:id="46" w:author="Anders Andreasen" w:date="2022-01-15T13:00:00Z">
           <w:pPr>
             <w:pStyle w:val="Caption"/>
           </w:pPr>
         </w:pPrChange>
       </w:pPr>
+      <w:ins w:id="47" w:author="Anders Andreasen" w:date="2022-01-15T13:00:00Z">
+        <w:r>
+          <w:t xml:space="preserve">Figure </w:t>
+        </w:r>
+        <w:r>
+          <w:fldChar w:fldCharType="begin"/>
+        </w:r>
+        <w:r>
+          <w:instrText xml:space="preserve"> SEQ Figure \* ARABIC \s 1 </w:instrText>
+        </w:r>
+      </w:ins>
+      <w:r>
+        <w:fldChar w:fldCharType="separate"/>
+      </w:r>
       <w:ins w:id="48" w:author="Anders Andreasen" w:date="2022-01-15T13:00:00Z">
-        <w:r>
-          <w:t xml:space="preserve">Figure </w:t>
-        </w:r>
-        <w:r>
-          <w:fldChar w:fldCharType="begin"/>
-        </w:r>
-        <w:r>
-          <w:instrText xml:space="preserve"> SEQ Figure \* ARABIC \s 1 </w:instrText>
-        </w:r>
-      </w:ins>
-      <w:r>
-        <w:fldChar w:fldCharType="separate"/>
-      </w:r>
-      <w:ins w:id="49" w:author="Anders Andreasen" w:date="2022-01-15T13:00:00Z">
         <w:r>
           <w:rPr>
             <w:noProof/>
@@ -2748,12 +2731,12 @@
           <w:t xml:space="preserve"> </w:t>
         </w:r>
       </w:ins>
-      <w:ins w:id="50" w:author="Anders Andreasen" w:date="2022-01-15T13:32:00Z">
+      <w:ins w:id="49" w:author="Anders Andreasen" w:date="2022-01-15T13:32:00Z">
         <w:r>
           <w:t>Oil and gas separation plant s</w:t>
         </w:r>
       </w:ins>
-      <w:ins w:id="51" w:author="Anders Andreasen" w:date="2022-01-15T13:00:00Z">
+      <w:ins w:id="50" w:author="Anders Andreasen" w:date="2022-01-15T13:00:00Z">
         <w:r>
           <w:t>imulation flowsheet as implemented in DWSIM</w:t>
         </w:r>
@@ -2762,12 +2745,12 @@
     <w:p>
       <w:pPr>
         <w:rPr>
-          <w:ins w:id="52" w:author="Anders Andreasen" w:date="2022-01-15T12:39:00Z"/>
+          <w:ins w:id="51" w:author="Anders Andreasen" w:date="2022-01-15T12:39:00Z"/>
           <w:rFonts w:ascii="Times New Roman" w:hAnsi="Times New Roman"/>
           <w:sz w:val="20"/>
         </w:rPr>
       </w:pPr>
-      <w:del w:id="53" w:author="Anders Andreasen" w:date="2022-01-15T12:39:00Z">
+      <w:del w:id="52" w:author="Anders Andreasen" w:date="2022-01-15T12:39:00Z">
         <w:r>
           <w:rPr>
             <w:noProof/>
@@ -2917,7 +2900,7 @@
           </mc:AlternateContent>
         </w:r>
       </w:del>
-      <w:ins w:id="54" w:author="Anders Andreasen" w:date="2022-01-15T12:39:00Z">
+      <w:ins w:id="53" w:author="Anders Andreasen" w:date="2022-01-15T12:39:00Z">
         <w:r>
           <w:br w:type="page"/>
         </w:r>
@@ -2928,12 +2911,12 @@
         <w:pStyle w:val="PPBodyMainText"/>
         <w:ind w:firstLine="0"/>
         <w:rPr>
-          <w:moveTo w:id="55" w:author="Anders Andreasen" w:date="2022-01-16T00:27:00Z"/>
+          <w:moveTo w:id="54" w:author="Anders Andreasen" w:date="2022-01-16T00:27:00Z"/>
           <w:lang w:val="en-GB"/>
         </w:rPr>
       </w:pPr>
-      <w:moveToRangeStart w:id="56" w:author="Anders Andreasen" w:date="2022-01-16T00:27:00Z" w:name="move93185240"/>
-      <w:moveTo w:id="57" w:author="Anders Andreasen" w:date="2022-01-16T00:27:00Z">
+      <w:moveToRangeStart w:id="55" w:author="Anders Andreasen" w:date="2022-01-16T00:27:00Z" w:name="move93185240"/>
+      <w:moveTo w:id="56" w:author="Anders Andreasen" w:date="2022-01-16T00:27:00Z">
         <w:r>
           <w:rPr>
             <w:lang w:val="en-GB"/>
@@ -2948,7 +2931,7 @@
         <w:pStyle w:val="PPBodyMainText"/>
         <w:ind w:firstLine="0"/>
         <w:rPr>
-          <w:moveTo w:id="58" w:author="Anders Andreasen" w:date="2022-01-16T00:27:00Z"/>
+          <w:moveTo w:id="57" w:author="Anders Andreasen" w:date="2022-01-16T00:27:00Z"/>
           <w:lang w:val="en-GB"/>
         </w:rPr>
       </w:pPr>
@@ -2958,11 +2941,11 @@
         <w:pStyle w:val="PPBodyMainText"/>
         <w:ind w:firstLine="0"/>
         <w:rPr>
-          <w:moveTo w:id="59" w:author="Anders Andreasen" w:date="2022-01-16T00:27:00Z"/>
+          <w:moveTo w:id="58" w:author="Anders Andreasen" w:date="2022-01-16T00:27:00Z"/>
           <w:lang w:val="en-GB"/>
         </w:rPr>
       </w:pPr>
-      <w:moveTo w:id="60" w:author="Anders Andreasen" w:date="2022-01-16T00:27:00Z">
+      <w:moveTo w:id="59" w:author="Anders Andreasen" w:date="2022-01-16T00:27:00Z">
         <w:r>
           <w:rPr>
             <w:lang w:val="en-GB"/>
@@ -3008,7 +2991,7 @@
         </w:r>
       </w:moveTo>
     </w:p>
-    <w:moveToRangeEnd w:id="56"/>
+    <w:moveToRangeEnd w:id="55"/>
     <w:p>
       <w:pPr>
         <w:pStyle w:val="PPBodyMainText"/>
@@ -3238,7 +3221,7 @@
                 <w:lang w:val="en-GB"/>
               </w:rPr>
             </w:pPr>
-            <w:ins w:id="61" w:author="Anders Andreasen" w:date="2022-01-15T13:34:00Z">
+            <w:ins w:id="60" w:author="Anders Andreasen" w:date="2022-01-15T13:34:00Z">
               <w:r>
                 <w:rPr>
                   <w:rFonts w:ascii="Verdana" w:hAnsi="Verdana"/>
@@ -3247,7 +3230,7 @@
                 <w:t>°</w:t>
               </w:r>
             </w:ins>
-            <w:del w:id="62" w:author="Anders Andreasen" w:date="2022-01-15T13:34:00Z">
+            <w:del w:id="61" w:author="Anders Andreasen" w:date="2022-01-15T13:34:00Z">
               <w:r>
                 <w:rPr>
                   <w:rFonts w:ascii="Verdana" w:hAnsi="Verdana"/>
@@ -3548,7 +3531,7 @@
                 <w:lang w:val="en-GB"/>
               </w:rPr>
             </w:pPr>
-            <w:ins w:id="63" w:author="Anders Andreasen" w:date="2022-01-15T13:34:00Z">
+            <w:ins w:id="62" w:author="Anders Andreasen" w:date="2022-01-15T13:34:00Z">
               <w:r>
                 <w:rPr>
                   <w:rFonts w:ascii="Verdana" w:hAnsi="Verdana"/>
@@ -3557,7 +3540,7 @@
                 <w:t>°</w:t>
               </w:r>
             </w:ins>
-            <w:del w:id="64" w:author="Anders Andreasen" w:date="2022-01-15T13:34:00Z">
+            <w:del w:id="63" w:author="Anders Andreasen" w:date="2022-01-15T13:34:00Z">
               <w:r>
                 <w:rPr>
                   <w:rFonts w:ascii="Verdana" w:hAnsi="Verdana"/>
@@ -3754,7 +3737,7 @@
                 <w:lang w:val="en-GB"/>
               </w:rPr>
             </w:pPr>
-            <w:ins w:id="65" w:author="Anders Andreasen" w:date="2022-01-15T13:34:00Z">
+            <w:ins w:id="64" w:author="Anders Andreasen" w:date="2022-01-15T13:34:00Z">
               <w:r>
                 <w:rPr>
                   <w:rFonts w:ascii="Verdana" w:hAnsi="Verdana"/>
@@ -3763,7 +3746,7 @@
                 <w:t>°</w:t>
               </w:r>
             </w:ins>
-            <w:del w:id="66" w:author="Anders Andreasen" w:date="2022-01-15T13:34:00Z">
+            <w:del w:id="65" w:author="Anders Andreasen" w:date="2022-01-15T13:34:00Z">
               <w:r>
                 <w:rPr>
                   <w:rFonts w:ascii="Verdana" w:hAnsi="Verdana"/>
@@ -3865,7 +3848,7 @@
                 <w:lang w:val="en-GB"/>
               </w:rPr>
             </w:pPr>
-            <w:ins w:id="67" w:author="Anders Andreasen" w:date="2022-01-15T13:34:00Z">
+            <w:ins w:id="66" w:author="Anders Andreasen" w:date="2022-01-15T13:34:00Z">
               <w:r>
                 <w:rPr>
                   <w:rFonts w:ascii="Verdana" w:hAnsi="Verdana"/>
@@ -3874,7 +3857,7 @@
                 <w:t>°</w:t>
               </w:r>
             </w:ins>
-            <w:del w:id="68" w:author="Anders Andreasen" w:date="2022-01-15T13:34:00Z">
+            <w:del w:id="67" w:author="Anders Andreasen" w:date="2022-01-15T13:34:00Z">
               <w:r>
                 <w:rPr>
                   <w:rFonts w:ascii="Verdana" w:hAnsi="Verdana"/>
@@ -3976,7 +3959,7 @@
                 <w:lang w:val="en-GB"/>
               </w:rPr>
             </w:pPr>
-            <w:ins w:id="69" w:author="Anders Andreasen" w:date="2022-01-15T13:34:00Z">
+            <w:ins w:id="68" w:author="Anders Andreasen" w:date="2022-01-15T13:34:00Z">
               <w:r>
                 <w:rPr>
                   <w:rFonts w:ascii="Verdana" w:hAnsi="Verdana"/>
@@ -3985,7 +3968,7 @@
                 <w:t>°</w:t>
               </w:r>
             </w:ins>
-            <w:del w:id="70" w:author="Anders Andreasen" w:date="2022-01-15T13:34:00Z">
+            <w:del w:id="69" w:author="Anders Andreasen" w:date="2022-01-15T13:34:00Z">
               <w:r>
                 <w:rPr>
                   <w:rFonts w:ascii="Verdana" w:hAnsi="Verdana"/>
@@ -4184,7 +4167,7 @@
                 <w:lang w:val="en-GB"/>
               </w:rPr>
             </w:pPr>
-            <w:ins w:id="71" w:author="Anders Andreasen" w:date="2022-01-15T13:34:00Z">
+            <w:ins w:id="70" w:author="Anders Andreasen" w:date="2022-01-15T13:34:00Z">
               <w:r>
                 <w:rPr>
                   <w:rFonts w:ascii="Verdana" w:hAnsi="Verdana"/>
@@ -4193,7 +4176,7 @@
                 <w:t>°</w:t>
               </w:r>
             </w:ins>
-            <w:del w:id="72" w:author="Anders Andreasen" w:date="2022-01-15T13:34:00Z">
+            <w:del w:id="71" w:author="Anders Andreasen" w:date="2022-01-15T13:34:00Z">
               <w:r>
                 <w:rPr>
                   <w:rFonts w:ascii="Verdana" w:hAnsi="Verdana"/>
@@ -4399,7 +4382,7 @@
                 <w:lang w:val="en-GB"/>
               </w:rPr>
             </w:pPr>
-            <w:ins w:id="73" w:author="Anders Andreasen" w:date="2022-01-15T13:34:00Z">
+            <w:ins w:id="72" w:author="Anders Andreasen" w:date="2022-01-15T13:34:00Z">
               <w:r>
                 <w:rPr>
                   <w:rFonts w:ascii="Verdana" w:hAnsi="Verdana"/>
@@ -4408,7 +4391,7 @@
                 <w:t>°</w:t>
               </w:r>
             </w:ins>
-            <w:del w:id="74" w:author="Anders Andreasen" w:date="2022-01-15T13:34:00Z">
+            <w:del w:id="73" w:author="Anders Andreasen" w:date="2022-01-15T13:34:00Z">
               <w:r>
                 <w:rPr>
                   <w:rFonts w:ascii="Verdana" w:hAnsi="Verdana"/>
@@ -4634,7 +4617,7 @@
                 <w:lang w:val="en-GB"/>
               </w:rPr>
             </w:pPr>
-            <w:ins w:id="75" w:author="Anders Andreasen" w:date="2022-01-15T13:34:00Z">
+            <w:ins w:id="74" w:author="Anders Andreasen" w:date="2022-01-15T13:34:00Z">
               <w:r>
                 <w:rPr>
                   <w:rFonts w:ascii="Verdana" w:hAnsi="Verdana"/>
@@ -4643,7 +4626,7 @@
                 <w:t>°</w:t>
               </w:r>
             </w:ins>
-            <w:del w:id="76" w:author="Anders Andreasen" w:date="2022-01-15T13:34:00Z">
+            <w:del w:id="75" w:author="Anders Andreasen" w:date="2022-01-15T13:34:00Z">
               <w:r>
                 <w:rPr>
                   <w:rFonts w:ascii="Verdana" w:hAnsi="Verdana"/>
@@ -4702,7 +4685,7 @@
           <w:lang w:val="en-GB"/>
         </w:rPr>
       </w:pPr>
-      <w:del w:id="77" w:author="Anders Andreasen" w:date="2022-01-15T12:42:00Z">
+      <w:del w:id="76" w:author="Anders Andreasen" w:date="2022-01-15T12:42:00Z">
         <w:r>
           <w:rPr>
             <w:lang w:val="en-GB"/>
@@ -4726,7 +4709,7 @@
           <w:bCs/>
           <w:lang w:val="en-GB"/>
         </w:rPr>
-        <w:pPrChange w:id="78" w:author="Anders Andreasen" w:date="2022-01-15T13:36:00Z">
+        <w:pPrChange w:id="77" w:author="Anders Andreasen" w:date="2022-01-15T13:36:00Z">
           <w:pPr>
             <w:pStyle w:val="PPHeading"/>
           </w:pPr>
@@ -4756,7 +4739,7 @@
         </w:rPr>
         <w:t xml:space="preserve"> Aspen HYSYS v11 is used and DWSIM v6.</w:t>
       </w:r>
-      <w:del w:id="79" w:author="Anders Andreasen" w:date="2022-01-15T12:18:00Z">
+      <w:del w:id="78" w:author="Anders Andreasen" w:date="2022-01-15T12:18:00Z">
         <w:r>
           <w:rPr>
             <w:b w:val="0"/>
@@ -4766,7 +4749,7 @@
           <w:delText>5</w:delText>
         </w:r>
       </w:del>
-      <w:ins w:id="80" w:author="Anders Andreasen" w:date="2022-01-15T12:18:00Z">
+      <w:ins w:id="79" w:author="Anders Andreasen" w:date="2022-01-15T12:18:00Z">
         <w:r>
           <w:rPr>
             <w:b w:val="0"/>
@@ -4784,7 +4767,7 @@
         </w:rPr>
         <w:t>.</w:t>
       </w:r>
-      <w:del w:id="81" w:author="Anders Andreasen" w:date="2022-01-15T12:18:00Z">
+      <w:del w:id="80" w:author="Anders Andreasen" w:date="2022-01-15T12:18:00Z">
         <w:r>
           <w:rPr>
             <w:b w:val="0"/>
@@ -4794,7 +4777,7 @@
           <w:delText>4</w:delText>
         </w:r>
       </w:del>
-      <w:ins w:id="82" w:author="Anders Andreasen" w:date="2022-01-15T12:18:00Z">
+      <w:ins w:id="81" w:author="Anders Andreasen" w:date="2022-01-15T12:18:00Z">
         <w:r>
           <w:rPr>
             <w:b w:val="0"/>
@@ -4822,7 +4805,7 @@
           <w:bCs/>
           <w:lang w:val="en-GB"/>
         </w:rPr>
-        <w:pPrChange w:id="83" w:author="Anders Andreasen" w:date="2022-01-15T13:36:00Z">
+        <w:pPrChange w:id="82" w:author="Anders Andreasen" w:date="2022-01-15T13:36:00Z">
           <w:pPr>
             <w:pStyle w:val="PPHeading"/>
           </w:pPr>
@@ -5156,13 +5139,10 @@
         </w:rPr>
         <w:t xml:space="preserve"> for liquid density</w:t>
       </w:r>
-      <w:ins w:id="84" w:author="Anders Andreasen" w:date="2022-01-15T23:51:00Z">
+      <w:ins w:id="83" w:author="Anders Andreasen" w:date="2022-01-15T23:51:00Z">
         <w:r>
           <w:rPr>
             <w:rStyle w:val="FootnoteReference"/>
-            <w:b w:val="0"/>
-            <w:bCs/>
-            <w:lang w:val="en-GB"/>
           </w:rPr>
           <w:footnoteReference w:id="1"/>
         </w:r>
@@ -5185,13 +5165,13 @@
           <w:bCs/>
           <w:lang w:val="en-GB"/>
         </w:rPr>
-        <w:pPrChange w:id="87" w:author="Anders Andreasen" w:date="2022-01-15T13:36:00Z">
+        <w:pPrChange w:id="86" w:author="Anders Andreasen" w:date="2022-01-15T13:36:00Z">
           <w:pPr>
             <w:pStyle w:val="PPHeading"/>
           </w:pPr>
         </w:pPrChange>
       </w:pPr>
-      <w:bookmarkStart w:id="88" w:name="_Hlk93145455"/>
+      <w:bookmarkStart w:id="87" w:name="_Hlk93145455"/>
       <w:r>
         <w:rPr>
           <w:b w:val="0"/>
@@ -5216,7 +5196,7 @@
         </w:rPr>
         <w:t>components included have been specified by molecular weight and liquid density and with critical properties and ac</w:t>
       </w:r>
-      <w:del w:id="89" w:author="Anders Andreasen" w:date="2022-01-15T13:23:00Z">
+      <w:del w:id="88" w:author="Anders Andreasen" w:date="2022-01-15T13:23:00Z">
         <w:r>
           <w:rPr>
             <w:b w:val="0"/>
@@ -5250,7 +5230,7 @@
           <w:bCs/>
           <w:lang w:val="en-GB"/>
         </w:rPr>
-        <w:t xml:space="preserve"> </w:t>
+        <w:t xml:space="preserve"> method </w:t>
       </w:r>
       <w:r>
         <w:rPr>
@@ -5258,7 +5238,7 @@
           <w:bCs/>
           <w:lang w:val="en-GB"/>
         </w:rPr>
-        <w:t xml:space="preserve">method </w:t>
+        <w:fldChar w:fldCharType="begin" w:fldLock="1"/>
       </w:r>
       <w:r>
         <w:rPr>
@@ -5266,7 +5246,7 @@
           <w:bCs/>
           <w:lang w:val="en-GB"/>
         </w:rPr>
-        <w:fldChar w:fldCharType="begin" w:fldLock="1"/>
+        <w:instrText>ADDIN CSL_CITATION {"citationItems":[{"id":"ITEM-1","itemData":{"DOI":"10.1016/0378-3812(84)85027-X","author":[{"dropping-particle":"","family":"Twu","given":"Chorng H","non-dropping-particle":"","parse-names":false,"suffix":""}],"container-title":"Fluid Phase Equillibria","id":"ITEM-1","issue":"2","issued":{"date-parts":[["1984"]]},"page":"137-150","title":"An internally consistent correlation for predicting the critical properties and molecular weights of petroleum and coal-tar liquids","type":"article-journal","volume":"16"},"uris":["http://www.mendeley.com/documents/?uuid=b11d284b-b5d7-48fc-ae57-e83fa57bbdcb"]},{"id":"ITEM-2","itemData":{"DOI":"10.1016/0378-3812(94)80085-5","author":[{"dropping-particle":"","family":"Twu","given":"Chorng H","non-dropping-particle":"","parse-names":false,"suffix":""},{"dropping-particle":"","family":"Coon","given":"John E","non-dropping-particle":"","parse-names":false,"suffix":""},{"dropping-particle":"","family":"Cunningham","given":"John R","non-dropping-particle":"","parse-names":false,"suffix":""}],"container-title":"Fluid Phase Equilibria","id":"ITEM-2","issued":{"date-parts":[["1994"]]},"page":"19-31","title":"A generalized vapor pressure equation for heavy hydrocarbons","type":"article-journal","volume":"96"},"uris":["http://www.mendeley.com/documents/?uuid=e46911aa-fa43-4c36-9ec4-0ef58afa333e"]}],"mendeley":{"formattedCitation":"[24], [25]","plainTextFormattedCitation":"[24], [25]","previouslyFormattedCitation":"[23], [24]"},"properties":{"noteIndex":0},"schema":"https://github.com/citation-style-language/schema/raw/master/csl-citation.json"}</w:instrText>
       </w:r>
       <w:r>
         <w:rPr>
@@ -5274,24 +5254,24 @@
           <w:bCs/>
           <w:lang w:val="en-GB"/>
         </w:rPr>
-        <w:instrText>ADDIN CSL_CITATION {"citationItems":[{"id":"ITEM-1","itemData":{"DOI":"10.1016/0378-3812(84)85027-X","author":[{"dropping-particle":"","family":"Twu","given":"Chorng H","non-dropping-particle":"","parse-names":false,"suffix":""}],"container-title":"Fluid Phase Equillibria","id":"ITEM-1","issue":"2","issued":{"date-parts":[["1984"]]},"page":"137-150","title":"An internally consistent correlation for predicting the critical properties and molecular weights of petroleum and coal-tar liquids","type":"article-journal","volume":"16"},"uris":["http://www.mendeley.com/documents/?uuid=b11d284b-b5d7-48fc-ae57-e83fa57bbdcb"]},{"id":"ITEM-2","itemData":{"DOI":"10.1016/0378-3812(94)80085-5","author":[{"dropping-particle":"","family":"Twu","given":"Chorng H","non-dropping-particle":"","parse-names":false,"suffix":""},{"dropping-particle":"","family":"Coon","given":"John E","non-dropping-particle":"","parse-names":false,"suffix":""},{"dropping-particle":"","family":"Cunningham","given":"John R","non-dropping-particle":"","parse-names":false,"suffix":""}],"container-title":"Fluid Phase Equilibria","id":"ITEM-2","issued":{"date-parts":[["1994"]]},"page":"19-31","title":"A generalized vapor pressure equation for heavy hydrocarbons","type":"article-journal","volume":"96"},"uris":["http://www.mendeley.com/documents/?uuid=e46911aa-fa43-4c36-9ec4-0ef58afa333e"]}],"mendeley":{"formattedCitation":"[24], [25]","plainTextFormattedCitation":"[24], [25]","previouslyFormattedCitation":"[23], [24]"},"properties":{"noteIndex":0},"schema":"https://github.com/citation-style-language/schema/raw/master/csl-citation.json"}</w:instrText>
+        <w:fldChar w:fldCharType="separate"/>
       </w:r>
       <w:r>
         <w:rPr>
           <w:b w:val="0"/>
           <w:bCs/>
-          <w:lang w:val="en-GB"/>
-        </w:rPr>
-        <w:fldChar w:fldCharType="separate"/>
+          <w:noProof/>
+          <w:lang w:val="en-GB"/>
+        </w:rPr>
+        <w:t>[24], [25]</w:t>
       </w:r>
       <w:r>
         <w:rPr>
           <w:b w:val="0"/>
           <w:bCs/>
-          <w:noProof/>
-          <w:lang w:val="en-GB"/>
-        </w:rPr>
-        <w:t>[24], [25]</w:t>
+          <w:lang w:val="en-GB"/>
+        </w:rPr>
+        <w:fldChar w:fldCharType="end"/>
       </w:r>
       <w:r>
         <w:rPr>
@@ -5299,7 +5279,7 @@
           <w:bCs/>
           <w:lang w:val="en-GB"/>
         </w:rPr>
-        <w:fldChar w:fldCharType="end"/>
+        <w:t xml:space="preserve">. The estimated properties have been used </w:t>
       </w:r>
       <w:r>
         <w:rPr>
@@ -5307,7 +5287,7 @@
           <w:bCs/>
           <w:lang w:val="en-GB"/>
         </w:rPr>
-        <w:t>. The estimated properties have been used as input for the pseudo</w:t>
+        <w:t>as input for the pseudo</w:t>
       </w:r>
       <w:r>
         <w:rPr>
@@ -5382,7 +5362,7 @@
         <w:t>.</w:t>
       </w:r>
     </w:p>
-    <w:bookmarkEnd w:id="88"/>
+    <w:bookmarkEnd w:id="87"/>
     <w:p>
       <w:pPr>
         <w:pStyle w:val="PPBodyMainText"/>
@@ -5730,6 +5710,21 @@
                 <w:lang w:val="en-GB"/>
               </w:rPr>
             </w:pPr>
+            <w:ins w:id="89" w:author="Anders Andreasen" w:date="2022-01-15T13:37:00Z">
+              <w:r>
+                <w:rPr>
+                  <w:lang w:val="en-GB"/>
+                </w:rPr>
+                <w:t>k</w:t>
+              </w:r>
+            </w:ins>
+            <w:r>
+              <w:rPr>
+                <w:lang w:val="en-GB"/>
+              </w:rPr>
+              <w:t>g/</w:t>
+            </w:r>
+            <w:proofErr w:type="spellStart"/>
             <w:ins w:id="90" w:author="Anders Andreasen" w:date="2022-01-15T13:37:00Z">
               <w:r>
                 <w:rPr>
@@ -5742,24 +5737,9 @@
               <w:rPr>
                 <w:lang w:val="en-GB"/>
               </w:rPr>
-              <w:t>g/</w:t>
-            </w:r>
-            <w:proofErr w:type="spellStart"/>
+              <w:t>mol</w:t>
+            </w:r>
             <w:ins w:id="91" w:author="Anders Andreasen" w:date="2022-01-15T13:37:00Z">
-              <w:r>
-                <w:rPr>
-                  <w:lang w:val="en-GB"/>
-                </w:rPr>
-                <w:t>k</w:t>
-              </w:r>
-            </w:ins>
-            <w:r>
-              <w:rPr>
-                <w:lang w:val="en-GB"/>
-              </w:rPr>
-              <w:t>mol</w:t>
-            </w:r>
-            <w:ins w:id="92" w:author="Anders Andreasen" w:date="2022-01-15T13:37:00Z">
               <w:r>
                 <w:rPr>
                   <w:lang w:val="en-GB"/>
@@ -5840,7 +5820,7 @@
                 <w:lang w:val="en-GB"/>
               </w:rPr>
             </w:pPr>
-            <w:ins w:id="93" w:author="Anders Andreasen" w:date="2022-01-15T13:34:00Z">
+            <w:ins w:id="92" w:author="Anders Andreasen" w:date="2022-01-15T13:34:00Z">
               <w:r>
                 <w:rPr>
                   <w:rFonts w:ascii="Verdana" w:hAnsi="Verdana"/>
@@ -7768,7 +7748,7 @@
         <w:pStyle w:val="PPBodyMainText"/>
         <w:ind w:firstLine="0"/>
         <w:rPr>
-          <w:ins w:id="94" w:author="Anders Andreasen" w:date="2022-01-15T19:07:00Z"/>
+          <w:ins w:id="93" w:author="Anders Andreasen" w:date="2022-01-15T19:07:00Z"/>
           <w:lang w:val="en-GB"/>
         </w:rPr>
       </w:pPr>
@@ -7824,7 +7804,7 @@
         </w:rPr>
         <w:t xml:space="preserve"> a python unit operation script is added. The python script adjusts the vapour pressure of the export stream at 37.8</w:t>
       </w:r>
-      <w:del w:id="95" w:author="Anders Andreasen" w:date="2022-01-15T13:35:00Z">
+      <w:del w:id="94" w:author="Anders Andreasen" w:date="2022-01-15T13:35:00Z">
         <w:r>
           <w:rPr>
             <w:rFonts w:ascii="Verdana" w:hAnsi="Verdana"/>
@@ -7833,7 +7813,7 @@
           <w:delText>˚</w:delText>
         </w:r>
       </w:del>
-      <w:ins w:id="96" w:author="Anders Andreasen" w:date="2022-01-15T13:35:00Z">
+      <w:ins w:id="95" w:author="Anders Andreasen" w:date="2022-01-15T13:35:00Z">
         <w:r>
           <w:rPr>
             <w:rFonts w:ascii="Verdana" w:hAnsi="Verdana"/>
@@ -7868,11 +7848,11 @@
         <w:pStyle w:val="PPBodyMainText"/>
         <w:ind w:firstLine="0"/>
         <w:rPr>
-          <w:ins w:id="97" w:author="Anders Andreasen" w:date="2022-01-15T19:07:00Z"/>
+          <w:ins w:id="96" w:author="Anders Andreasen" w:date="2022-01-15T19:07:00Z"/>
           <w:lang w:val="en-GB"/>
         </w:rPr>
       </w:pPr>
-      <w:ins w:id="98" w:author="Anders Andreasen" w:date="2022-01-15T23:52:00Z">
+      <w:ins w:id="97" w:author="Anders Andreasen" w:date="2022-01-15T23:52:00Z">
         <w:r>
           <w:rPr>
             <w:lang w:val="en-GB"/>
@@ -7880,7 +7860,7 @@
           <w:t xml:space="preserve">The two tools have different ways and granularity for setting </w:t>
         </w:r>
       </w:ins>
-      <w:ins w:id="99" w:author="Anders Andreasen" w:date="2022-01-15T23:53:00Z">
+      <w:ins w:id="98" w:author="Anders Andreasen" w:date="2022-01-15T23:53:00Z">
         <w:r>
           <w:rPr>
             <w:lang w:val="en-GB"/>
@@ -7902,7 +7882,7 @@
           <w:t xml:space="preserve"> for recycle operations</w:t>
         </w:r>
       </w:ins>
-      <w:ins w:id="100" w:author="Anders Andreasen" w:date="2022-01-15T23:54:00Z">
+      <w:ins w:id="99" w:author="Anders Andreasen" w:date="2022-01-15T23:54:00Z">
         <w:r>
           <w:rPr>
             <w:lang w:val="en-GB"/>
@@ -7910,7 +7890,7 @@
           <w:t xml:space="preserve"> where details down to com</w:t>
         </w:r>
       </w:ins>
-      <w:ins w:id="101" w:author="Anders Andreasen" w:date="2022-01-15T23:55:00Z">
+      <w:ins w:id="100" w:author="Anders Andreasen" w:date="2022-01-15T23:55:00Z">
         <w:r>
           <w:rPr>
             <w:lang w:val="en-GB"/>
@@ -7918,7 +7898,7 @@
           <w:t>ponent level can be specified in HYSYS, but only for total flow in DWSIM</w:t>
         </w:r>
       </w:ins>
-      <w:ins w:id="102" w:author="Anders Andreasen" w:date="2022-01-15T23:53:00Z">
+      <w:ins w:id="101" w:author="Anders Andreasen" w:date="2022-01-15T23:53:00Z">
         <w:r>
           <w:rPr>
             <w:lang w:val="en-GB"/>
@@ -7926,7 +7906,7 @@
           <w:t>. Generally, for the mass balance the error in recycle blocks are below</w:t>
         </w:r>
       </w:ins>
-      <w:ins w:id="103" w:author="Anders Andreasen" w:date="2022-01-15T23:55:00Z">
+      <w:ins w:id="102" w:author="Anders Andreasen" w:date="2022-01-15T23:55:00Z">
         <w:r>
           <w:rPr>
             <w:lang w:val="en-GB"/>
@@ -7934,7 +7914,7 @@
           <w:t xml:space="preserve"> 1 kg/h in</w:t>
         </w:r>
       </w:ins>
-      <w:ins w:id="104" w:author="Anders Andreasen" w:date="2022-01-16T00:11:00Z">
+      <w:ins w:id="103" w:author="Anders Andreasen" w:date="2022-01-16T00:11:00Z">
         <w:r>
           <w:rPr>
             <w:lang w:val="en-GB"/>
@@ -7942,7 +7922,7 @@
           <w:t xml:space="preserve"> both HYSYS and</w:t>
         </w:r>
       </w:ins>
-      <w:ins w:id="105" w:author="Anders Andreasen" w:date="2022-01-15T23:55:00Z">
+      <w:ins w:id="104" w:author="Anders Andreasen" w:date="2022-01-15T23:55:00Z">
         <w:r>
           <w:rPr>
             <w:lang w:val="en-GB"/>
@@ -7950,7 +7930,7 @@
           <w:t xml:space="preserve"> DWSIM</w:t>
         </w:r>
       </w:ins>
-      <w:ins w:id="106" w:author="Anders Andreasen" w:date="2022-01-16T00:11:00Z">
+      <w:ins w:id="105" w:author="Anders Andreasen" w:date="2022-01-16T00:11:00Z">
         <w:r>
           <w:rPr>
             <w:lang w:val="en-GB"/>
@@ -7958,7 +7938,7 @@
           <w:t xml:space="preserve"> and any </w:t>
         </w:r>
       </w:ins>
-      <w:ins w:id="107" w:author="Anders Andreasen" w:date="2022-01-16T00:12:00Z">
+      <w:ins w:id="106" w:author="Anders Andreasen" w:date="2022-01-16T00:12:00Z">
         <w:r>
           <w:rPr>
             <w:lang w:val="en-GB"/>
@@ -7966,7 +7946,7 @@
           <w:t>significant discrepancies are considered not to be due to mass balance errors</w:t>
         </w:r>
       </w:ins>
-      <w:ins w:id="108" w:author="Anders Andreasen" w:date="2022-01-15T23:55:00Z">
+      <w:ins w:id="107" w:author="Anders Andreasen" w:date="2022-01-15T23:55:00Z">
         <w:r>
           <w:rPr>
             <w:lang w:val="en-GB"/>
@@ -7974,7 +7954,7 @@
           <w:t>.</w:t>
         </w:r>
       </w:ins>
-      <w:ins w:id="109" w:author="Anders Andreasen" w:date="2022-01-15T23:53:00Z">
+      <w:ins w:id="108" w:author="Anders Andreasen" w:date="2022-01-15T23:53:00Z">
         <w:r>
           <w:rPr>
             <w:lang w:val="en-GB"/>
@@ -7987,10 +7967,10 @@
       <w:pPr>
         <w:pStyle w:val="PPHeading"/>
         <w:rPr>
-          <w:ins w:id="110" w:author="Anders Andreasen" w:date="2022-01-15T19:08:00Z"/>
+          <w:ins w:id="109" w:author="Anders Andreasen" w:date="2022-01-15T19:08:00Z"/>
         </w:rPr>
       </w:pPr>
-      <w:ins w:id="111" w:author="Anders Andreasen" w:date="2022-01-15T19:08:00Z">
+      <w:ins w:id="110" w:author="Anders Andreasen" w:date="2022-01-15T19:08:00Z">
         <w:r>
           <w:t>2.3 Parametric study</w:t>
         </w:r>
@@ -8001,11 +7981,11 @@
         <w:pStyle w:val="PPBodyMainText"/>
         <w:ind w:firstLine="0"/>
         <w:rPr>
-          <w:ins w:id="112" w:author="Anders Andreasen" w:date="2022-01-15T19:08:00Z"/>
+          <w:ins w:id="111" w:author="Anders Andreasen" w:date="2022-01-15T19:08:00Z"/>
           <w:lang w:val="en-GB"/>
         </w:rPr>
       </w:pPr>
-      <w:ins w:id="113" w:author="Anders Andreasen" w:date="2022-01-15T19:08:00Z">
+      <w:ins w:id="112" w:author="Anders Andreasen" w:date="2022-01-15T19:08:00Z">
         <w:r>
           <w:rPr>
             <w:lang w:val="en-GB"/>
@@ -8013,7 +7993,7 @@
           <w:t xml:space="preserve">To further test DWSIM beyond a single converged simulation state, a parametric study </w:t>
         </w:r>
       </w:ins>
-      <w:ins w:id="114" w:author="Anders Andreasen" w:date="2022-01-15T19:09:00Z">
+      <w:ins w:id="113" w:author="Anders Andreasen" w:date="2022-01-15T19:09:00Z">
         <w:r>
           <w:rPr>
             <w:lang w:val="en-GB"/>
@@ -8027,7 +8007,7 @@
           <w:t>exploring similarities and differences over a wider range of parameter settings</w:t>
         </w:r>
       </w:ins>
-      <w:ins w:id="115" w:author="Anders Andreasen" w:date="2022-01-15T19:08:00Z">
+      <w:ins w:id="114" w:author="Anders Andreasen" w:date="2022-01-15T19:08:00Z">
         <w:r>
           <w:rPr>
             <w:lang w:val="en-GB"/>
@@ -8159,14 +8139,14 @@
           <w:rPr>
             <w:lang w:val="en-GB"/>
           </w:rPr>
-          <w:t xml:space="preserve"> package over 10 independent variables/factors. The independent variables and their bounds are shown in Table </w:t>
+          <w:t xml:space="preserve"> package over 10 independent variables/factors. The independent variables and their bounds are shown in Table 5. A sampling plan is made using 100 samples and both </w:t>
         </w:r>
         <w:r>
           <w:rPr>
             <w:lang w:val="en-GB"/>
           </w:rPr>
           <w:lastRenderedPageBreak/>
-          <w:t>5. A sampling plan is made using 100 samples and both sampling plans are run using a python wrapper around both HYSYS and DWSIM.</w:t>
+          <w:t>sampling plans are run using a python wrapper around both HYSYS and DWSIM.</w:t>
         </w:r>
       </w:ins>
     </w:p>
@@ -8175,7 +8155,7 @@
         <w:pStyle w:val="PPBodyMainText"/>
         <w:ind w:firstLine="0"/>
         <w:rPr>
-          <w:ins w:id="116" w:author="Anders Andreasen" w:date="2022-01-15T19:08:00Z"/>
+          <w:ins w:id="115" w:author="Anders Andreasen" w:date="2022-01-15T19:08:00Z"/>
           <w:lang w:val="en-GB"/>
         </w:rPr>
       </w:pPr>
@@ -8185,7 +8165,7 @@
         <w:pStyle w:val="Caption"/>
         <w:keepNext/>
         <w:rPr>
-          <w:ins w:id="117" w:author="Anders Andreasen" w:date="2022-01-15T19:08:00Z"/>
+          <w:ins w:id="116" w:author="Anders Andreasen" w:date="2022-01-15T19:08:00Z"/>
           <w:b w:val="0"/>
           <w:bCs/>
           <w:lang w:val="en-GB"/>
@@ -8365,7 +8345,7 @@
           </mc:Fallback>
         </mc:AlternateContent>
       </w:r>
-      <w:ins w:id="118" w:author="Anders Andreasen" w:date="2022-01-15T19:08:00Z">
+      <w:ins w:id="117" w:author="Anders Andreasen" w:date="2022-01-15T19:08:00Z">
         <w:r>
           <w:rPr>
             <w:lang w:val="en-GB"/>
@@ -8406,7 +8386,7 @@
       <w:tr>
         <w:trPr>
           <w:trHeight w:val="300"/>
-          <w:ins w:id="119" w:author="Anders Andreasen" w:date="2022-01-15T19:08:00Z"/>
+          <w:ins w:id="118" w:author="Anders Andreasen" w:date="2022-01-15T19:08:00Z"/>
         </w:trPr>
         <w:tc>
           <w:tcPr>
@@ -8422,11 +8402,11 @@
             <w:pPr>
               <w:pStyle w:val="PPTableBody"/>
               <w:rPr>
-                <w:ins w:id="120" w:author="Anders Andreasen" w:date="2022-01-15T19:08:00Z"/>
-                <w:lang w:val="en-GB"/>
-              </w:rPr>
-            </w:pPr>
-            <w:ins w:id="121" w:author="Anders Andreasen" w:date="2022-01-15T19:08:00Z">
+                <w:ins w:id="119" w:author="Anders Andreasen" w:date="2022-01-15T19:08:00Z"/>
+                <w:lang w:val="en-GB"/>
+              </w:rPr>
+            </w:pPr>
+            <w:ins w:id="120" w:author="Anders Andreasen" w:date="2022-01-15T19:08:00Z">
               <w:r>
                 <w:rPr>
                   <w:lang w:val="en-GB"/>
@@ -8450,11 +8430,11 @@
             <w:pPr>
               <w:pStyle w:val="PPTableBody"/>
               <w:rPr>
-                <w:ins w:id="122" w:author="Anders Andreasen" w:date="2022-01-15T19:08:00Z"/>
-                <w:lang w:val="en-GB"/>
-              </w:rPr>
-            </w:pPr>
-            <w:ins w:id="123" w:author="Anders Andreasen" w:date="2022-01-15T19:08:00Z">
+                <w:ins w:id="121" w:author="Anders Andreasen" w:date="2022-01-15T19:08:00Z"/>
+                <w:lang w:val="en-GB"/>
+              </w:rPr>
+            </w:pPr>
+            <w:ins w:id="122" w:author="Anders Andreasen" w:date="2022-01-15T19:08:00Z">
               <w:r>
                 <w:rPr>
                   <w:lang w:val="en-GB"/>
@@ -8478,11 +8458,11 @@
             <w:pPr>
               <w:pStyle w:val="PPTableBody"/>
               <w:rPr>
-                <w:ins w:id="124" w:author="Anders Andreasen" w:date="2022-01-15T19:08:00Z"/>
-                <w:lang w:val="en-GB"/>
-              </w:rPr>
-            </w:pPr>
-            <w:ins w:id="125" w:author="Anders Andreasen" w:date="2022-01-15T19:08:00Z">
+                <w:ins w:id="123" w:author="Anders Andreasen" w:date="2022-01-15T19:08:00Z"/>
+                <w:lang w:val="en-GB"/>
+              </w:rPr>
+            </w:pPr>
+            <w:ins w:id="124" w:author="Anders Andreasen" w:date="2022-01-15T19:08:00Z">
               <w:r>
                 <w:rPr>
                   <w:lang w:val="en-GB"/>
@@ -8506,11 +8486,11 @@
             <w:pPr>
               <w:pStyle w:val="PPTableBody"/>
               <w:rPr>
-                <w:ins w:id="126" w:author="Anders Andreasen" w:date="2022-01-15T19:08:00Z"/>
-                <w:lang w:val="en-GB"/>
-              </w:rPr>
-            </w:pPr>
-            <w:ins w:id="127" w:author="Anders Andreasen" w:date="2022-01-15T19:08:00Z">
+                <w:ins w:id="125" w:author="Anders Andreasen" w:date="2022-01-15T19:08:00Z"/>
+                <w:lang w:val="en-GB"/>
+              </w:rPr>
+            </w:pPr>
+            <w:ins w:id="126" w:author="Anders Andreasen" w:date="2022-01-15T19:08:00Z">
               <w:r>
                 <w:rPr>
                   <w:lang w:val="en-GB"/>
@@ -8532,11 +8512,11 @@
             <w:pPr>
               <w:pStyle w:val="PPTableBody"/>
               <w:rPr>
-                <w:ins w:id="128" w:author="Anders Andreasen" w:date="2022-01-15T19:08:00Z"/>
-                <w:lang w:val="en-GB"/>
-              </w:rPr>
-            </w:pPr>
-            <w:ins w:id="129" w:author="Anders Andreasen" w:date="2022-01-15T19:08:00Z">
+                <w:ins w:id="127" w:author="Anders Andreasen" w:date="2022-01-15T19:08:00Z"/>
+                <w:lang w:val="en-GB"/>
+              </w:rPr>
+            </w:pPr>
+            <w:ins w:id="128" w:author="Anders Andreasen" w:date="2022-01-15T19:08:00Z">
               <w:r>
                 <w:rPr>
                   <w:lang w:val="en-GB"/>
@@ -8550,7 +8530,7 @@
       <w:tr>
         <w:trPr>
           <w:trHeight w:val="300"/>
-          <w:ins w:id="130" w:author="Anders Andreasen" w:date="2022-01-15T19:08:00Z"/>
+          <w:ins w:id="129" w:author="Anders Andreasen" w:date="2022-01-15T19:08:00Z"/>
         </w:trPr>
         <w:tc>
           <w:tcPr>
@@ -8564,11 +8544,11 @@
             <w:pPr>
               <w:pStyle w:val="PPTableBody"/>
               <w:rPr>
-                <w:ins w:id="131" w:author="Anders Andreasen" w:date="2022-01-15T19:08:00Z"/>
-                <w:lang w:val="en-GB"/>
-              </w:rPr>
-            </w:pPr>
-            <w:ins w:id="132" w:author="Anders Andreasen" w:date="2022-01-15T19:08:00Z">
+                <w:ins w:id="130" w:author="Anders Andreasen" w:date="2022-01-15T19:08:00Z"/>
+                <w:lang w:val="en-GB"/>
+              </w:rPr>
+            </w:pPr>
+            <w:ins w:id="131" w:author="Anders Andreasen" w:date="2022-01-15T19:08:00Z">
               <w:r>
                 <w:rPr>
                   <w:lang w:val="en-GB"/>
@@ -8598,11 +8578,11 @@
             <w:pPr>
               <w:pStyle w:val="PPTableBody"/>
               <w:rPr>
-                <w:ins w:id="133" w:author="Anders Andreasen" w:date="2022-01-15T19:08:00Z"/>
-                <w:lang w:val="en-GB"/>
-              </w:rPr>
-            </w:pPr>
-            <w:ins w:id="134" w:author="Anders Andreasen" w:date="2022-01-15T19:08:00Z">
+                <w:ins w:id="132" w:author="Anders Andreasen" w:date="2022-01-15T19:08:00Z"/>
+                <w:lang w:val="en-GB"/>
+              </w:rPr>
+            </w:pPr>
+            <w:ins w:id="133" w:author="Anders Andreasen" w:date="2022-01-15T19:08:00Z">
               <w:r>
                 <w:rPr>
                   <w:lang w:val="en-GB"/>
@@ -8624,11 +8604,11 @@
             <w:pPr>
               <w:pStyle w:val="PPTableBody"/>
               <w:rPr>
-                <w:ins w:id="135" w:author="Anders Andreasen" w:date="2022-01-15T19:08:00Z"/>
-                <w:lang w:val="en-GB"/>
-              </w:rPr>
-            </w:pPr>
-            <w:ins w:id="136" w:author="Anders Andreasen" w:date="2022-01-15T19:08:00Z">
+                <w:ins w:id="134" w:author="Anders Andreasen" w:date="2022-01-15T19:08:00Z"/>
+                <w:lang w:val="en-GB"/>
+              </w:rPr>
+            </w:pPr>
+            <w:ins w:id="135" w:author="Anders Andreasen" w:date="2022-01-15T19:08:00Z">
               <w:r>
                 <w:rPr>
                   <w:rFonts w:ascii="Verdana" w:hAnsi="Verdana"/>
@@ -8657,11 +8637,11 @@
             <w:pPr>
               <w:pStyle w:val="PPTableBody"/>
               <w:rPr>
-                <w:ins w:id="137" w:author="Anders Andreasen" w:date="2022-01-15T19:08:00Z"/>
-                <w:lang w:val="en-GB"/>
-              </w:rPr>
-            </w:pPr>
-            <w:ins w:id="138" w:author="Anders Andreasen" w:date="2022-01-15T19:08:00Z">
+                <w:ins w:id="136" w:author="Anders Andreasen" w:date="2022-01-15T19:08:00Z"/>
+                <w:lang w:val="en-GB"/>
+              </w:rPr>
+            </w:pPr>
+            <w:ins w:id="137" w:author="Anders Andreasen" w:date="2022-01-15T19:08:00Z">
               <w:r>
                 <w:rPr>
                   <w:lang w:val="en-GB"/>
@@ -8682,11 +8662,11 @@
             <w:pPr>
               <w:pStyle w:val="PPTableBody"/>
               <w:rPr>
-                <w:ins w:id="139" w:author="Anders Andreasen" w:date="2022-01-15T19:08:00Z"/>
-                <w:lang w:val="en-GB"/>
-              </w:rPr>
-            </w:pPr>
-            <w:ins w:id="140" w:author="Anders Andreasen" w:date="2022-01-15T19:08:00Z">
+                <w:ins w:id="138" w:author="Anders Andreasen" w:date="2022-01-15T19:08:00Z"/>
+                <w:lang w:val="en-GB"/>
+              </w:rPr>
+            </w:pPr>
+            <w:ins w:id="139" w:author="Anders Andreasen" w:date="2022-01-15T19:08:00Z">
               <w:r>
                 <w:rPr>
                   <w:lang w:val="en-GB"/>
@@ -8700,7 +8680,7 @@
       <w:tr>
         <w:trPr>
           <w:trHeight w:val="300"/>
-          <w:ins w:id="141" w:author="Anders Andreasen" w:date="2022-01-15T19:08:00Z"/>
+          <w:ins w:id="140" w:author="Anders Andreasen" w:date="2022-01-15T19:08:00Z"/>
         </w:trPr>
         <w:tc>
           <w:tcPr>
@@ -8711,11 +8691,11 @@
             <w:pPr>
               <w:pStyle w:val="PPTableBody"/>
               <w:rPr>
-                <w:ins w:id="142" w:author="Anders Andreasen" w:date="2022-01-15T19:08:00Z"/>
-                <w:lang w:val="en-GB"/>
-              </w:rPr>
-            </w:pPr>
-            <w:ins w:id="143" w:author="Anders Andreasen" w:date="2022-01-15T19:08:00Z">
+                <w:ins w:id="141" w:author="Anders Andreasen" w:date="2022-01-15T19:08:00Z"/>
+                <w:lang w:val="en-GB"/>
+              </w:rPr>
+            </w:pPr>
+            <w:ins w:id="142" w:author="Anders Andreasen" w:date="2022-01-15T19:08:00Z">
               <w:r>
                 <w:rPr>
                   <w:lang w:val="en-GB"/>
@@ -8742,11 +8722,11 @@
             <w:pPr>
               <w:pStyle w:val="PPTableBody"/>
               <w:rPr>
-                <w:ins w:id="144" w:author="Anders Andreasen" w:date="2022-01-15T19:08:00Z"/>
-                <w:lang w:val="en-GB"/>
-              </w:rPr>
-            </w:pPr>
-            <w:ins w:id="145" w:author="Anders Andreasen" w:date="2022-01-15T19:08:00Z">
+                <w:ins w:id="143" w:author="Anders Andreasen" w:date="2022-01-15T19:08:00Z"/>
+                <w:lang w:val="en-GB"/>
+              </w:rPr>
+            </w:pPr>
+            <w:ins w:id="144" w:author="Anders Andreasen" w:date="2022-01-15T19:08:00Z">
               <w:r>
                 <w:rPr>
                   <w:lang w:val="en-GB"/>
@@ -8765,12 +8745,12 @@
             <w:pPr>
               <w:pStyle w:val="PPTableBody"/>
               <w:rPr>
-                <w:ins w:id="146" w:author="Anders Andreasen" w:date="2022-01-15T19:08:00Z"/>
+                <w:ins w:id="145" w:author="Anders Andreasen" w:date="2022-01-15T19:08:00Z"/>
                 <w:lang w:val="en-GB"/>
               </w:rPr>
             </w:pPr>
             <w:proofErr w:type="spellStart"/>
-            <w:ins w:id="147" w:author="Anders Andreasen" w:date="2022-01-15T19:08:00Z">
+            <w:ins w:id="146" w:author="Anders Andreasen" w:date="2022-01-15T19:08:00Z">
               <w:r>
                 <w:rPr>
                   <w:lang w:val="en-GB"/>
@@ -8790,11 +8770,11 @@
             <w:pPr>
               <w:pStyle w:val="PPTableBody"/>
               <w:rPr>
-                <w:ins w:id="148" w:author="Anders Andreasen" w:date="2022-01-15T19:08:00Z"/>
-                <w:lang w:val="en-GB"/>
-              </w:rPr>
-            </w:pPr>
-            <w:ins w:id="149" w:author="Anders Andreasen" w:date="2022-01-15T19:08:00Z">
+                <w:ins w:id="147" w:author="Anders Andreasen" w:date="2022-01-15T19:08:00Z"/>
+                <w:lang w:val="en-GB"/>
+              </w:rPr>
+            </w:pPr>
+            <w:ins w:id="148" w:author="Anders Andreasen" w:date="2022-01-15T19:08:00Z">
               <w:r>
                 <w:rPr>
                   <w:lang w:val="en-GB"/>
@@ -8812,11 +8792,11 @@
             <w:pPr>
               <w:pStyle w:val="PPTableBody"/>
               <w:rPr>
-                <w:ins w:id="150" w:author="Anders Andreasen" w:date="2022-01-15T19:08:00Z"/>
-                <w:lang w:val="en-GB"/>
-              </w:rPr>
-            </w:pPr>
-            <w:ins w:id="151" w:author="Anders Andreasen" w:date="2022-01-15T19:08:00Z">
+                <w:ins w:id="149" w:author="Anders Andreasen" w:date="2022-01-15T19:08:00Z"/>
+                <w:lang w:val="en-GB"/>
+              </w:rPr>
+            </w:pPr>
+            <w:ins w:id="150" w:author="Anders Andreasen" w:date="2022-01-15T19:08:00Z">
               <w:r>
                 <w:rPr>
                   <w:lang w:val="en-GB"/>
@@ -8830,7 +8810,7 @@
       <w:tr>
         <w:trPr>
           <w:trHeight w:val="300"/>
-          <w:ins w:id="152" w:author="Anders Andreasen" w:date="2022-01-15T19:08:00Z"/>
+          <w:ins w:id="151" w:author="Anders Andreasen" w:date="2022-01-15T19:08:00Z"/>
         </w:trPr>
         <w:tc>
           <w:tcPr>
@@ -8841,11 +8821,11 @@
             <w:pPr>
               <w:pStyle w:val="PPTableBody"/>
               <w:rPr>
-                <w:ins w:id="153" w:author="Anders Andreasen" w:date="2022-01-15T19:08:00Z"/>
-                <w:lang w:val="en-GB"/>
-              </w:rPr>
-            </w:pPr>
-            <w:ins w:id="154" w:author="Anders Andreasen" w:date="2022-01-15T19:08:00Z">
+                <w:ins w:id="152" w:author="Anders Andreasen" w:date="2022-01-15T19:08:00Z"/>
+                <w:lang w:val="en-GB"/>
+              </w:rPr>
+            </w:pPr>
+            <w:ins w:id="153" w:author="Anders Andreasen" w:date="2022-01-15T19:08:00Z">
               <w:r>
                 <w:rPr>
                   <w:lang w:val="en-GB"/>
@@ -8872,11 +8852,11 @@
             <w:pPr>
               <w:pStyle w:val="PPTableBody"/>
               <w:rPr>
-                <w:ins w:id="155" w:author="Anders Andreasen" w:date="2022-01-15T19:08:00Z"/>
-                <w:lang w:val="en-GB"/>
-              </w:rPr>
-            </w:pPr>
-            <w:ins w:id="156" w:author="Anders Andreasen" w:date="2022-01-15T19:08:00Z">
+                <w:ins w:id="154" w:author="Anders Andreasen" w:date="2022-01-15T19:08:00Z"/>
+                <w:lang w:val="en-GB"/>
+              </w:rPr>
+            </w:pPr>
+            <w:ins w:id="155" w:author="Anders Andreasen" w:date="2022-01-15T19:08:00Z">
               <w:r>
                 <w:rPr>
                   <w:lang w:val="en-GB"/>
@@ -8895,12 +8875,12 @@
             <w:pPr>
               <w:pStyle w:val="PPTableBody"/>
               <w:rPr>
-                <w:ins w:id="157" w:author="Anders Andreasen" w:date="2022-01-15T19:08:00Z"/>
+                <w:ins w:id="156" w:author="Anders Andreasen" w:date="2022-01-15T19:08:00Z"/>
                 <w:lang w:val="en-GB"/>
               </w:rPr>
             </w:pPr>
             <w:proofErr w:type="spellStart"/>
-            <w:ins w:id="158" w:author="Anders Andreasen" w:date="2022-01-15T19:08:00Z">
+            <w:ins w:id="157" w:author="Anders Andreasen" w:date="2022-01-15T19:08:00Z">
               <w:r>
                 <w:rPr>
                   <w:lang w:val="en-GB"/>
@@ -8920,11 +8900,11 @@
             <w:pPr>
               <w:pStyle w:val="PPTableBody"/>
               <w:rPr>
-                <w:ins w:id="159" w:author="Anders Andreasen" w:date="2022-01-15T19:08:00Z"/>
-                <w:lang w:val="en-GB"/>
-              </w:rPr>
-            </w:pPr>
-            <w:ins w:id="160" w:author="Anders Andreasen" w:date="2022-01-15T19:08:00Z">
+                <w:ins w:id="158" w:author="Anders Andreasen" w:date="2022-01-15T19:08:00Z"/>
+                <w:lang w:val="en-GB"/>
+              </w:rPr>
+            </w:pPr>
+            <w:ins w:id="159" w:author="Anders Andreasen" w:date="2022-01-15T19:08:00Z">
               <w:r>
                 <w:rPr>
                   <w:lang w:val="en-GB"/>
@@ -8942,11 +8922,11 @@
             <w:pPr>
               <w:pStyle w:val="PPTableBody"/>
               <w:rPr>
-                <w:ins w:id="161" w:author="Anders Andreasen" w:date="2022-01-15T19:08:00Z"/>
-                <w:lang w:val="en-GB"/>
-              </w:rPr>
-            </w:pPr>
-            <w:ins w:id="162" w:author="Anders Andreasen" w:date="2022-01-15T19:08:00Z">
+                <w:ins w:id="160" w:author="Anders Andreasen" w:date="2022-01-15T19:08:00Z"/>
+                <w:lang w:val="en-GB"/>
+              </w:rPr>
+            </w:pPr>
+            <w:ins w:id="161" w:author="Anders Andreasen" w:date="2022-01-15T19:08:00Z">
               <w:r>
                 <w:rPr>
                   <w:lang w:val="en-GB"/>
@@ -8960,7 +8940,7 @@
       <w:tr>
         <w:trPr>
           <w:trHeight w:val="300"/>
-          <w:ins w:id="163" w:author="Anders Andreasen" w:date="2022-01-15T19:08:00Z"/>
+          <w:ins w:id="162" w:author="Anders Andreasen" w:date="2022-01-15T19:08:00Z"/>
         </w:trPr>
         <w:tc>
           <w:tcPr>
@@ -8971,11 +8951,11 @@
             <w:pPr>
               <w:pStyle w:val="PPTableBody"/>
               <w:rPr>
-                <w:ins w:id="164" w:author="Anders Andreasen" w:date="2022-01-15T19:08:00Z"/>
-                <w:lang w:val="en-GB"/>
-              </w:rPr>
-            </w:pPr>
-            <w:ins w:id="165" w:author="Anders Andreasen" w:date="2022-01-15T19:08:00Z">
+                <w:ins w:id="163" w:author="Anders Andreasen" w:date="2022-01-15T19:08:00Z"/>
+                <w:lang w:val="en-GB"/>
+              </w:rPr>
+            </w:pPr>
+            <w:ins w:id="164" w:author="Anders Andreasen" w:date="2022-01-15T19:08:00Z">
               <w:r>
                 <w:rPr>
                   <w:lang w:val="en-GB"/>
@@ -9002,11 +8982,11 @@
             <w:pPr>
               <w:pStyle w:val="PPTableBody"/>
               <w:rPr>
-                <w:ins w:id="166" w:author="Anders Andreasen" w:date="2022-01-15T19:08:00Z"/>
-                <w:lang w:val="en-GB"/>
-              </w:rPr>
-            </w:pPr>
-            <w:ins w:id="167" w:author="Anders Andreasen" w:date="2022-01-15T19:08:00Z">
+                <w:ins w:id="165" w:author="Anders Andreasen" w:date="2022-01-15T19:08:00Z"/>
+                <w:lang w:val="en-GB"/>
+              </w:rPr>
+            </w:pPr>
+            <w:ins w:id="166" w:author="Anders Andreasen" w:date="2022-01-15T19:08:00Z">
               <w:r>
                 <w:rPr>
                   <w:lang w:val="en-GB"/>
@@ -9025,11 +9005,11 @@
             <w:pPr>
               <w:pStyle w:val="PPTableBody"/>
               <w:rPr>
-                <w:ins w:id="168" w:author="Anders Andreasen" w:date="2022-01-15T19:08:00Z"/>
-                <w:lang w:val="en-GB"/>
-              </w:rPr>
-            </w:pPr>
-            <w:ins w:id="169" w:author="Anders Andreasen" w:date="2022-01-15T19:08:00Z">
+                <w:ins w:id="167" w:author="Anders Andreasen" w:date="2022-01-15T19:08:00Z"/>
+                <w:lang w:val="en-GB"/>
+              </w:rPr>
+            </w:pPr>
+            <w:ins w:id="168" w:author="Anders Andreasen" w:date="2022-01-15T19:08:00Z">
               <w:r>
                 <w:rPr>
                   <w:rFonts w:ascii="Verdana" w:hAnsi="Verdana"/>
@@ -9055,11 +9035,11 @@
             <w:pPr>
               <w:pStyle w:val="PPTableBody"/>
               <w:rPr>
-                <w:ins w:id="170" w:author="Anders Andreasen" w:date="2022-01-15T19:08:00Z"/>
-                <w:lang w:val="en-GB"/>
-              </w:rPr>
-            </w:pPr>
-            <w:ins w:id="171" w:author="Anders Andreasen" w:date="2022-01-15T19:08:00Z">
+                <w:ins w:id="169" w:author="Anders Andreasen" w:date="2022-01-15T19:08:00Z"/>
+                <w:lang w:val="en-GB"/>
+              </w:rPr>
+            </w:pPr>
+            <w:ins w:id="170" w:author="Anders Andreasen" w:date="2022-01-15T19:08:00Z">
               <w:r>
                 <w:rPr>
                   <w:lang w:val="en-GB"/>
@@ -9077,11 +9057,11 @@
             <w:pPr>
               <w:pStyle w:val="PPTableBody"/>
               <w:rPr>
-                <w:ins w:id="172" w:author="Anders Andreasen" w:date="2022-01-15T19:08:00Z"/>
-                <w:lang w:val="en-GB"/>
-              </w:rPr>
-            </w:pPr>
-            <w:ins w:id="173" w:author="Anders Andreasen" w:date="2022-01-15T19:08:00Z">
+                <w:ins w:id="171" w:author="Anders Andreasen" w:date="2022-01-15T19:08:00Z"/>
+                <w:lang w:val="en-GB"/>
+              </w:rPr>
+            </w:pPr>
+            <w:ins w:id="172" w:author="Anders Andreasen" w:date="2022-01-15T19:08:00Z">
               <w:r>
                 <w:rPr>
                   <w:lang w:val="en-GB"/>
@@ -9095,7 +9075,7 @@
       <w:tr>
         <w:trPr>
           <w:trHeight w:val="300"/>
-          <w:ins w:id="174" w:author="Anders Andreasen" w:date="2022-01-15T19:08:00Z"/>
+          <w:ins w:id="173" w:author="Anders Andreasen" w:date="2022-01-15T19:08:00Z"/>
         </w:trPr>
         <w:tc>
           <w:tcPr>
@@ -9106,11 +9086,11 @@
             <w:pPr>
               <w:pStyle w:val="PPTableBody"/>
               <w:rPr>
-                <w:ins w:id="175" w:author="Anders Andreasen" w:date="2022-01-15T19:08:00Z"/>
-                <w:lang w:val="en-GB"/>
-              </w:rPr>
-            </w:pPr>
-            <w:ins w:id="176" w:author="Anders Andreasen" w:date="2022-01-15T19:08:00Z">
+                <w:ins w:id="174" w:author="Anders Andreasen" w:date="2022-01-15T19:08:00Z"/>
+                <w:lang w:val="en-GB"/>
+              </w:rPr>
+            </w:pPr>
+            <w:ins w:id="175" w:author="Anders Andreasen" w:date="2022-01-15T19:08:00Z">
               <w:r>
                 <w:rPr>
                   <w:lang w:val="en-GB"/>
@@ -9137,11 +9117,11 @@
             <w:pPr>
               <w:pStyle w:val="PPTableBody"/>
               <w:rPr>
-                <w:ins w:id="177" w:author="Anders Andreasen" w:date="2022-01-15T19:08:00Z"/>
-                <w:lang w:val="en-GB"/>
-              </w:rPr>
-            </w:pPr>
-            <w:ins w:id="178" w:author="Anders Andreasen" w:date="2022-01-15T19:08:00Z">
+                <w:ins w:id="176" w:author="Anders Andreasen" w:date="2022-01-15T19:08:00Z"/>
+                <w:lang w:val="en-GB"/>
+              </w:rPr>
+            </w:pPr>
+            <w:ins w:id="177" w:author="Anders Andreasen" w:date="2022-01-15T19:08:00Z">
               <w:r>
                 <w:rPr>
                   <w:lang w:val="en-GB"/>
@@ -9160,12 +9140,12 @@
             <w:pPr>
               <w:pStyle w:val="PPTableBody"/>
               <w:rPr>
-                <w:ins w:id="179" w:author="Anders Andreasen" w:date="2022-01-15T19:08:00Z"/>
+                <w:ins w:id="178" w:author="Anders Andreasen" w:date="2022-01-15T19:08:00Z"/>
                 <w:lang w:val="en-GB"/>
               </w:rPr>
             </w:pPr>
             <w:proofErr w:type="spellStart"/>
-            <w:ins w:id="180" w:author="Anders Andreasen" w:date="2022-01-15T19:08:00Z">
+            <w:ins w:id="179" w:author="Anders Andreasen" w:date="2022-01-15T19:08:00Z">
               <w:r>
                 <w:rPr>
                   <w:lang w:val="en-GB"/>
@@ -9185,11 +9165,11 @@
             <w:pPr>
               <w:pStyle w:val="PPTableBody"/>
               <w:rPr>
-                <w:ins w:id="181" w:author="Anders Andreasen" w:date="2022-01-15T19:08:00Z"/>
-                <w:lang w:val="en-GB"/>
-              </w:rPr>
-            </w:pPr>
-            <w:ins w:id="182" w:author="Anders Andreasen" w:date="2022-01-15T19:08:00Z">
+                <w:ins w:id="180" w:author="Anders Andreasen" w:date="2022-01-15T19:08:00Z"/>
+                <w:lang w:val="en-GB"/>
+              </w:rPr>
+            </w:pPr>
+            <w:ins w:id="181" w:author="Anders Andreasen" w:date="2022-01-15T19:08:00Z">
               <w:r>
                 <w:rPr>
                   <w:lang w:val="en-GB"/>
@@ -9207,11 +9187,11 @@
             <w:pPr>
               <w:pStyle w:val="PPTableBody"/>
               <w:rPr>
-                <w:ins w:id="183" w:author="Anders Andreasen" w:date="2022-01-15T19:08:00Z"/>
-                <w:lang w:val="en-GB"/>
-              </w:rPr>
-            </w:pPr>
-            <w:ins w:id="184" w:author="Anders Andreasen" w:date="2022-01-15T19:08:00Z">
+                <w:ins w:id="182" w:author="Anders Andreasen" w:date="2022-01-15T19:08:00Z"/>
+                <w:lang w:val="en-GB"/>
+              </w:rPr>
+            </w:pPr>
+            <w:ins w:id="183" w:author="Anders Andreasen" w:date="2022-01-15T19:08:00Z">
               <w:r>
                 <w:rPr>
                   <w:lang w:val="en-GB"/>
@@ -9225,7 +9205,7 @@
       <w:tr>
         <w:trPr>
           <w:trHeight w:val="300"/>
-          <w:ins w:id="185" w:author="Anders Andreasen" w:date="2022-01-15T19:08:00Z"/>
+          <w:ins w:id="184" w:author="Anders Andreasen" w:date="2022-01-15T19:08:00Z"/>
         </w:trPr>
         <w:tc>
           <w:tcPr>
@@ -9236,11 +9216,11 @@
             <w:pPr>
               <w:pStyle w:val="PPTableBody"/>
               <w:rPr>
-                <w:ins w:id="186" w:author="Anders Andreasen" w:date="2022-01-15T19:08:00Z"/>
-                <w:lang w:val="en-GB"/>
-              </w:rPr>
-            </w:pPr>
-            <w:ins w:id="187" w:author="Anders Andreasen" w:date="2022-01-15T19:08:00Z">
+                <w:ins w:id="185" w:author="Anders Andreasen" w:date="2022-01-15T19:08:00Z"/>
+                <w:lang w:val="en-GB"/>
+              </w:rPr>
+            </w:pPr>
+            <w:ins w:id="186" w:author="Anders Andreasen" w:date="2022-01-15T19:08:00Z">
               <w:r>
                 <w:rPr>
                   <w:lang w:val="en-GB"/>
@@ -9267,11 +9247,11 @@
             <w:pPr>
               <w:pStyle w:val="PPTableBody"/>
               <w:rPr>
-                <w:ins w:id="188" w:author="Anders Andreasen" w:date="2022-01-15T19:08:00Z"/>
-                <w:lang w:val="en-GB"/>
-              </w:rPr>
-            </w:pPr>
-            <w:ins w:id="189" w:author="Anders Andreasen" w:date="2022-01-15T19:08:00Z">
+                <w:ins w:id="187" w:author="Anders Andreasen" w:date="2022-01-15T19:08:00Z"/>
+                <w:lang w:val="en-GB"/>
+              </w:rPr>
+            </w:pPr>
+            <w:ins w:id="188" w:author="Anders Andreasen" w:date="2022-01-15T19:08:00Z">
               <w:r>
                 <w:rPr>
                   <w:lang w:val="en-GB"/>
@@ -9290,11 +9270,11 @@
             <w:pPr>
               <w:pStyle w:val="PPTableBody"/>
               <w:rPr>
-                <w:ins w:id="190" w:author="Anders Andreasen" w:date="2022-01-15T19:08:00Z"/>
-                <w:lang w:val="en-GB"/>
-              </w:rPr>
-            </w:pPr>
-            <w:ins w:id="191" w:author="Anders Andreasen" w:date="2022-01-15T19:08:00Z">
+                <w:ins w:id="189" w:author="Anders Andreasen" w:date="2022-01-15T19:08:00Z"/>
+                <w:lang w:val="en-GB"/>
+              </w:rPr>
+            </w:pPr>
+            <w:ins w:id="190" w:author="Anders Andreasen" w:date="2022-01-15T19:08:00Z">
               <w:r>
                 <w:rPr>
                   <w:rFonts w:ascii="Verdana" w:hAnsi="Verdana"/>
@@ -9320,11 +9300,11 @@
             <w:pPr>
               <w:pStyle w:val="PPTableBody"/>
               <w:rPr>
-                <w:ins w:id="192" w:author="Anders Andreasen" w:date="2022-01-15T19:08:00Z"/>
-                <w:lang w:val="en-GB"/>
-              </w:rPr>
-            </w:pPr>
-            <w:ins w:id="193" w:author="Anders Andreasen" w:date="2022-01-15T19:08:00Z">
+                <w:ins w:id="191" w:author="Anders Andreasen" w:date="2022-01-15T19:08:00Z"/>
+                <w:lang w:val="en-GB"/>
+              </w:rPr>
+            </w:pPr>
+            <w:ins w:id="192" w:author="Anders Andreasen" w:date="2022-01-15T19:08:00Z">
               <w:r>
                 <w:rPr>
                   <w:lang w:val="en-GB"/>
@@ -9342,11 +9322,11 @@
             <w:pPr>
               <w:pStyle w:val="PPTableBody"/>
               <w:rPr>
-                <w:ins w:id="194" w:author="Anders Andreasen" w:date="2022-01-15T19:08:00Z"/>
-                <w:lang w:val="en-GB"/>
-              </w:rPr>
-            </w:pPr>
-            <w:ins w:id="195" w:author="Anders Andreasen" w:date="2022-01-15T19:08:00Z">
+                <w:ins w:id="193" w:author="Anders Andreasen" w:date="2022-01-15T19:08:00Z"/>
+                <w:lang w:val="en-GB"/>
+              </w:rPr>
+            </w:pPr>
+            <w:ins w:id="194" w:author="Anders Andreasen" w:date="2022-01-15T19:08:00Z">
               <w:r>
                 <w:rPr>
                   <w:lang w:val="en-GB"/>
@@ -9360,7 +9340,7 @@
       <w:tr>
         <w:trPr>
           <w:trHeight w:val="300"/>
-          <w:ins w:id="196" w:author="Anders Andreasen" w:date="2022-01-15T19:08:00Z"/>
+          <w:ins w:id="195" w:author="Anders Andreasen" w:date="2022-01-15T19:08:00Z"/>
         </w:trPr>
         <w:tc>
           <w:tcPr>
@@ -9371,11 +9351,11 @@
             <w:pPr>
               <w:pStyle w:val="PPTableBody"/>
               <w:rPr>
-                <w:ins w:id="197" w:author="Anders Andreasen" w:date="2022-01-15T19:08:00Z"/>
-                <w:lang w:val="en-GB"/>
-              </w:rPr>
-            </w:pPr>
-            <w:ins w:id="198" w:author="Anders Andreasen" w:date="2022-01-15T19:08:00Z">
+                <w:ins w:id="196" w:author="Anders Andreasen" w:date="2022-01-15T19:08:00Z"/>
+                <w:lang w:val="en-GB"/>
+              </w:rPr>
+            </w:pPr>
+            <w:ins w:id="197" w:author="Anders Andreasen" w:date="2022-01-15T19:08:00Z">
               <w:r>
                 <w:rPr>
                   <w:lang w:val="en-GB"/>
@@ -9402,11 +9382,11 @@
             <w:pPr>
               <w:pStyle w:val="PPTableBody"/>
               <w:rPr>
-                <w:ins w:id="199" w:author="Anders Andreasen" w:date="2022-01-15T19:08:00Z"/>
-                <w:lang w:val="en-GB"/>
-              </w:rPr>
-            </w:pPr>
-            <w:ins w:id="200" w:author="Anders Andreasen" w:date="2022-01-15T19:08:00Z">
+                <w:ins w:id="198" w:author="Anders Andreasen" w:date="2022-01-15T19:08:00Z"/>
+                <w:lang w:val="en-GB"/>
+              </w:rPr>
+            </w:pPr>
+            <w:ins w:id="199" w:author="Anders Andreasen" w:date="2022-01-15T19:08:00Z">
               <w:r>
                 <w:rPr>
                   <w:lang w:val="en-GB"/>
@@ -9425,11 +9405,11 @@
             <w:pPr>
               <w:pStyle w:val="PPTableBody"/>
               <w:rPr>
-                <w:ins w:id="201" w:author="Anders Andreasen" w:date="2022-01-15T19:08:00Z"/>
-                <w:lang w:val="en-GB"/>
-              </w:rPr>
-            </w:pPr>
-            <w:ins w:id="202" w:author="Anders Andreasen" w:date="2022-01-15T19:08:00Z">
+                <w:ins w:id="200" w:author="Anders Andreasen" w:date="2022-01-15T19:08:00Z"/>
+                <w:lang w:val="en-GB"/>
+              </w:rPr>
+            </w:pPr>
+            <w:ins w:id="201" w:author="Anders Andreasen" w:date="2022-01-15T19:08:00Z">
               <w:r>
                 <w:rPr>
                   <w:rFonts w:ascii="Verdana" w:hAnsi="Verdana"/>
@@ -9455,11 +9435,11 @@
             <w:pPr>
               <w:pStyle w:val="PPTableBody"/>
               <w:rPr>
-                <w:ins w:id="203" w:author="Anders Andreasen" w:date="2022-01-15T19:08:00Z"/>
-                <w:lang w:val="en-GB"/>
-              </w:rPr>
-            </w:pPr>
-            <w:ins w:id="204" w:author="Anders Andreasen" w:date="2022-01-15T19:08:00Z">
+                <w:ins w:id="202" w:author="Anders Andreasen" w:date="2022-01-15T19:08:00Z"/>
+                <w:lang w:val="en-GB"/>
+              </w:rPr>
+            </w:pPr>
+            <w:ins w:id="203" w:author="Anders Andreasen" w:date="2022-01-15T19:08:00Z">
               <w:r>
                 <w:rPr>
                   <w:lang w:val="en-GB"/>
@@ -9477,11 +9457,11 @@
             <w:pPr>
               <w:pStyle w:val="PPTableBody"/>
               <w:rPr>
-                <w:ins w:id="205" w:author="Anders Andreasen" w:date="2022-01-15T19:08:00Z"/>
-                <w:lang w:val="en-GB"/>
-              </w:rPr>
-            </w:pPr>
-            <w:ins w:id="206" w:author="Anders Andreasen" w:date="2022-01-15T19:08:00Z">
+                <w:ins w:id="204" w:author="Anders Andreasen" w:date="2022-01-15T19:08:00Z"/>
+                <w:lang w:val="en-GB"/>
+              </w:rPr>
+            </w:pPr>
+            <w:ins w:id="205" w:author="Anders Andreasen" w:date="2022-01-15T19:08:00Z">
               <w:r>
                 <w:rPr>
                   <w:lang w:val="en-GB"/>
@@ -9495,7 +9475,7 @@
       <w:tr>
         <w:trPr>
           <w:trHeight w:val="300"/>
-          <w:ins w:id="207" w:author="Anders Andreasen" w:date="2022-01-15T19:08:00Z"/>
+          <w:ins w:id="206" w:author="Anders Andreasen" w:date="2022-01-15T19:08:00Z"/>
         </w:trPr>
         <w:tc>
           <w:tcPr>
@@ -9506,11 +9486,11 @@
             <w:pPr>
               <w:pStyle w:val="PPTableBody"/>
               <w:rPr>
-                <w:ins w:id="208" w:author="Anders Andreasen" w:date="2022-01-15T19:08:00Z"/>
-                <w:lang w:val="en-GB"/>
-              </w:rPr>
-            </w:pPr>
-            <w:ins w:id="209" w:author="Anders Andreasen" w:date="2022-01-15T19:08:00Z">
+                <w:ins w:id="207" w:author="Anders Andreasen" w:date="2022-01-15T19:08:00Z"/>
+                <w:lang w:val="en-GB"/>
+              </w:rPr>
+            </w:pPr>
+            <w:ins w:id="208" w:author="Anders Andreasen" w:date="2022-01-15T19:08:00Z">
               <w:r>
                 <w:rPr>
                   <w:lang w:val="en-GB"/>
@@ -9537,11 +9517,11 @@
             <w:pPr>
               <w:pStyle w:val="PPTableBody"/>
               <w:rPr>
-                <w:ins w:id="210" w:author="Anders Andreasen" w:date="2022-01-15T19:08:00Z"/>
-                <w:lang w:val="en-GB"/>
-              </w:rPr>
-            </w:pPr>
-            <w:ins w:id="211" w:author="Anders Andreasen" w:date="2022-01-15T19:08:00Z">
+                <w:ins w:id="209" w:author="Anders Andreasen" w:date="2022-01-15T19:08:00Z"/>
+                <w:lang w:val="en-GB"/>
+              </w:rPr>
+            </w:pPr>
+            <w:ins w:id="210" w:author="Anders Andreasen" w:date="2022-01-15T19:08:00Z">
               <w:r>
                 <w:rPr>
                   <w:lang w:val="en-GB"/>
@@ -9560,11 +9540,11 @@
             <w:pPr>
               <w:pStyle w:val="PPTableBody"/>
               <w:rPr>
-                <w:ins w:id="212" w:author="Anders Andreasen" w:date="2022-01-15T19:08:00Z"/>
-                <w:lang w:val="en-GB"/>
-              </w:rPr>
-            </w:pPr>
-            <w:ins w:id="213" w:author="Anders Andreasen" w:date="2022-01-15T19:08:00Z">
+                <w:ins w:id="211" w:author="Anders Andreasen" w:date="2022-01-15T19:08:00Z"/>
+                <w:lang w:val="en-GB"/>
+              </w:rPr>
+            </w:pPr>
+            <w:ins w:id="212" w:author="Anders Andreasen" w:date="2022-01-15T19:08:00Z">
               <w:r>
                 <w:rPr>
                   <w:rFonts w:ascii="Verdana" w:hAnsi="Verdana"/>
@@ -9590,11 +9570,11 @@
             <w:pPr>
               <w:pStyle w:val="PPTableBody"/>
               <w:rPr>
-                <w:ins w:id="214" w:author="Anders Andreasen" w:date="2022-01-15T19:08:00Z"/>
-                <w:lang w:val="en-GB"/>
-              </w:rPr>
-            </w:pPr>
-            <w:ins w:id="215" w:author="Anders Andreasen" w:date="2022-01-15T19:08:00Z">
+                <w:ins w:id="213" w:author="Anders Andreasen" w:date="2022-01-15T19:08:00Z"/>
+                <w:lang w:val="en-GB"/>
+              </w:rPr>
+            </w:pPr>
+            <w:ins w:id="214" w:author="Anders Andreasen" w:date="2022-01-15T19:08:00Z">
               <w:r>
                 <w:rPr>
                   <w:lang w:val="en-GB"/>
@@ -9612,11 +9592,11 @@
             <w:pPr>
               <w:pStyle w:val="PPTableBody"/>
               <w:rPr>
-                <w:ins w:id="216" w:author="Anders Andreasen" w:date="2022-01-15T19:08:00Z"/>
-                <w:lang w:val="en-GB"/>
-              </w:rPr>
-            </w:pPr>
-            <w:ins w:id="217" w:author="Anders Andreasen" w:date="2022-01-15T19:08:00Z">
+                <w:ins w:id="215" w:author="Anders Andreasen" w:date="2022-01-15T19:08:00Z"/>
+                <w:lang w:val="en-GB"/>
+              </w:rPr>
+            </w:pPr>
+            <w:ins w:id="216" w:author="Anders Andreasen" w:date="2022-01-15T19:08:00Z">
               <w:r>
                 <w:rPr>
                   <w:lang w:val="en-GB"/>
@@ -9630,7 +9610,7 @@
       <w:tr>
         <w:trPr>
           <w:trHeight w:val="300"/>
-          <w:ins w:id="218" w:author="Anders Andreasen" w:date="2022-01-15T19:08:00Z"/>
+          <w:ins w:id="217" w:author="Anders Andreasen" w:date="2022-01-15T19:08:00Z"/>
         </w:trPr>
         <w:tc>
           <w:tcPr>
@@ -9641,11 +9621,11 @@
             <w:pPr>
               <w:pStyle w:val="PPTableBody"/>
               <w:rPr>
-                <w:ins w:id="219" w:author="Anders Andreasen" w:date="2022-01-15T19:08:00Z"/>
-                <w:lang w:val="en-GB"/>
-              </w:rPr>
-            </w:pPr>
-            <w:ins w:id="220" w:author="Anders Andreasen" w:date="2022-01-15T19:08:00Z">
+                <w:ins w:id="218" w:author="Anders Andreasen" w:date="2022-01-15T19:08:00Z"/>
+                <w:lang w:val="en-GB"/>
+              </w:rPr>
+            </w:pPr>
+            <w:ins w:id="219" w:author="Anders Andreasen" w:date="2022-01-15T19:08:00Z">
               <w:r>
                 <w:rPr>
                   <w:lang w:val="en-GB"/>
@@ -9672,11 +9652,11 @@
             <w:pPr>
               <w:pStyle w:val="PPTableBody"/>
               <w:rPr>
-                <w:ins w:id="221" w:author="Anders Andreasen" w:date="2022-01-15T19:08:00Z"/>
-                <w:lang w:val="en-GB"/>
-              </w:rPr>
-            </w:pPr>
-            <w:ins w:id="222" w:author="Anders Andreasen" w:date="2022-01-15T19:08:00Z">
+                <w:ins w:id="220" w:author="Anders Andreasen" w:date="2022-01-15T19:08:00Z"/>
+                <w:lang w:val="en-GB"/>
+              </w:rPr>
+            </w:pPr>
+            <w:ins w:id="221" w:author="Anders Andreasen" w:date="2022-01-15T19:08:00Z">
               <w:r>
                 <w:rPr>
                   <w:lang w:val="en-GB"/>
@@ -9695,12 +9675,12 @@
             <w:pPr>
               <w:pStyle w:val="PPTableBody"/>
               <w:rPr>
-                <w:ins w:id="223" w:author="Anders Andreasen" w:date="2022-01-15T19:08:00Z"/>
+                <w:ins w:id="222" w:author="Anders Andreasen" w:date="2022-01-15T19:08:00Z"/>
                 <w:lang w:val="en-GB"/>
               </w:rPr>
             </w:pPr>
             <w:proofErr w:type="spellStart"/>
-            <w:ins w:id="224" w:author="Anders Andreasen" w:date="2022-01-15T19:08:00Z">
+            <w:ins w:id="223" w:author="Anders Andreasen" w:date="2022-01-15T19:08:00Z">
               <w:r>
                 <w:rPr>
                   <w:lang w:val="en-GB"/>
@@ -9720,11 +9700,11 @@
             <w:pPr>
               <w:pStyle w:val="PPTableBody"/>
               <w:rPr>
-                <w:ins w:id="225" w:author="Anders Andreasen" w:date="2022-01-15T19:08:00Z"/>
-                <w:lang w:val="en-GB"/>
-              </w:rPr>
-            </w:pPr>
-            <w:ins w:id="226" w:author="Anders Andreasen" w:date="2022-01-15T19:08:00Z">
+                <w:ins w:id="224" w:author="Anders Andreasen" w:date="2022-01-15T19:08:00Z"/>
+                <w:lang w:val="en-GB"/>
+              </w:rPr>
+            </w:pPr>
+            <w:ins w:id="225" w:author="Anders Andreasen" w:date="2022-01-15T19:08:00Z">
               <w:r>
                 <w:rPr>
                   <w:lang w:val="en-GB"/>
@@ -9742,11 +9722,11 @@
             <w:pPr>
               <w:pStyle w:val="PPTableBody"/>
               <w:rPr>
-                <w:ins w:id="227" w:author="Anders Andreasen" w:date="2022-01-15T19:08:00Z"/>
-                <w:lang w:val="en-GB"/>
-              </w:rPr>
-            </w:pPr>
-            <w:ins w:id="228" w:author="Anders Andreasen" w:date="2022-01-15T19:08:00Z">
+                <w:ins w:id="226" w:author="Anders Andreasen" w:date="2022-01-15T19:08:00Z"/>
+                <w:lang w:val="en-GB"/>
+              </w:rPr>
+            </w:pPr>
+            <w:ins w:id="227" w:author="Anders Andreasen" w:date="2022-01-15T19:08:00Z">
               <w:r>
                 <w:rPr>
                   <w:lang w:val="en-GB"/>
@@ -9760,7 +9740,7 @@
       <w:tr>
         <w:trPr>
           <w:trHeight w:val="300"/>
-          <w:ins w:id="229" w:author="Anders Andreasen" w:date="2022-01-15T19:08:00Z"/>
+          <w:ins w:id="228" w:author="Anders Andreasen" w:date="2022-01-15T19:08:00Z"/>
         </w:trPr>
         <w:tc>
           <w:tcPr>
@@ -9774,12 +9754,12 @@
             <w:pPr>
               <w:pStyle w:val="PPTableBody"/>
               <w:rPr>
-                <w:ins w:id="230" w:author="Anders Andreasen" w:date="2022-01-15T19:08:00Z"/>
+                <w:ins w:id="229" w:author="Anders Andreasen" w:date="2022-01-15T19:08:00Z"/>
                 <w:lang w:val="en-GB"/>
               </w:rPr>
             </w:pPr>
             <w:proofErr w:type="spellStart"/>
-            <w:ins w:id="231" w:author="Anders Andreasen" w:date="2022-01-15T19:08:00Z">
+            <w:ins w:id="230" w:author="Anders Andreasen" w:date="2022-01-15T19:08:00Z">
               <w:r>
                 <w:rPr>
                   <w:lang w:val="en-GB"/>
@@ -9810,11 +9790,11 @@
             <w:pPr>
               <w:pStyle w:val="PPTableBody"/>
               <w:rPr>
-                <w:ins w:id="232" w:author="Anders Andreasen" w:date="2022-01-15T19:08:00Z"/>
-                <w:lang w:val="en-GB"/>
-              </w:rPr>
-            </w:pPr>
-            <w:ins w:id="233" w:author="Anders Andreasen" w:date="2022-01-15T19:08:00Z">
+                <w:ins w:id="231" w:author="Anders Andreasen" w:date="2022-01-15T19:08:00Z"/>
+                <w:lang w:val="en-GB"/>
+              </w:rPr>
+            </w:pPr>
+            <w:ins w:id="232" w:author="Anders Andreasen" w:date="2022-01-15T19:08:00Z">
               <w:r>
                 <w:rPr>
                   <w:lang w:val="en-GB"/>
@@ -9836,11 +9816,11 @@
             <w:pPr>
               <w:pStyle w:val="PPTableBody"/>
               <w:rPr>
-                <w:ins w:id="234" w:author="Anders Andreasen" w:date="2022-01-15T19:08:00Z"/>
-                <w:lang w:val="en-GB"/>
-              </w:rPr>
-            </w:pPr>
-            <w:ins w:id="235" w:author="Anders Andreasen" w:date="2022-01-15T19:08:00Z">
+                <w:ins w:id="233" w:author="Anders Andreasen" w:date="2022-01-15T19:08:00Z"/>
+                <w:lang w:val="en-GB"/>
+              </w:rPr>
+            </w:pPr>
+            <w:ins w:id="234" w:author="Anders Andreasen" w:date="2022-01-15T19:08:00Z">
               <w:r>
                 <w:rPr>
                   <w:rFonts w:ascii="Verdana" w:hAnsi="Verdana"/>
@@ -9869,11 +9849,11 @@
             <w:pPr>
               <w:pStyle w:val="PPTableBody"/>
               <w:rPr>
-                <w:ins w:id="236" w:author="Anders Andreasen" w:date="2022-01-15T19:08:00Z"/>
-                <w:lang w:val="en-GB"/>
-              </w:rPr>
-            </w:pPr>
-            <w:ins w:id="237" w:author="Anders Andreasen" w:date="2022-01-15T19:08:00Z">
+                <w:ins w:id="235" w:author="Anders Andreasen" w:date="2022-01-15T19:08:00Z"/>
+                <w:lang w:val="en-GB"/>
+              </w:rPr>
+            </w:pPr>
+            <w:ins w:id="236" w:author="Anders Andreasen" w:date="2022-01-15T19:08:00Z">
               <w:r>
                 <w:rPr>
                   <w:lang w:val="en-GB"/>
@@ -9894,11 +9874,11 @@
             <w:pPr>
               <w:pStyle w:val="PPTableBody"/>
               <w:rPr>
-                <w:ins w:id="238" w:author="Anders Andreasen" w:date="2022-01-15T19:08:00Z"/>
-                <w:lang w:val="en-GB"/>
-              </w:rPr>
-            </w:pPr>
-            <w:ins w:id="239" w:author="Anders Andreasen" w:date="2022-01-15T19:08:00Z">
+                <w:ins w:id="237" w:author="Anders Andreasen" w:date="2022-01-15T19:08:00Z"/>
+                <w:lang w:val="en-GB"/>
+              </w:rPr>
+            </w:pPr>
+            <w:ins w:id="238" w:author="Anders Andreasen" w:date="2022-01-15T19:08:00Z">
               <w:r>
                 <w:rPr>
                   <w:lang w:val="en-GB"/>
@@ -9915,7 +9895,7 @@
         <w:pStyle w:val="PPBodyMainText"/>
         <w:ind w:firstLine="0"/>
         <w:rPr>
-          <w:ins w:id="240" w:author="Anders Andreasen" w:date="2022-01-15T19:08:00Z"/>
+          <w:ins w:id="239" w:author="Anders Andreasen" w:date="2022-01-15T19:08:00Z"/>
           <w:lang w:val="en-GB"/>
         </w:rPr>
       </w:pPr>
@@ -9923,7 +9903,7 @@
     <w:p>
       <w:pPr>
         <w:pStyle w:val="PPBodyMainText"/>
-        <w:pPrChange w:id="241" w:author="Anders Andreasen" w:date="2022-01-15T19:08:00Z">
+        <w:pPrChange w:id="240" w:author="Anders Andreasen" w:date="2022-01-15T19:08:00Z">
           <w:pPr>
             <w:pStyle w:val="PPBodyMainText"/>
             <w:ind w:firstLine="0"/>
@@ -9948,13 +9928,13 @@
     <w:p>
       <w:pPr>
         <w:rPr>
-          <w:del w:id="242" w:author="Anders Andreasen" w:date="2022-01-15T12:42:00Z"/>
+          <w:del w:id="241" w:author="Anders Andreasen" w:date="2022-01-15T12:42:00Z"/>
           <w:rFonts w:ascii="Times New Roman" w:hAnsi="Times New Roman"/>
           <w:b/>
           <w:sz w:val="20"/>
         </w:rPr>
       </w:pPr>
-      <w:del w:id="243" w:author="Anders Andreasen" w:date="2022-01-15T12:42:00Z">
+      <w:del w:id="242" w:author="Anders Andreasen" w:date="2022-01-15T12:42:00Z">
         <w:r>
           <w:br w:type="page"/>
         </w:r>
@@ -9962,7 +9942,7 @@
     </w:p>
     <w:p>
       <w:pPr>
-        <w:pPrChange w:id="244" w:author="Anders Andreasen" w:date="2022-01-15T12:42:00Z">
+        <w:pPrChange w:id="243" w:author="Anders Andreasen" w:date="2022-01-15T12:42:00Z">
           <w:pPr>
             <w:pStyle w:val="PPHeading"/>
           </w:pPr>
@@ -9995,7 +9975,7 @@
         </w:rPr>
         <w:t xml:space="preserve">Table 3. </w:t>
       </w:r>
-      <w:ins w:id="245" w:author="Anders Andreasen" w:date="2022-01-15T23:48:00Z">
+      <w:ins w:id="244" w:author="Anders Andreasen" w:date="2022-01-15T23:48:00Z">
         <w:r>
           <w:rPr>
             <w:lang w:val="en-GB"/>
@@ -10003,7 +9983,7 @@
           <w:t xml:space="preserve">The results are obtained for the stream “Well fluid” as shown in Figure 1, with temperature </w:t>
         </w:r>
       </w:ins>
-      <w:ins w:id="246" w:author="Anders Andreasen" w:date="2022-01-15T23:49:00Z">
+      <w:ins w:id="245" w:author="Anders Andreasen" w:date="2022-01-15T23:49:00Z">
         <w:r>
           <w:rPr>
             <w:lang w:val="en-GB"/>
@@ -10011,7 +9991,7 @@
           <w:t xml:space="preserve">and pressure adjusted to standard conditions. </w:t>
         </w:r>
       </w:ins>
-      <w:ins w:id="247" w:author="Anders Andreasen" w:date="2022-01-15T23:48:00Z">
+      <w:ins w:id="246" w:author="Anders Andreasen" w:date="2022-01-15T23:48:00Z">
         <w:r>
           <w:rPr>
             <w:lang w:val="en-GB"/>
@@ -10520,7 +10500,7 @@
               <w:rPr>
                 <w:vertAlign w:val="superscript"/>
                 <w:lang w:val="en-GB"/>
-                <w:rPrChange w:id="248" w:author="Anders Andreasen" w:date="2022-01-15T13:38:00Z">
+                <w:rPrChange w:id="247" w:author="Anders Andreasen" w:date="2022-01-15T13:38:00Z">
                   <w:rPr>
                     <w:lang w:val="en-GB"/>
                   </w:rPr>
@@ -10941,12 +10921,12 @@
               </w:rPr>
               <w:t>T</w:t>
             </w:r>
-            <w:del w:id="249" w:author="Anders Andreasen" w:date="2022-01-15T13:39:00Z">
+            <w:del w:id="248" w:author="Anders Andreasen" w:date="2022-01-15T13:39:00Z">
               <w:r>
                 <w:rPr>
                   <w:vertAlign w:val="subscript"/>
                   <w:lang w:val="en-GB"/>
-                  <w:rPrChange w:id="250" w:author="Anders Andreasen" w:date="2022-01-15T13:39:00Z">
+                  <w:rPrChange w:id="249" w:author="Anders Andreasen" w:date="2022-01-15T13:39:00Z">
                     <w:rPr>
                       <w:lang w:val="en-GB"/>
                     </w:rPr>
@@ -10955,12 +10935,12 @@
                 <w:delText>crit</w:delText>
               </w:r>
             </w:del>
-            <w:ins w:id="251" w:author="Anders Andreasen" w:date="2022-01-15T13:39:00Z">
+            <w:ins w:id="250" w:author="Anders Andreasen" w:date="2022-01-15T13:39:00Z">
               <w:r>
                 <w:rPr>
                   <w:vertAlign w:val="subscript"/>
                   <w:lang w:val="en-GB"/>
-                  <w:rPrChange w:id="252" w:author="Anders Andreasen" w:date="2022-01-15T13:39:00Z">
+                  <w:rPrChange w:id="251" w:author="Anders Andreasen" w:date="2022-01-15T13:39:00Z">
                     <w:rPr>
                       <w:lang w:val="en-GB"/>
                     </w:rPr>
@@ -10982,7 +10962,7 @@
                 <w:lang w:val="en-GB"/>
               </w:rPr>
             </w:pPr>
-            <w:ins w:id="253" w:author="Anders Andreasen" w:date="2022-01-15T13:34:00Z">
+            <w:ins w:id="252" w:author="Anders Andreasen" w:date="2022-01-15T13:34:00Z">
               <w:r>
                 <w:rPr>
                   <w:rFonts w:ascii="Verdana" w:hAnsi="Verdana"/>
@@ -10991,7 +10971,7 @@
                 <w:t>°</w:t>
               </w:r>
             </w:ins>
-            <w:del w:id="254" w:author="Anders Andreasen" w:date="2022-01-15T13:34:00Z">
+            <w:del w:id="253" w:author="Anders Andreasen" w:date="2022-01-15T13:34:00Z">
               <w:r>
                 <w:rPr>
                   <w:lang w:val="en-GB"/>
@@ -11090,12 +11070,12 @@
               </w:rPr>
               <w:t>P</w:t>
             </w:r>
-            <w:del w:id="255" w:author="Anders Andreasen" w:date="2022-01-15T13:39:00Z">
+            <w:del w:id="254" w:author="Anders Andreasen" w:date="2022-01-15T13:39:00Z">
               <w:r>
                 <w:rPr>
                   <w:vertAlign w:val="subscript"/>
                   <w:lang w:val="en-GB"/>
-                  <w:rPrChange w:id="256" w:author="Anders Andreasen" w:date="2022-01-15T13:39:00Z">
+                  <w:rPrChange w:id="255" w:author="Anders Andreasen" w:date="2022-01-15T13:39:00Z">
                     <w:rPr>
                       <w:lang w:val="en-GB"/>
                     </w:rPr>
@@ -11104,12 +11084,12 @@
                 <w:delText>crit</w:delText>
               </w:r>
             </w:del>
-            <w:ins w:id="257" w:author="Anders Andreasen" w:date="2022-01-15T13:39:00Z">
+            <w:ins w:id="256" w:author="Anders Andreasen" w:date="2022-01-15T13:39:00Z">
               <w:r>
                 <w:rPr>
                   <w:vertAlign w:val="subscript"/>
                   <w:lang w:val="en-GB"/>
-                  <w:rPrChange w:id="258" w:author="Anders Andreasen" w:date="2022-01-15T13:39:00Z">
+                  <w:rPrChange w:id="257" w:author="Anders Andreasen" w:date="2022-01-15T13:39:00Z">
                     <w:rPr>
                       <w:lang w:val="en-GB"/>
                     </w:rPr>
@@ -11300,7 +11280,7 @@
         </w:rPr>
         <w:t xml:space="preserve"> </w:t>
       </w:r>
-      <w:del w:id="259" w:author="Anders Andreasen" w:date="2022-01-15T13:39:00Z">
+      <w:del w:id="258" w:author="Anders Andreasen" w:date="2022-01-15T13:39:00Z">
         <w:r>
           <w:rPr>
             <w:lang w:val="en-GB"/>
@@ -11308,7 +11288,7 @@
           <w:delText>Well fluid phase behaviour</w:delText>
         </w:r>
       </w:del>
-      <w:ins w:id="260" w:author="Anders Andreasen" w:date="2022-01-15T13:39:00Z">
+      <w:ins w:id="259" w:author="Anders Andreasen" w:date="2022-01-15T13:39:00Z">
         <w:r>
           <w:rPr>
             <w:lang w:val="en-GB"/>
@@ -11316,7 +11296,7 @@
           <w:t xml:space="preserve">Export stream </w:t>
         </w:r>
       </w:ins>
-      <w:ins w:id="261" w:author="Anders Andreasen" w:date="2022-01-15T13:40:00Z">
+      <w:ins w:id="260" w:author="Anders Andreasen" w:date="2022-01-15T13:40:00Z">
         <w:r>
           <w:rPr>
             <w:lang w:val="en-GB"/>
@@ -12042,7 +12022,7 @@
           <w:lang w:val="en-GB"/>
         </w:rPr>
       </w:pPr>
-      <w:ins w:id="262" w:author="Anders Andreasen" w:date="2022-01-16T00:03:00Z">
+      <w:ins w:id="261" w:author="Anders Andreasen" w:date="2022-01-16T00:03:00Z">
         <w:r>
           <w:rPr>
             <w:noProof/>
@@ -12214,7 +12194,7 @@
           </mc:Fallback>
         </mc:AlternateContent>
       </w:r>
-      <w:del w:id="263" w:author="Anders Andreasen" w:date="2022-01-16T00:03:00Z">
+      <w:del w:id="262" w:author="Anders Andreasen" w:date="2022-01-16T00:03:00Z">
         <w:r>
           <w:rPr>
             <w:noProof/>
@@ -12285,7 +12265,7 @@
         <w:spacing w:before="120"/>
         <w:ind w:firstLine="0"/>
         <w:rPr>
-          <w:ins w:id="264" w:author="Anders Andreasen" w:date="2022-01-16T00:03:00Z"/>
+          <w:ins w:id="263" w:author="Anders Andreasen" w:date="2022-01-16T00:03:00Z"/>
           <w:lang w:val="en-GB"/>
         </w:rPr>
       </w:pPr>
@@ -12321,7 +12301,7 @@
         <w:spacing w:before="120"/>
         <w:ind w:firstLine="0"/>
         <w:rPr>
-          <w:del w:id="265" w:author="Anders Andreasen" w:date="2022-01-16T00:05:00Z"/>
+          <w:del w:id="264" w:author="Anders Andreasen" w:date="2022-01-16T00:05:00Z"/>
           <w:lang w:val="en-GB"/>
         </w:rPr>
       </w:pPr>
@@ -12742,7 +12722,7 @@
         </w:rPr>
         <w:t xml:space="preserve"> the deviation is -5.</w:t>
       </w:r>
-      <w:del w:id="266" w:author="Anders Andreasen" w:date="2022-01-16T00:10:00Z">
+      <w:del w:id="265" w:author="Anders Andreasen" w:date="2022-01-16T00:10:00Z">
         <w:r>
           <w:rPr>
             <w:lang w:val="en-GB"/>
@@ -12750,7 +12730,7 @@
           <w:delText>9</w:delText>
         </w:r>
       </w:del>
-      <w:ins w:id="267" w:author="Anders Andreasen" w:date="2022-01-16T00:10:00Z">
+      <w:ins w:id="266" w:author="Anders Andreasen" w:date="2022-01-16T00:10:00Z">
         <w:r>
           <w:rPr>
             <w:lang w:val="en-GB"/>
@@ -12764,7 +12744,7 @@
         </w:rPr>
         <w:t>% and -3.</w:t>
       </w:r>
-      <w:del w:id="268" w:author="Anders Andreasen" w:date="2022-01-16T00:10:00Z">
+      <w:del w:id="267" w:author="Anders Andreasen" w:date="2022-01-16T00:10:00Z">
         <w:r>
           <w:rPr>
             <w:lang w:val="en-GB"/>
@@ -12772,7 +12752,7 @@
           <w:delText>6</w:delText>
         </w:r>
       </w:del>
-      <w:ins w:id="269" w:author="Anders Andreasen" w:date="2022-01-16T00:10:00Z">
+      <w:ins w:id="268" w:author="Anders Andreasen" w:date="2022-01-16T00:10:00Z">
         <w:r>
           <w:rPr>
             <w:lang w:val="en-GB"/>
@@ -12812,7 +12792,7 @@
         </w:rPr>
         <w:t xml:space="preserve"> absolute numbers the difference is moderate (30 kW and 2</w:t>
       </w:r>
-      <w:del w:id="270" w:author="Anders Andreasen" w:date="2022-01-16T00:11:00Z">
+      <w:del w:id="269" w:author="Anders Andreasen" w:date="2022-01-16T00:11:00Z">
         <w:r>
           <w:rPr>
             <w:lang w:val="en-GB"/>
@@ -12820,7 +12800,7 @@
           <w:delText>2</w:delText>
         </w:r>
       </w:del>
-      <w:ins w:id="271" w:author="Anders Andreasen" w:date="2022-01-16T00:11:00Z">
+      <w:ins w:id="270" w:author="Anders Andreasen" w:date="2022-01-16T00:11:00Z">
         <w:r>
           <w:rPr>
             <w:lang w:val="en-GB"/>
@@ -12834,7 +12814,7 @@
         </w:rPr>
         <w:t xml:space="preserve"> </w:t>
       </w:r>
-      <w:ins w:id="272" w:author="Anders Andreasen" w:date="2022-01-15T13:35:00Z">
+      <w:ins w:id="271" w:author="Anders Andreasen" w:date="2022-01-15T13:35:00Z">
         <w:r>
           <w:rPr>
             <w:lang w:val="en-GB"/>
@@ -12842,7 +12822,7 @@
           <w:t>k</w:t>
         </w:r>
       </w:ins>
-      <w:del w:id="273" w:author="Anders Andreasen" w:date="2022-01-15T13:35:00Z">
+      <w:del w:id="272" w:author="Anders Andreasen" w:date="2022-01-15T13:35:00Z">
         <w:r>
           <w:rPr>
             <w:lang w:val="en-GB"/>
@@ -12856,7 +12836,7 @@
         </w:rPr>
         <w:t>W).</w:t>
       </w:r>
-      <w:ins w:id="274" w:author="Anders Andreasen" w:date="2022-01-15T18:58:00Z">
+      <w:ins w:id="273" w:author="Anders Andreasen" w:date="2022-01-15T18:58:00Z">
         <w:r>
           <w:rPr>
             <w:lang w:val="en-GB"/>
@@ -12864,21 +12844,15 @@
           <w:t xml:space="preserve"> One reason for the interstage heater to show larger deviation can be explained by the fact that </w:t>
         </w:r>
       </w:ins>
-      <w:ins w:id="275" w:author="Anders Andreasen" w:date="2022-01-15T19:01:00Z">
+      <w:ins w:id="274" w:author="Anders Andreasen" w:date="2022-01-15T19:01:00Z">
         <w:r>
           <w:rPr>
             <w:lang w:val="en-GB"/>
           </w:rPr>
-          <w:t>20-HA-03</w:t>
-        </w:r>
-        <w:r>
-          <w:rPr>
-            <w:lang w:val="en-GB"/>
-          </w:rPr>
-          <w:t xml:space="preserve"> has a</w:t>
+          <w:t>20-HA-03 has a</w:t>
         </w:r>
       </w:ins>
-      <w:ins w:id="276" w:author="Anders Andreasen" w:date="2022-01-15T19:00:00Z">
+      <w:ins w:id="275" w:author="Anders Andreasen" w:date="2022-01-15T19:00:00Z">
         <w:r>
           <w:rPr>
             <w:lang w:val="en-GB"/>
@@ -12886,7 +12860,7 @@
           <w:t xml:space="preserve"> very small </w:t>
         </w:r>
       </w:ins>
-      <w:ins w:id="277" w:author="Anders Andreasen" w:date="2022-01-15T19:01:00Z">
+      <w:ins w:id="276" w:author="Anders Andreasen" w:date="2022-01-15T19:01:00Z">
         <w:r>
           <w:rPr>
             <w:lang w:val="en-GB"/>
@@ -12894,7 +12868,7 @@
           <w:t xml:space="preserve">temperature difference </w:t>
         </w:r>
       </w:ins>
-      <w:ins w:id="278" w:author="Anders Andreasen" w:date="2022-01-15T19:02:00Z">
+      <w:ins w:id="277" w:author="Anders Andreasen" w:date="2022-01-15T19:02:00Z">
         <w:r>
           <w:rPr>
             <w:lang w:val="en-GB"/>
@@ -12915,7 +12889,7 @@
           <w:t xml:space="preserve">C in DWSIM). Even a small difference in the inlet stream will result in a </w:t>
         </w:r>
       </w:ins>
-      <w:ins w:id="279" w:author="Anders Andreasen" w:date="2022-01-15T19:05:00Z">
+      <w:ins w:id="278" w:author="Anders Andreasen" w:date="2022-01-15T19:05:00Z">
         <w:r>
           <w:rPr>
             <w:lang w:val="en-GB"/>
@@ -12923,7 +12897,7 @@
           <w:t xml:space="preserve">relatively </w:t>
         </w:r>
       </w:ins>
-      <w:ins w:id="280" w:author="Anders Andreasen" w:date="2022-01-15T19:02:00Z">
+      <w:ins w:id="279" w:author="Anders Andreasen" w:date="2022-01-15T19:02:00Z">
         <w:r>
           <w:rPr>
             <w:lang w:val="en-GB"/>
@@ -12931,7 +12905,7 @@
           <w:t>large deviation. The</w:t>
         </w:r>
       </w:ins>
-      <w:ins w:id="281" w:author="Anders Andreasen" w:date="2022-01-15T19:04:00Z">
+      <w:ins w:id="280" w:author="Anders Andreasen" w:date="2022-01-15T19:04:00Z">
         <w:r>
           <w:rPr>
             <w:lang w:val="en-GB"/>
@@ -12939,7 +12913,7 @@
           <w:t xml:space="preserve"> same</w:t>
         </w:r>
       </w:ins>
-      <w:ins w:id="282" w:author="Anders Andreasen" w:date="2022-01-15T19:02:00Z">
+      <w:ins w:id="281" w:author="Anders Andreasen" w:date="2022-01-15T19:02:00Z">
         <w:r>
           <w:rPr>
             <w:lang w:val="en-GB"/>
@@ -12947,7 +12921,7 @@
           <w:t xml:space="preserve"> can be </w:t>
         </w:r>
       </w:ins>
-      <w:ins w:id="283" w:author="Anders Andreasen" w:date="2022-01-15T19:04:00Z">
+      <w:ins w:id="282" w:author="Anders Andreasen" w:date="2022-01-15T19:04:00Z">
         <w:r>
           <w:rPr>
             <w:lang w:val="en-GB"/>
@@ -12955,7 +12929,7 @@
           <w:t>argued</w:t>
         </w:r>
       </w:ins>
-      <w:ins w:id="284" w:author="Anders Andreasen" w:date="2022-01-15T19:03:00Z">
+      <w:ins w:id="283" w:author="Anders Andreasen" w:date="2022-01-15T19:03:00Z">
         <w:r>
           <w:rPr>
             <w:lang w:val="en-GB"/>
@@ -12976,7 +12950,7 @@
           <w:t xml:space="preserve">C). </w:t>
         </w:r>
       </w:ins>
-      <w:ins w:id="285" w:author="Anders Andreasen" w:date="2022-01-15T19:04:00Z">
+      <w:ins w:id="284" w:author="Anders Andreasen" w:date="2022-01-15T19:04:00Z">
         <w:r>
           <w:rPr>
             <w:lang w:val="en-GB"/>
@@ -12984,7 +12958,7 @@
           <w:t>All the other heat exchangers ha</w:t>
         </w:r>
       </w:ins>
-      <w:ins w:id="286" w:author="Anders Andreasen" w:date="2022-01-15T19:05:00Z">
+      <w:ins w:id="285" w:author="Anders Andreasen" w:date="2022-01-15T19:05:00Z">
         <w:r>
           <w:rPr>
             <w:lang w:val="en-GB"/>
@@ -12992,7 +12966,7 @@
           <w:t>ve</w:t>
         </w:r>
       </w:ins>
-      <w:ins w:id="287" w:author="Anders Andreasen" w:date="2022-01-15T19:04:00Z">
+      <w:ins w:id="286" w:author="Anders Andreasen" w:date="2022-01-15T19:04:00Z">
         <w:r>
           <w:rPr>
             <w:lang w:val="en-GB"/>
@@ -13116,7 +13090,7 @@
           </mc:Fallback>
         </mc:AlternateContent>
       </w:r>
-      <w:del w:id="288" w:author="Anders Andreasen" w:date="2022-01-16T00:06:00Z">
+      <w:del w:id="287" w:author="Anders Andreasen" w:date="2022-01-16T00:06:00Z">
         <w:r>
           <w:rPr>
             <w:rFonts w:ascii="Times New Roman" w:hAnsi="Times New Roman"/>
@@ -13182,7 +13156,7 @@
           </w:drawing>
         </w:r>
       </w:del>
-      <w:ins w:id="289" w:author="Anders Andreasen" w:date="2022-01-16T00:10:00Z">
+      <w:ins w:id="288" w:author="Anders Andreasen" w:date="2022-01-16T00:10:00Z">
         <w:r>
           <w:rPr>
             <w:rFonts w:ascii="Times New Roman" w:hAnsi="Times New Roman"/>
@@ -13243,7 +13217,7 @@
         <w:pStyle w:val="PPHeading"/>
         <w:spacing w:before="0"/>
         <w:rPr>
-          <w:del w:id="290" w:author="Anders Andreasen" w:date="2022-01-15T12:50:00Z"/>
+          <w:del w:id="289" w:author="Anders Andreasen" w:date="2022-01-15T12:50:00Z"/>
           <w:lang w:val="en-GB"/>
         </w:rPr>
       </w:pPr>
@@ -13253,11 +13227,11 @@
         <w:pStyle w:val="PPBodyMainText"/>
         <w:ind w:firstLine="0"/>
         <w:rPr>
-          <w:del w:id="291" w:author="Anders Andreasen" w:date="2022-01-15T19:07:00Z"/>
+          <w:del w:id="290" w:author="Anders Andreasen" w:date="2022-01-15T19:07:00Z"/>
           <w:lang w:val="en-GB"/>
         </w:rPr>
       </w:pPr>
-      <w:del w:id="292" w:author="Anders Andreasen" w:date="2022-01-15T19:07:00Z">
+      <w:del w:id="291" w:author="Anders Andreasen" w:date="2022-01-15T19:07:00Z">
         <w:r>
           <w:rPr>
             <w:lang w:val="en-GB"/>
@@ -13277,45 +13251,21 @@
           <w:delText xml:space="preserve">simulation state, a parametric study has been performed. In order to efficiently conduct the parametric study in both DWSIM and HYSYS, a python wrapper is made for both simulation tools in a similar fashion as previous studies </w:delText>
         </w:r>
         <w:r>
-          <w:rPr>
-            <w:lang w:val="en-GB"/>
-          </w:rPr>
           <w:fldChar w:fldCharType="begin" w:fldLock="1"/>
         </w:r>
         <w:r>
-          <w:rPr>
-            <w:lang w:val="en-GB"/>
-            <w:rPrChange w:id="293" w:author="Anders Andreasen" w:date="2022-01-15T19:07:00Z">
-              <w:rPr>
-                <w:lang w:val="en-GB"/>
-              </w:rPr>
-            </w:rPrChange>
-          </w:rPr>
           <w:delInstrText>ADDIN CSL_CITATION {"citationItems":[{"id":"ITEM-1","itemData":{"DOI":"10.3390/chemengineering4010011","author":[{"dropping-particle":"","family":"Andreasen","given":"Anders","non-dropping-particle":"","parse-names":false,"suffix":""}],"container-title":"ChemEngineering","id":"ITEM-1","issue":"1","issued":{"date-parts":[["2020"]]},"page":"1--21 (Article no. 11)","title":"Applied Process Simulation-Driven Oil and Gas Separation Plant Optimization Using Surrogate Modeling and Evolutionary Algorithms","type":"article-journal","volume":"4"},"uris":["http://www.mendeley.com/documents/?uuid=6fa9f3fa-5be4-4845-822b-b79f98663811"]},{"id":"ITEM-2","itemData":{"DOI":"10.2516/OGST/2021036","ISSN":"19538189","author":[{"dropping-particle":"","family":"Andreasen","given":"Anders","non-dropping-particle":"","parse-names":false,"suffix":""}],"container-title":"Oil and Gas Science and Technology","id":"ITEM-2","issued":{"date-parts":[["2021"]]},"publisher":"Editions Technip","title":"Optimisation of carbon capture from flue gas from a Waste-to-Energy plant using surrogate modelling and global optimisation","type":"article-journal","volume":"76"},"uris":["http://www.mendeley.com/documents/?uuid=cadc56d6-7546-35d9-aec6-a3b5850f3814"]},{"id":"ITEM-3","itemData":{"DOI":"10.1021/acs.energyfuels.0c04284","ISSN":"15205029","abstract":"The optimization of an oil and gas separation plant operating revenue has been performed for different characteristic reservoir fluid types (gas condensate, volatile oil, and black oil) using an evolutionary algorithm. A process simulation model mimicking a typical plant has been used as a black-box model and optimized with respect to nine design variables using the covariance matrix adaptation evolution strategy (CMA-ES) algorithm. The plant studied has three separation stages, including gas recompression for each stage as well as a final gas boosting step before export. Each compression stage includes gas cooling and partial condensation upstream compressors. All condensate streams from the recompression system are recycled back into the separation system for increased liquid recovery. The results indicate the following common optimal settings among others: the first-stage temperature is optimal at the high bound, the third-stage temperature is optimal at the low bound, the temperature of the gas from the scrubber receiving gas from the middle stage separator is optimal at the lower bound. Some of the settings are different between the three fluids investigated, but with a clear trend among the fluids. One example is the optimal middle-stage separator pressure, which increases with decreasing gas-oil ratio of the fluid. Benchmarking the optimization potential indicates that an increased operating revenue of close to 1% may be realized for the gas condensate and the volatile oil, whereas the optimization potential is less for a black oil fluid type. It is also noted that this optimization may come at a significant penalty in terms of the energy required, especially for the volatile oil case.","author":[{"dropping-particle":"","family":"Olsen","given":"Erik R.","non-dropping-particle":"","parse-names":false,"suffix":""},{"dropping-particle":"","family":"Hooghoudt","given":"Jan Otto J-O.","non-dropping-particle":"","parse-names":false,"suffix":""},{"dropping-particle":"","family":"Maschietti","given":"Marco","non-dropping-particle":"","parse-names":false,"suffix":""},{"dropping-particle":"","family":"Andreasen","given":"Anders","non-dropping-particle":"","parse-names":false,"suffix":""}],"container-title":"Energy Fuels","id":"ITEM-3","issue":"6","issued":{"date-parts":[["2021","3","18"]]},"page":"5392–-5406","publisher":"American Chemical Society","title":"Optimization of an Oil and Gas Separation Plant for Different Reservoir Fluids using an Evolutionary Algorithm","type":"article-journal","volume":"35"},"uris":["http://www.mendeley.com/documents/?uuid=52205413-43a9-4a85-9df9-7ac3515d7f37"]}],"mendeley":{"formattedCitation":"[1], [26], [27]","plainTextFormattedCitation":"[1], [26], [27]","previouslyFormattedCitation":"[1], [25], [26]"},"properties":{"noteIndex":0},"schema":"https://github.com/citation-style-language/schema/raw/master/csl-citation.json"}</w:delInstrText>
         </w:r>
         <w:r>
-          <w:rPr>
-            <w:lang w:val="en-GB"/>
-          </w:rPr>
           <w:fldChar w:fldCharType="separate"/>
         </w:r>
         <w:r>
           <w:rPr>
             <w:noProof/>
-            <w:lang w:val="en-GB"/>
-            <w:rPrChange w:id="294" w:author="Anders Andreasen" w:date="2022-01-15T19:07:00Z">
-              <w:rPr>
-                <w:noProof/>
-                <w:lang w:val="en-GB"/>
-              </w:rPr>
-            </w:rPrChange>
           </w:rPr>
           <w:delText>[1], [26], [27]</w:delText>
         </w:r>
         <w:r>
-          <w:rPr>
-            <w:lang w:val="en-GB"/>
-          </w:rPr>
           <w:fldChar w:fldCharType="end"/>
         </w:r>
         <w:r>
@@ -13339,9 +13289,6 @@
           <w:delText xml:space="preserve"> </w:delText>
         </w:r>
         <w:r>
-          <w:rPr>
-            <w:lang w:val="en-GB"/>
-          </w:rPr>
           <w:fldChar w:fldCharType="begin" w:fldLock="1"/>
         </w:r>
         <w:r>
@@ -13351,9 +13298,6 @@
           <w:delInstrText>ADDIN CSL_CITATION {"citationItems":[{"id":"ITEM-1","itemData":{"DOI":"10.1016/J.JSPI.2011.09.016","ISSN":"0378-3758","abstract":"Complex models can only be realized a limited number of times due to large computational requirements. Methods exist for generating input parameters for model realizations including Monte Carlo simulation (MCS) and Latin hypercube sampling (LHS). Recent algorithms such as maximinLHS seek to maximize the minimum distance between model inputs in the multivariate space. A novel extension of Latin hypercube sampling (LHSMDU) for multivariate models is developed here that increases the multidimensional uniformity of the input parameters through sequential realization elimination. Correlations are considered in the LHSMDU sampling matrix using a Cholesky decomposition of the correlation matrix. Computer code implementing the proposed algorithm supplements this article. A simulation study comparing MCS, LHS, maximinLHS and LHSMDU demonstrates that increased multidimensional uniformity can significantly improve realization efficiency and that LHSMDU is effective for large multivariate problems. © 2011 Elsevier B.V.","author":[{"dropping-particle":"","family":"Deutsch","given":"Jared L.","non-dropping-particle":"","parse-names":false,"suffix":""},{"dropping-particle":"V.","family":"Deutsch","given":"Clayton","non-dropping-particle":"","parse-names":false,"suffix":""}],"container-title":"Journal of Statistical Planning and Inference","id":"ITEM-1","issue":"3","issued":{"date-parts":[["2012","3","1"]]},"page":"763-772","publisher":"North-Holland","title":"Latin hypercube sampling with multidimensional uniformity","type":"article-journal","volume":"142"},"uris":["http://www.mendeley.com/documents/?uuid=320b43b0-882e-3739-8a88-0b50065a6ad0"]}],"mendeley":{"formattedCitation":"[28]","plainTextFormattedCitation":"[28]","previouslyFormattedCitation":"[27]"},"properties":{"noteIndex":0},"schema":"https://github.com/citation-style-language/schema/raw/master/csl-citation.json"}</w:delInstrText>
         </w:r>
         <w:r>
-          <w:rPr>
-            <w:lang w:val="en-GB"/>
-          </w:rPr>
           <w:fldChar w:fldCharType="separate"/>
         </w:r>
         <w:r>
@@ -13364,9 +13308,6 @@
           <w:delText>[28]</w:delText>
         </w:r>
         <w:r>
-          <w:rPr>
-            <w:lang w:val="en-GB"/>
-          </w:rPr>
           <w:fldChar w:fldCharType="end"/>
         </w:r>
         <w:r>
@@ -13376,9 +13317,6 @@
           <w:delText xml:space="preserve"> </w:delText>
         </w:r>
         <w:r>
-          <w:rPr>
-            <w:lang w:val="en-GB"/>
-          </w:rPr>
           <w:fldChar w:fldCharType="begin" w:fldLock="1"/>
         </w:r>
         <w:r>
@@ -13388,9 +13326,6 @@
           <w:delInstrText>ADDIN CSL_CITATION {"citationItems":[{"id":"ITEM-1","itemData":{"DOI":"10.5281/ZENODO.3929531","author":[{"dropping-particle":"","family":"Moza","given":"Sahil","non-dropping-particle":"","parse-names":false,"suffix":""}],"id":"ITEM-1","issued":{"date-parts":[["2020","7","3"]]},"title":"sahilm89/lhsmdu: Latin Hypercube Sampling with Multi-Dimensional Uniformity (LHSMDU): Speed Boost minor compatibility fixes","type":"article-journal"},"uris":["http://www.mendeley.com/documents/?uuid=ae8cae1a-932a-41bf-ab29-b6b01b2f16aa"]}],"mendeley":{"formattedCitation":"[29]","plainTextFormattedCitation":"[29]","previouslyFormattedCitation":"[28]"},"properties":{"noteIndex":0},"schema":"https://github.com/citation-style-language/schema/raw/master/csl-citation.json"}</w:delInstrText>
         </w:r>
         <w:r>
-          <w:rPr>
-            <w:lang w:val="en-GB"/>
-          </w:rPr>
           <w:fldChar w:fldCharType="separate"/>
         </w:r>
         <w:r>
@@ -13401,9 +13336,6 @@
           <w:delText>[29]</w:delText>
         </w:r>
         <w:r>
-          <w:rPr>
-            <w:lang w:val="en-GB"/>
-          </w:rPr>
           <w:fldChar w:fldCharType="end"/>
         </w:r>
         <w:r>
@@ -13449,7 +13381,7 @@
         <w:pStyle w:val="PPBodyMainText"/>
         <w:ind w:firstLine="0"/>
         <w:rPr>
-          <w:del w:id="295" w:author="Anders Andreasen" w:date="2022-01-15T19:07:00Z"/>
+          <w:del w:id="292" w:author="Anders Andreasen" w:date="2022-01-15T19:07:00Z"/>
           <w:lang w:val="en-GB"/>
         </w:rPr>
       </w:pPr>
@@ -13459,13 +13391,13 @@
         <w:pStyle w:val="Caption"/>
         <w:keepNext/>
         <w:rPr>
-          <w:del w:id="296" w:author="Anders Andreasen" w:date="2022-01-15T19:07:00Z"/>
+          <w:del w:id="293" w:author="Anders Andreasen" w:date="2022-01-15T19:07:00Z"/>
           <w:b w:val="0"/>
           <w:bCs/>
           <w:lang w:val="en-GB"/>
         </w:rPr>
       </w:pPr>
-      <w:del w:id="297" w:author="Anders Andreasen" w:date="2022-01-15T19:07:00Z">
+      <w:del w:id="294" w:author="Anders Andreasen" w:date="2022-01-15T19:07:00Z">
         <w:r>
           <w:rPr>
             <w:lang w:val="en-GB"/>
@@ -13506,7 +13438,7 @@
       <w:tr>
         <w:trPr>
           <w:trHeight w:val="300"/>
-          <w:del w:id="298" w:author="Anders Andreasen" w:date="2022-01-15T19:07:00Z"/>
+          <w:del w:id="295" w:author="Anders Andreasen" w:date="2022-01-15T19:07:00Z"/>
         </w:trPr>
         <w:tc>
           <w:tcPr>
@@ -13522,11 +13454,11 @@
             <w:pPr>
               <w:pStyle w:val="PPTableBody"/>
               <w:rPr>
-                <w:del w:id="299" w:author="Anders Andreasen" w:date="2022-01-15T19:07:00Z"/>
-                <w:lang w:val="en-GB"/>
-              </w:rPr>
-            </w:pPr>
-            <w:del w:id="300" w:author="Anders Andreasen" w:date="2022-01-15T19:07:00Z">
+                <w:del w:id="296" w:author="Anders Andreasen" w:date="2022-01-15T19:07:00Z"/>
+                <w:lang w:val="en-GB"/>
+              </w:rPr>
+            </w:pPr>
+            <w:del w:id="297" w:author="Anders Andreasen" w:date="2022-01-15T19:07:00Z">
               <w:r>
                 <w:rPr>
                   <w:lang w:val="en-GB"/>
@@ -13550,11 +13482,11 @@
             <w:pPr>
               <w:pStyle w:val="PPTableBody"/>
               <w:rPr>
-                <w:del w:id="301" w:author="Anders Andreasen" w:date="2022-01-15T19:07:00Z"/>
-                <w:lang w:val="en-GB"/>
-              </w:rPr>
-            </w:pPr>
-            <w:del w:id="302" w:author="Anders Andreasen" w:date="2022-01-15T19:07:00Z">
+                <w:del w:id="298" w:author="Anders Andreasen" w:date="2022-01-15T19:07:00Z"/>
+                <w:lang w:val="en-GB"/>
+              </w:rPr>
+            </w:pPr>
+            <w:del w:id="299" w:author="Anders Andreasen" w:date="2022-01-15T19:07:00Z">
               <w:r>
                 <w:rPr>
                   <w:lang w:val="en-GB"/>
@@ -13578,11 +13510,11 @@
             <w:pPr>
               <w:pStyle w:val="PPTableBody"/>
               <w:rPr>
-                <w:del w:id="303" w:author="Anders Andreasen" w:date="2022-01-15T19:07:00Z"/>
-                <w:lang w:val="en-GB"/>
-              </w:rPr>
-            </w:pPr>
-            <w:del w:id="304" w:author="Anders Andreasen" w:date="2022-01-15T19:07:00Z">
+                <w:del w:id="300" w:author="Anders Andreasen" w:date="2022-01-15T19:07:00Z"/>
+                <w:lang w:val="en-GB"/>
+              </w:rPr>
+            </w:pPr>
+            <w:del w:id="301" w:author="Anders Andreasen" w:date="2022-01-15T19:07:00Z">
               <w:r>
                 <w:rPr>
                   <w:lang w:val="en-GB"/>
@@ -13606,11 +13538,11 @@
             <w:pPr>
               <w:pStyle w:val="PPTableBody"/>
               <w:rPr>
-                <w:del w:id="305" w:author="Anders Andreasen" w:date="2022-01-15T19:07:00Z"/>
-                <w:lang w:val="en-GB"/>
-              </w:rPr>
-            </w:pPr>
-            <w:del w:id="306" w:author="Anders Andreasen" w:date="2022-01-15T19:07:00Z">
+                <w:del w:id="302" w:author="Anders Andreasen" w:date="2022-01-15T19:07:00Z"/>
+                <w:lang w:val="en-GB"/>
+              </w:rPr>
+            </w:pPr>
+            <w:del w:id="303" w:author="Anders Andreasen" w:date="2022-01-15T19:07:00Z">
               <w:r>
                 <w:rPr>
                   <w:lang w:val="en-GB"/>
@@ -13632,11 +13564,11 @@
             <w:pPr>
               <w:pStyle w:val="PPTableBody"/>
               <w:rPr>
-                <w:del w:id="307" w:author="Anders Andreasen" w:date="2022-01-15T19:07:00Z"/>
-                <w:lang w:val="en-GB"/>
-              </w:rPr>
-            </w:pPr>
-            <w:del w:id="308" w:author="Anders Andreasen" w:date="2022-01-15T19:07:00Z">
+                <w:del w:id="304" w:author="Anders Andreasen" w:date="2022-01-15T19:07:00Z"/>
+                <w:lang w:val="en-GB"/>
+              </w:rPr>
+            </w:pPr>
+            <w:del w:id="305" w:author="Anders Andreasen" w:date="2022-01-15T19:07:00Z">
               <w:r>
                 <w:rPr>
                   <w:lang w:val="en-GB"/>
@@ -13650,7 +13582,7 @@
       <w:tr>
         <w:trPr>
           <w:trHeight w:val="300"/>
-          <w:del w:id="309" w:author="Anders Andreasen" w:date="2022-01-15T19:07:00Z"/>
+          <w:del w:id="306" w:author="Anders Andreasen" w:date="2022-01-15T19:07:00Z"/>
         </w:trPr>
         <w:tc>
           <w:tcPr>
@@ -13664,11 +13596,11 @@
             <w:pPr>
               <w:pStyle w:val="PPTableBody"/>
               <w:rPr>
-                <w:del w:id="310" w:author="Anders Andreasen" w:date="2022-01-15T19:07:00Z"/>
-                <w:lang w:val="en-GB"/>
-              </w:rPr>
-            </w:pPr>
-            <w:del w:id="311" w:author="Anders Andreasen" w:date="2022-01-15T19:07:00Z">
+                <w:del w:id="307" w:author="Anders Andreasen" w:date="2022-01-15T19:07:00Z"/>
+                <w:lang w:val="en-GB"/>
+              </w:rPr>
+            </w:pPr>
+            <w:del w:id="308" w:author="Anders Andreasen" w:date="2022-01-15T19:07:00Z">
               <w:r>
                 <w:rPr>
                   <w:lang w:val="en-GB"/>
@@ -13698,11 +13630,11 @@
             <w:pPr>
               <w:pStyle w:val="PPTableBody"/>
               <w:rPr>
-                <w:del w:id="312" w:author="Anders Andreasen" w:date="2022-01-15T19:07:00Z"/>
-                <w:lang w:val="en-GB"/>
-              </w:rPr>
-            </w:pPr>
-            <w:del w:id="313" w:author="Anders Andreasen" w:date="2022-01-15T19:07:00Z">
+                <w:del w:id="309" w:author="Anders Andreasen" w:date="2022-01-15T19:07:00Z"/>
+                <w:lang w:val="en-GB"/>
+              </w:rPr>
+            </w:pPr>
+            <w:del w:id="310" w:author="Anders Andreasen" w:date="2022-01-15T19:07:00Z">
               <w:r>
                 <w:rPr>
                   <w:lang w:val="en-GB"/>
@@ -13724,11 +13656,11 @@
             <w:pPr>
               <w:pStyle w:val="PPTableBody"/>
               <w:rPr>
-                <w:del w:id="314" w:author="Anders Andreasen" w:date="2022-01-15T19:07:00Z"/>
-                <w:lang w:val="en-GB"/>
-              </w:rPr>
-            </w:pPr>
-            <w:del w:id="315" w:author="Anders Andreasen" w:date="2022-01-15T13:34:00Z">
+                <w:del w:id="311" w:author="Anders Andreasen" w:date="2022-01-15T19:07:00Z"/>
+                <w:lang w:val="en-GB"/>
+              </w:rPr>
+            </w:pPr>
+            <w:del w:id="312" w:author="Anders Andreasen" w:date="2022-01-15T13:34:00Z">
               <w:r>
                 <w:rPr>
                   <w:rFonts w:ascii="Verdana" w:hAnsi="Verdana"/>
@@ -13737,7 +13669,7 @@
                 <w:delText>˚</w:delText>
               </w:r>
             </w:del>
-            <w:del w:id="316" w:author="Anders Andreasen" w:date="2022-01-15T19:07:00Z">
+            <w:del w:id="313" w:author="Anders Andreasen" w:date="2022-01-15T19:07:00Z">
               <w:r>
                 <w:rPr>
                   <w:lang w:val="en-GB"/>
@@ -13759,11 +13691,11 @@
             <w:pPr>
               <w:pStyle w:val="PPTableBody"/>
               <w:rPr>
-                <w:del w:id="317" w:author="Anders Andreasen" w:date="2022-01-15T19:07:00Z"/>
-                <w:lang w:val="en-GB"/>
-              </w:rPr>
-            </w:pPr>
-            <w:del w:id="318" w:author="Anders Andreasen" w:date="2022-01-15T19:07:00Z">
+                <w:del w:id="314" w:author="Anders Andreasen" w:date="2022-01-15T19:07:00Z"/>
+                <w:lang w:val="en-GB"/>
+              </w:rPr>
+            </w:pPr>
+            <w:del w:id="315" w:author="Anders Andreasen" w:date="2022-01-15T19:07:00Z">
               <w:r>
                 <w:rPr>
                   <w:lang w:val="en-GB"/>
@@ -13784,11 +13716,11 @@
             <w:pPr>
               <w:pStyle w:val="PPTableBody"/>
               <w:rPr>
-                <w:del w:id="319" w:author="Anders Andreasen" w:date="2022-01-15T19:07:00Z"/>
-                <w:lang w:val="en-GB"/>
-              </w:rPr>
-            </w:pPr>
-            <w:del w:id="320" w:author="Anders Andreasen" w:date="2022-01-15T19:07:00Z">
+                <w:del w:id="316" w:author="Anders Andreasen" w:date="2022-01-15T19:07:00Z"/>
+                <w:lang w:val="en-GB"/>
+              </w:rPr>
+            </w:pPr>
+            <w:del w:id="317" w:author="Anders Andreasen" w:date="2022-01-15T19:07:00Z">
               <w:r>
                 <w:rPr>
                   <w:lang w:val="en-GB"/>
@@ -13802,7 +13734,7 @@
       <w:tr>
         <w:trPr>
           <w:trHeight w:val="300"/>
-          <w:del w:id="321" w:author="Anders Andreasen" w:date="2022-01-15T19:07:00Z"/>
+          <w:del w:id="318" w:author="Anders Andreasen" w:date="2022-01-15T19:07:00Z"/>
         </w:trPr>
         <w:tc>
           <w:tcPr>
@@ -13813,11 +13745,11 @@
             <w:pPr>
               <w:pStyle w:val="PPTableBody"/>
               <w:rPr>
-                <w:del w:id="322" w:author="Anders Andreasen" w:date="2022-01-15T19:07:00Z"/>
-                <w:lang w:val="en-GB"/>
-              </w:rPr>
-            </w:pPr>
-            <w:del w:id="323" w:author="Anders Andreasen" w:date="2022-01-15T19:07:00Z">
+                <w:del w:id="319" w:author="Anders Andreasen" w:date="2022-01-15T19:07:00Z"/>
+                <w:lang w:val="en-GB"/>
+              </w:rPr>
+            </w:pPr>
+            <w:del w:id="320" w:author="Anders Andreasen" w:date="2022-01-15T19:07:00Z">
               <w:r>
                 <w:rPr>
                   <w:lang w:val="en-GB"/>
@@ -13844,11 +13776,11 @@
             <w:pPr>
               <w:pStyle w:val="PPTableBody"/>
               <w:rPr>
-                <w:del w:id="324" w:author="Anders Andreasen" w:date="2022-01-15T19:07:00Z"/>
-                <w:lang w:val="en-GB"/>
-              </w:rPr>
-            </w:pPr>
-            <w:del w:id="325" w:author="Anders Andreasen" w:date="2022-01-15T19:07:00Z">
+                <w:del w:id="321" w:author="Anders Andreasen" w:date="2022-01-15T19:07:00Z"/>
+                <w:lang w:val="en-GB"/>
+              </w:rPr>
+            </w:pPr>
+            <w:del w:id="322" w:author="Anders Andreasen" w:date="2022-01-15T19:07:00Z">
               <w:r>
                 <w:rPr>
                   <w:lang w:val="en-GB"/>
@@ -13867,11 +13799,11 @@
             <w:pPr>
               <w:pStyle w:val="PPTableBody"/>
               <w:rPr>
-                <w:del w:id="326" w:author="Anders Andreasen" w:date="2022-01-15T19:07:00Z"/>
-                <w:lang w:val="en-GB"/>
-              </w:rPr>
-            </w:pPr>
-            <w:del w:id="327" w:author="Anders Andreasen" w:date="2022-01-15T19:07:00Z">
+                <w:del w:id="323" w:author="Anders Andreasen" w:date="2022-01-15T19:07:00Z"/>
+                <w:lang w:val="en-GB"/>
+              </w:rPr>
+            </w:pPr>
+            <w:del w:id="324" w:author="Anders Andreasen" w:date="2022-01-15T19:07:00Z">
               <w:r>
                 <w:rPr>
                   <w:lang w:val="en-GB"/>
@@ -13890,11 +13822,11 @@
             <w:pPr>
               <w:pStyle w:val="PPTableBody"/>
               <w:rPr>
-                <w:del w:id="328" w:author="Anders Andreasen" w:date="2022-01-15T19:07:00Z"/>
-                <w:lang w:val="en-GB"/>
-              </w:rPr>
-            </w:pPr>
-            <w:del w:id="329" w:author="Anders Andreasen" w:date="2022-01-15T19:07:00Z">
+                <w:del w:id="325" w:author="Anders Andreasen" w:date="2022-01-15T19:07:00Z"/>
+                <w:lang w:val="en-GB"/>
+              </w:rPr>
+            </w:pPr>
+            <w:del w:id="326" w:author="Anders Andreasen" w:date="2022-01-15T19:07:00Z">
               <w:r>
                 <w:rPr>
                   <w:lang w:val="en-GB"/>
@@ -13912,11 +13844,11 @@
             <w:pPr>
               <w:pStyle w:val="PPTableBody"/>
               <w:rPr>
-                <w:del w:id="330" w:author="Anders Andreasen" w:date="2022-01-15T19:07:00Z"/>
-                <w:lang w:val="en-GB"/>
-              </w:rPr>
-            </w:pPr>
-            <w:del w:id="331" w:author="Anders Andreasen" w:date="2022-01-15T19:07:00Z">
+                <w:del w:id="327" w:author="Anders Andreasen" w:date="2022-01-15T19:07:00Z"/>
+                <w:lang w:val="en-GB"/>
+              </w:rPr>
+            </w:pPr>
+            <w:del w:id="328" w:author="Anders Andreasen" w:date="2022-01-15T19:07:00Z">
               <w:r>
                 <w:rPr>
                   <w:lang w:val="en-GB"/>
@@ -13930,7 +13862,7 @@
       <w:tr>
         <w:trPr>
           <w:trHeight w:val="300"/>
-          <w:del w:id="332" w:author="Anders Andreasen" w:date="2022-01-15T19:07:00Z"/>
+          <w:del w:id="329" w:author="Anders Andreasen" w:date="2022-01-15T19:07:00Z"/>
         </w:trPr>
         <w:tc>
           <w:tcPr>
@@ -13941,11 +13873,11 @@
             <w:pPr>
               <w:pStyle w:val="PPTableBody"/>
               <w:rPr>
-                <w:del w:id="333" w:author="Anders Andreasen" w:date="2022-01-15T19:07:00Z"/>
-                <w:lang w:val="en-GB"/>
-              </w:rPr>
-            </w:pPr>
-            <w:del w:id="334" w:author="Anders Andreasen" w:date="2022-01-15T19:07:00Z">
+                <w:del w:id="330" w:author="Anders Andreasen" w:date="2022-01-15T19:07:00Z"/>
+                <w:lang w:val="en-GB"/>
+              </w:rPr>
+            </w:pPr>
+            <w:del w:id="331" w:author="Anders Andreasen" w:date="2022-01-15T19:07:00Z">
               <w:r>
                 <w:rPr>
                   <w:lang w:val="en-GB"/>
@@ -13972,11 +13904,11 @@
             <w:pPr>
               <w:pStyle w:val="PPTableBody"/>
               <w:rPr>
-                <w:del w:id="335" w:author="Anders Andreasen" w:date="2022-01-15T19:07:00Z"/>
-                <w:lang w:val="en-GB"/>
-              </w:rPr>
-            </w:pPr>
-            <w:del w:id="336" w:author="Anders Andreasen" w:date="2022-01-15T19:07:00Z">
+                <w:del w:id="332" w:author="Anders Andreasen" w:date="2022-01-15T19:07:00Z"/>
+                <w:lang w:val="en-GB"/>
+              </w:rPr>
+            </w:pPr>
+            <w:del w:id="333" w:author="Anders Andreasen" w:date="2022-01-15T19:07:00Z">
               <w:r>
                 <w:rPr>
                   <w:lang w:val="en-GB"/>
@@ -13995,11 +13927,11 @@
             <w:pPr>
               <w:pStyle w:val="PPTableBody"/>
               <w:rPr>
-                <w:del w:id="337" w:author="Anders Andreasen" w:date="2022-01-15T19:07:00Z"/>
-                <w:lang w:val="en-GB"/>
-              </w:rPr>
-            </w:pPr>
-            <w:del w:id="338" w:author="Anders Andreasen" w:date="2022-01-15T19:07:00Z">
+                <w:del w:id="334" w:author="Anders Andreasen" w:date="2022-01-15T19:07:00Z"/>
+                <w:lang w:val="en-GB"/>
+              </w:rPr>
+            </w:pPr>
+            <w:del w:id="335" w:author="Anders Andreasen" w:date="2022-01-15T19:07:00Z">
               <w:r>
                 <w:rPr>
                   <w:lang w:val="en-GB"/>
@@ -14018,11 +13950,11 @@
             <w:pPr>
               <w:pStyle w:val="PPTableBody"/>
               <w:rPr>
-                <w:del w:id="339" w:author="Anders Andreasen" w:date="2022-01-15T19:07:00Z"/>
-                <w:lang w:val="en-GB"/>
-              </w:rPr>
-            </w:pPr>
-            <w:del w:id="340" w:author="Anders Andreasen" w:date="2022-01-15T19:07:00Z">
+                <w:del w:id="336" w:author="Anders Andreasen" w:date="2022-01-15T19:07:00Z"/>
+                <w:lang w:val="en-GB"/>
+              </w:rPr>
+            </w:pPr>
+            <w:del w:id="337" w:author="Anders Andreasen" w:date="2022-01-15T19:07:00Z">
               <w:r>
                 <w:rPr>
                   <w:lang w:val="en-GB"/>
@@ -14040,11 +13972,11 @@
             <w:pPr>
               <w:pStyle w:val="PPTableBody"/>
               <w:rPr>
-                <w:del w:id="341" w:author="Anders Andreasen" w:date="2022-01-15T19:07:00Z"/>
-                <w:lang w:val="en-GB"/>
-              </w:rPr>
-            </w:pPr>
-            <w:del w:id="342" w:author="Anders Andreasen" w:date="2022-01-15T19:07:00Z">
+                <w:del w:id="338" w:author="Anders Andreasen" w:date="2022-01-15T19:07:00Z"/>
+                <w:lang w:val="en-GB"/>
+              </w:rPr>
+            </w:pPr>
+            <w:del w:id="339" w:author="Anders Andreasen" w:date="2022-01-15T19:07:00Z">
               <w:r>
                 <w:rPr>
                   <w:lang w:val="en-GB"/>
@@ -14058,7 +13990,7 @@
       <w:tr>
         <w:trPr>
           <w:trHeight w:val="300"/>
-          <w:del w:id="343" w:author="Anders Andreasen" w:date="2022-01-15T19:07:00Z"/>
+          <w:del w:id="340" w:author="Anders Andreasen" w:date="2022-01-15T19:07:00Z"/>
         </w:trPr>
         <w:tc>
           <w:tcPr>
@@ -14069,11 +14001,11 @@
             <w:pPr>
               <w:pStyle w:val="PPTableBody"/>
               <w:rPr>
-                <w:del w:id="344" w:author="Anders Andreasen" w:date="2022-01-15T19:07:00Z"/>
-                <w:lang w:val="en-GB"/>
-              </w:rPr>
-            </w:pPr>
-            <w:del w:id="345" w:author="Anders Andreasen" w:date="2022-01-15T19:07:00Z">
+                <w:del w:id="341" w:author="Anders Andreasen" w:date="2022-01-15T19:07:00Z"/>
+                <w:lang w:val="en-GB"/>
+              </w:rPr>
+            </w:pPr>
+            <w:del w:id="342" w:author="Anders Andreasen" w:date="2022-01-15T19:07:00Z">
               <w:r>
                 <w:rPr>
                   <w:lang w:val="en-GB"/>
@@ -14100,11 +14032,11 @@
             <w:pPr>
               <w:pStyle w:val="PPTableBody"/>
               <w:rPr>
-                <w:del w:id="346" w:author="Anders Andreasen" w:date="2022-01-15T19:07:00Z"/>
-                <w:lang w:val="en-GB"/>
-              </w:rPr>
-            </w:pPr>
-            <w:del w:id="347" w:author="Anders Andreasen" w:date="2022-01-15T19:07:00Z">
+                <w:del w:id="343" w:author="Anders Andreasen" w:date="2022-01-15T19:07:00Z"/>
+                <w:lang w:val="en-GB"/>
+              </w:rPr>
+            </w:pPr>
+            <w:del w:id="344" w:author="Anders Andreasen" w:date="2022-01-15T19:07:00Z">
               <w:r>
                 <w:rPr>
                   <w:lang w:val="en-GB"/>
@@ -14123,11 +14055,11 @@
             <w:pPr>
               <w:pStyle w:val="PPTableBody"/>
               <w:rPr>
-                <w:del w:id="348" w:author="Anders Andreasen" w:date="2022-01-15T19:07:00Z"/>
-                <w:lang w:val="en-GB"/>
-              </w:rPr>
-            </w:pPr>
-            <w:del w:id="349" w:author="Anders Andreasen" w:date="2022-01-15T13:34:00Z">
+                <w:del w:id="345" w:author="Anders Andreasen" w:date="2022-01-15T19:07:00Z"/>
+                <w:lang w:val="en-GB"/>
+              </w:rPr>
+            </w:pPr>
+            <w:del w:id="346" w:author="Anders Andreasen" w:date="2022-01-15T13:34:00Z">
               <w:r>
                 <w:rPr>
                   <w:rFonts w:ascii="Verdana" w:hAnsi="Verdana"/>
@@ -14136,7 +14068,7 @@
                 <w:delText>˚</w:delText>
               </w:r>
             </w:del>
-            <w:del w:id="350" w:author="Anders Andreasen" w:date="2022-01-15T19:07:00Z">
+            <w:del w:id="347" w:author="Anders Andreasen" w:date="2022-01-15T19:07:00Z">
               <w:r>
                 <w:rPr>
                   <w:lang w:val="en-GB"/>
@@ -14155,11 +14087,11 @@
             <w:pPr>
               <w:pStyle w:val="PPTableBody"/>
               <w:rPr>
-                <w:del w:id="351" w:author="Anders Andreasen" w:date="2022-01-15T19:07:00Z"/>
-                <w:lang w:val="en-GB"/>
-              </w:rPr>
-            </w:pPr>
-            <w:del w:id="352" w:author="Anders Andreasen" w:date="2022-01-15T19:07:00Z">
+                <w:del w:id="348" w:author="Anders Andreasen" w:date="2022-01-15T19:07:00Z"/>
+                <w:lang w:val="en-GB"/>
+              </w:rPr>
+            </w:pPr>
+            <w:del w:id="349" w:author="Anders Andreasen" w:date="2022-01-15T19:07:00Z">
               <w:r>
                 <w:rPr>
                   <w:lang w:val="en-GB"/>
@@ -14177,11 +14109,11 @@
             <w:pPr>
               <w:pStyle w:val="PPTableBody"/>
               <w:rPr>
-                <w:del w:id="353" w:author="Anders Andreasen" w:date="2022-01-15T19:07:00Z"/>
-                <w:lang w:val="en-GB"/>
-              </w:rPr>
-            </w:pPr>
-            <w:del w:id="354" w:author="Anders Andreasen" w:date="2022-01-15T19:07:00Z">
+                <w:del w:id="350" w:author="Anders Andreasen" w:date="2022-01-15T19:07:00Z"/>
+                <w:lang w:val="en-GB"/>
+              </w:rPr>
+            </w:pPr>
+            <w:del w:id="351" w:author="Anders Andreasen" w:date="2022-01-15T19:07:00Z">
               <w:r>
                 <w:rPr>
                   <w:lang w:val="en-GB"/>
@@ -14195,7 +14127,7 @@
       <w:tr>
         <w:trPr>
           <w:trHeight w:val="300"/>
-          <w:del w:id="355" w:author="Anders Andreasen" w:date="2022-01-15T19:07:00Z"/>
+          <w:del w:id="352" w:author="Anders Andreasen" w:date="2022-01-15T19:07:00Z"/>
         </w:trPr>
         <w:tc>
           <w:tcPr>
@@ -14206,11 +14138,11 @@
             <w:pPr>
               <w:pStyle w:val="PPTableBody"/>
               <w:rPr>
-                <w:del w:id="356" w:author="Anders Andreasen" w:date="2022-01-15T19:07:00Z"/>
-                <w:lang w:val="en-GB"/>
-              </w:rPr>
-            </w:pPr>
-            <w:del w:id="357" w:author="Anders Andreasen" w:date="2022-01-15T19:07:00Z">
+                <w:del w:id="353" w:author="Anders Andreasen" w:date="2022-01-15T19:07:00Z"/>
+                <w:lang w:val="en-GB"/>
+              </w:rPr>
+            </w:pPr>
+            <w:del w:id="354" w:author="Anders Andreasen" w:date="2022-01-15T19:07:00Z">
               <w:r>
                 <w:rPr>
                   <w:lang w:val="en-GB"/>
@@ -14237,11 +14169,11 @@
             <w:pPr>
               <w:pStyle w:val="PPTableBody"/>
               <w:rPr>
-                <w:del w:id="358" w:author="Anders Andreasen" w:date="2022-01-15T19:07:00Z"/>
-                <w:lang w:val="en-GB"/>
-              </w:rPr>
-            </w:pPr>
-            <w:del w:id="359" w:author="Anders Andreasen" w:date="2022-01-15T19:07:00Z">
+                <w:del w:id="355" w:author="Anders Andreasen" w:date="2022-01-15T19:07:00Z"/>
+                <w:lang w:val="en-GB"/>
+              </w:rPr>
+            </w:pPr>
+            <w:del w:id="356" w:author="Anders Andreasen" w:date="2022-01-15T19:07:00Z">
               <w:r>
                 <w:rPr>
                   <w:lang w:val="en-GB"/>
@@ -14260,11 +14192,11 @@
             <w:pPr>
               <w:pStyle w:val="PPTableBody"/>
               <w:rPr>
-                <w:del w:id="360" w:author="Anders Andreasen" w:date="2022-01-15T19:07:00Z"/>
-                <w:lang w:val="en-GB"/>
-              </w:rPr>
-            </w:pPr>
-            <w:del w:id="361" w:author="Anders Andreasen" w:date="2022-01-15T19:07:00Z">
+                <w:del w:id="357" w:author="Anders Andreasen" w:date="2022-01-15T19:07:00Z"/>
+                <w:lang w:val="en-GB"/>
+              </w:rPr>
+            </w:pPr>
+            <w:del w:id="358" w:author="Anders Andreasen" w:date="2022-01-15T19:07:00Z">
               <w:r>
                 <w:rPr>
                   <w:lang w:val="en-GB"/>
@@ -14283,11 +14215,11 @@
             <w:pPr>
               <w:pStyle w:val="PPTableBody"/>
               <w:rPr>
-                <w:del w:id="362" w:author="Anders Andreasen" w:date="2022-01-15T19:07:00Z"/>
-                <w:lang w:val="en-GB"/>
-              </w:rPr>
-            </w:pPr>
-            <w:del w:id="363" w:author="Anders Andreasen" w:date="2022-01-15T19:07:00Z">
+                <w:del w:id="359" w:author="Anders Andreasen" w:date="2022-01-15T19:07:00Z"/>
+                <w:lang w:val="en-GB"/>
+              </w:rPr>
+            </w:pPr>
+            <w:del w:id="360" w:author="Anders Andreasen" w:date="2022-01-15T19:07:00Z">
               <w:r>
                 <w:rPr>
                   <w:lang w:val="en-GB"/>
@@ -14305,11 +14237,11 @@
             <w:pPr>
               <w:pStyle w:val="PPTableBody"/>
               <w:rPr>
-                <w:del w:id="364" w:author="Anders Andreasen" w:date="2022-01-15T19:07:00Z"/>
-                <w:lang w:val="en-GB"/>
-              </w:rPr>
-            </w:pPr>
-            <w:del w:id="365" w:author="Anders Andreasen" w:date="2022-01-15T19:07:00Z">
+                <w:del w:id="361" w:author="Anders Andreasen" w:date="2022-01-15T19:07:00Z"/>
+                <w:lang w:val="en-GB"/>
+              </w:rPr>
+            </w:pPr>
+            <w:del w:id="362" w:author="Anders Andreasen" w:date="2022-01-15T19:07:00Z">
               <w:r>
                 <w:rPr>
                   <w:lang w:val="en-GB"/>
@@ -14323,7 +14255,7 @@
       <w:tr>
         <w:trPr>
           <w:trHeight w:val="300"/>
-          <w:del w:id="366" w:author="Anders Andreasen" w:date="2022-01-15T19:07:00Z"/>
+          <w:del w:id="363" w:author="Anders Andreasen" w:date="2022-01-15T19:07:00Z"/>
         </w:trPr>
         <w:tc>
           <w:tcPr>
@@ -14334,11 +14266,11 @@
             <w:pPr>
               <w:pStyle w:val="PPTableBody"/>
               <w:rPr>
-                <w:del w:id="367" w:author="Anders Andreasen" w:date="2022-01-15T19:07:00Z"/>
-                <w:lang w:val="en-GB"/>
-              </w:rPr>
-            </w:pPr>
-            <w:del w:id="368" w:author="Anders Andreasen" w:date="2022-01-15T19:07:00Z">
+                <w:del w:id="364" w:author="Anders Andreasen" w:date="2022-01-15T19:07:00Z"/>
+                <w:lang w:val="en-GB"/>
+              </w:rPr>
+            </w:pPr>
+            <w:del w:id="365" w:author="Anders Andreasen" w:date="2022-01-15T19:07:00Z">
               <w:r>
                 <w:rPr>
                   <w:lang w:val="en-GB"/>
@@ -14365,11 +14297,11 @@
             <w:pPr>
               <w:pStyle w:val="PPTableBody"/>
               <w:rPr>
-                <w:del w:id="369" w:author="Anders Andreasen" w:date="2022-01-15T19:07:00Z"/>
-                <w:lang w:val="en-GB"/>
-              </w:rPr>
-            </w:pPr>
-            <w:del w:id="370" w:author="Anders Andreasen" w:date="2022-01-15T19:07:00Z">
+                <w:del w:id="366" w:author="Anders Andreasen" w:date="2022-01-15T19:07:00Z"/>
+                <w:lang w:val="en-GB"/>
+              </w:rPr>
+            </w:pPr>
+            <w:del w:id="367" w:author="Anders Andreasen" w:date="2022-01-15T19:07:00Z">
               <w:r>
                 <w:rPr>
                   <w:lang w:val="en-GB"/>
@@ -14388,11 +14320,11 @@
             <w:pPr>
               <w:pStyle w:val="PPTableBody"/>
               <w:rPr>
-                <w:del w:id="371" w:author="Anders Andreasen" w:date="2022-01-15T19:07:00Z"/>
-                <w:lang w:val="en-GB"/>
-              </w:rPr>
-            </w:pPr>
-            <w:del w:id="372" w:author="Anders Andreasen" w:date="2022-01-15T13:34:00Z">
+                <w:del w:id="368" w:author="Anders Andreasen" w:date="2022-01-15T19:07:00Z"/>
+                <w:lang w:val="en-GB"/>
+              </w:rPr>
+            </w:pPr>
+            <w:del w:id="369" w:author="Anders Andreasen" w:date="2022-01-15T13:34:00Z">
               <w:r>
                 <w:rPr>
                   <w:rFonts w:ascii="Verdana" w:hAnsi="Verdana"/>
@@ -14401,7 +14333,7 @@
                 <w:delText>˚</w:delText>
               </w:r>
             </w:del>
-            <w:del w:id="373" w:author="Anders Andreasen" w:date="2022-01-15T19:07:00Z">
+            <w:del w:id="370" w:author="Anders Andreasen" w:date="2022-01-15T19:07:00Z">
               <w:r>
                 <w:rPr>
                   <w:lang w:val="en-GB"/>
@@ -14420,11 +14352,11 @@
             <w:pPr>
               <w:pStyle w:val="PPTableBody"/>
               <w:rPr>
-                <w:del w:id="374" w:author="Anders Andreasen" w:date="2022-01-15T19:07:00Z"/>
-                <w:lang w:val="en-GB"/>
-              </w:rPr>
-            </w:pPr>
-            <w:del w:id="375" w:author="Anders Andreasen" w:date="2022-01-15T19:07:00Z">
+                <w:del w:id="371" w:author="Anders Andreasen" w:date="2022-01-15T19:07:00Z"/>
+                <w:lang w:val="en-GB"/>
+              </w:rPr>
+            </w:pPr>
+            <w:del w:id="372" w:author="Anders Andreasen" w:date="2022-01-15T19:07:00Z">
               <w:r>
                 <w:rPr>
                   <w:lang w:val="en-GB"/>
@@ -14442,11 +14374,11 @@
             <w:pPr>
               <w:pStyle w:val="PPTableBody"/>
               <w:rPr>
-                <w:del w:id="376" w:author="Anders Andreasen" w:date="2022-01-15T19:07:00Z"/>
-                <w:lang w:val="en-GB"/>
-              </w:rPr>
-            </w:pPr>
-            <w:del w:id="377" w:author="Anders Andreasen" w:date="2022-01-15T19:07:00Z">
+                <w:del w:id="373" w:author="Anders Andreasen" w:date="2022-01-15T19:07:00Z"/>
+                <w:lang w:val="en-GB"/>
+              </w:rPr>
+            </w:pPr>
+            <w:del w:id="374" w:author="Anders Andreasen" w:date="2022-01-15T19:07:00Z">
               <w:r>
                 <w:rPr>
                   <w:lang w:val="en-GB"/>
@@ -14460,7 +14392,7 @@
       <w:tr>
         <w:trPr>
           <w:trHeight w:val="300"/>
-          <w:del w:id="378" w:author="Anders Andreasen" w:date="2022-01-15T19:07:00Z"/>
+          <w:del w:id="375" w:author="Anders Andreasen" w:date="2022-01-15T19:07:00Z"/>
         </w:trPr>
         <w:tc>
           <w:tcPr>
@@ -14471,11 +14403,11 @@
             <w:pPr>
               <w:pStyle w:val="PPTableBody"/>
               <w:rPr>
-                <w:del w:id="379" w:author="Anders Andreasen" w:date="2022-01-15T19:07:00Z"/>
-                <w:lang w:val="en-GB"/>
-              </w:rPr>
-            </w:pPr>
-            <w:del w:id="380" w:author="Anders Andreasen" w:date="2022-01-15T19:07:00Z">
+                <w:del w:id="376" w:author="Anders Andreasen" w:date="2022-01-15T19:07:00Z"/>
+                <w:lang w:val="en-GB"/>
+              </w:rPr>
+            </w:pPr>
+            <w:del w:id="377" w:author="Anders Andreasen" w:date="2022-01-15T19:07:00Z">
               <w:r>
                 <w:rPr>
                   <w:lang w:val="en-GB"/>
@@ -14502,11 +14434,11 @@
             <w:pPr>
               <w:pStyle w:val="PPTableBody"/>
               <w:rPr>
-                <w:del w:id="381" w:author="Anders Andreasen" w:date="2022-01-15T19:07:00Z"/>
-                <w:lang w:val="en-GB"/>
-              </w:rPr>
-            </w:pPr>
-            <w:del w:id="382" w:author="Anders Andreasen" w:date="2022-01-15T19:07:00Z">
+                <w:del w:id="378" w:author="Anders Andreasen" w:date="2022-01-15T19:07:00Z"/>
+                <w:lang w:val="en-GB"/>
+              </w:rPr>
+            </w:pPr>
+            <w:del w:id="379" w:author="Anders Andreasen" w:date="2022-01-15T19:07:00Z">
               <w:r>
                 <w:rPr>
                   <w:lang w:val="en-GB"/>
@@ -14525,11 +14457,11 @@
             <w:pPr>
               <w:pStyle w:val="PPTableBody"/>
               <w:rPr>
-                <w:del w:id="383" w:author="Anders Andreasen" w:date="2022-01-15T19:07:00Z"/>
-                <w:lang w:val="en-GB"/>
-              </w:rPr>
-            </w:pPr>
-            <w:del w:id="384" w:author="Anders Andreasen" w:date="2022-01-15T13:34:00Z">
+                <w:del w:id="380" w:author="Anders Andreasen" w:date="2022-01-15T19:07:00Z"/>
+                <w:lang w:val="en-GB"/>
+              </w:rPr>
+            </w:pPr>
+            <w:del w:id="381" w:author="Anders Andreasen" w:date="2022-01-15T13:34:00Z">
               <w:r>
                 <w:rPr>
                   <w:rFonts w:ascii="Verdana" w:hAnsi="Verdana"/>
@@ -14538,7 +14470,7 @@
                 <w:delText>˚</w:delText>
               </w:r>
             </w:del>
-            <w:del w:id="385" w:author="Anders Andreasen" w:date="2022-01-15T19:07:00Z">
+            <w:del w:id="382" w:author="Anders Andreasen" w:date="2022-01-15T19:07:00Z">
               <w:r>
                 <w:rPr>
                   <w:lang w:val="en-GB"/>
@@ -14557,11 +14489,11 @@
             <w:pPr>
               <w:pStyle w:val="PPTableBody"/>
               <w:rPr>
-                <w:del w:id="386" w:author="Anders Andreasen" w:date="2022-01-15T19:07:00Z"/>
-                <w:lang w:val="en-GB"/>
-              </w:rPr>
-            </w:pPr>
-            <w:del w:id="387" w:author="Anders Andreasen" w:date="2022-01-15T19:07:00Z">
+                <w:del w:id="383" w:author="Anders Andreasen" w:date="2022-01-15T19:07:00Z"/>
+                <w:lang w:val="en-GB"/>
+              </w:rPr>
+            </w:pPr>
+            <w:del w:id="384" w:author="Anders Andreasen" w:date="2022-01-15T19:07:00Z">
               <w:r>
                 <w:rPr>
                   <w:lang w:val="en-GB"/>
@@ -14579,11 +14511,11 @@
             <w:pPr>
               <w:pStyle w:val="PPTableBody"/>
               <w:rPr>
-                <w:del w:id="388" w:author="Anders Andreasen" w:date="2022-01-15T19:07:00Z"/>
-                <w:lang w:val="en-GB"/>
-              </w:rPr>
-            </w:pPr>
-            <w:del w:id="389" w:author="Anders Andreasen" w:date="2022-01-15T19:07:00Z">
+                <w:del w:id="385" w:author="Anders Andreasen" w:date="2022-01-15T19:07:00Z"/>
+                <w:lang w:val="en-GB"/>
+              </w:rPr>
+            </w:pPr>
+            <w:del w:id="386" w:author="Anders Andreasen" w:date="2022-01-15T19:07:00Z">
               <w:r>
                 <w:rPr>
                   <w:lang w:val="en-GB"/>
@@ -14597,7 +14529,7 @@
       <w:tr>
         <w:trPr>
           <w:trHeight w:val="300"/>
-          <w:del w:id="390" w:author="Anders Andreasen" w:date="2022-01-15T19:07:00Z"/>
+          <w:del w:id="387" w:author="Anders Andreasen" w:date="2022-01-15T19:07:00Z"/>
         </w:trPr>
         <w:tc>
           <w:tcPr>
@@ -14608,11 +14540,11 @@
             <w:pPr>
               <w:pStyle w:val="PPTableBody"/>
               <w:rPr>
-                <w:del w:id="391" w:author="Anders Andreasen" w:date="2022-01-15T19:07:00Z"/>
-                <w:lang w:val="en-GB"/>
-              </w:rPr>
-            </w:pPr>
-            <w:del w:id="392" w:author="Anders Andreasen" w:date="2022-01-15T19:07:00Z">
+                <w:del w:id="388" w:author="Anders Andreasen" w:date="2022-01-15T19:07:00Z"/>
+                <w:lang w:val="en-GB"/>
+              </w:rPr>
+            </w:pPr>
+            <w:del w:id="389" w:author="Anders Andreasen" w:date="2022-01-15T19:07:00Z">
               <w:r>
                 <w:rPr>
                   <w:lang w:val="en-GB"/>
@@ -14639,11 +14571,11 @@
             <w:pPr>
               <w:pStyle w:val="PPTableBody"/>
               <w:rPr>
-                <w:del w:id="393" w:author="Anders Andreasen" w:date="2022-01-15T19:07:00Z"/>
-                <w:lang w:val="en-GB"/>
-              </w:rPr>
-            </w:pPr>
-            <w:del w:id="394" w:author="Anders Andreasen" w:date="2022-01-15T19:07:00Z">
+                <w:del w:id="390" w:author="Anders Andreasen" w:date="2022-01-15T19:07:00Z"/>
+                <w:lang w:val="en-GB"/>
+              </w:rPr>
+            </w:pPr>
+            <w:del w:id="391" w:author="Anders Andreasen" w:date="2022-01-15T19:07:00Z">
               <w:r>
                 <w:rPr>
                   <w:lang w:val="en-GB"/>
@@ -14662,11 +14594,11 @@
             <w:pPr>
               <w:pStyle w:val="PPTableBody"/>
               <w:rPr>
-                <w:del w:id="395" w:author="Anders Andreasen" w:date="2022-01-15T19:07:00Z"/>
-                <w:lang w:val="en-GB"/>
-              </w:rPr>
-            </w:pPr>
-            <w:del w:id="396" w:author="Anders Andreasen" w:date="2022-01-15T13:34:00Z">
+                <w:del w:id="392" w:author="Anders Andreasen" w:date="2022-01-15T19:07:00Z"/>
+                <w:lang w:val="en-GB"/>
+              </w:rPr>
+            </w:pPr>
+            <w:del w:id="393" w:author="Anders Andreasen" w:date="2022-01-15T13:34:00Z">
               <w:r>
                 <w:rPr>
                   <w:rFonts w:ascii="Verdana" w:hAnsi="Verdana"/>
@@ -14675,7 +14607,7 @@
                 <w:delText>˚</w:delText>
               </w:r>
             </w:del>
-            <w:del w:id="397" w:author="Anders Andreasen" w:date="2022-01-15T19:07:00Z">
+            <w:del w:id="394" w:author="Anders Andreasen" w:date="2022-01-15T19:07:00Z">
               <w:r>
                 <w:rPr>
                   <w:lang w:val="en-GB"/>
@@ -14694,11 +14626,11 @@
             <w:pPr>
               <w:pStyle w:val="PPTableBody"/>
               <w:rPr>
-                <w:del w:id="398" w:author="Anders Andreasen" w:date="2022-01-15T19:07:00Z"/>
-                <w:lang w:val="en-GB"/>
-              </w:rPr>
-            </w:pPr>
-            <w:del w:id="399" w:author="Anders Andreasen" w:date="2022-01-15T19:07:00Z">
+                <w:del w:id="395" w:author="Anders Andreasen" w:date="2022-01-15T19:07:00Z"/>
+                <w:lang w:val="en-GB"/>
+              </w:rPr>
+            </w:pPr>
+            <w:del w:id="396" w:author="Anders Andreasen" w:date="2022-01-15T19:07:00Z">
               <w:r>
                 <w:rPr>
                   <w:lang w:val="en-GB"/>
@@ -14716,11 +14648,11 @@
             <w:pPr>
               <w:pStyle w:val="PPTableBody"/>
               <w:rPr>
-                <w:del w:id="400" w:author="Anders Andreasen" w:date="2022-01-15T19:07:00Z"/>
-                <w:lang w:val="en-GB"/>
-              </w:rPr>
-            </w:pPr>
-            <w:del w:id="401" w:author="Anders Andreasen" w:date="2022-01-15T19:07:00Z">
+                <w:del w:id="397" w:author="Anders Andreasen" w:date="2022-01-15T19:07:00Z"/>
+                <w:lang w:val="en-GB"/>
+              </w:rPr>
+            </w:pPr>
+            <w:del w:id="398" w:author="Anders Andreasen" w:date="2022-01-15T19:07:00Z">
               <w:r>
                 <w:rPr>
                   <w:lang w:val="en-GB"/>
@@ -14734,7 +14666,7 @@
       <w:tr>
         <w:trPr>
           <w:trHeight w:val="300"/>
-          <w:del w:id="402" w:author="Anders Andreasen" w:date="2022-01-15T19:07:00Z"/>
+          <w:del w:id="399" w:author="Anders Andreasen" w:date="2022-01-15T19:07:00Z"/>
         </w:trPr>
         <w:tc>
           <w:tcPr>
@@ -14745,11 +14677,11 @@
             <w:pPr>
               <w:pStyle w:val="PPTableBody"/>
               <w:rPr>
-                <w:del w:id="403" w:author="Anders Andreasen" w:date="2022-01-15T19:07:00Z"/>
-                <w:lang w:val="en-GB"/>
-              </w:rPr>
-            </w:pPr>
-            <w:del w:id="404" w:author="Anders Andreasen" w:date="2022-01-15T19:07:00Z">
+                <w:del w:id="400" w:author="Anders Andreasen" w:date="2022-01-15T19:07:00Z"/>
+                <w:lang w:val="en-GB"/>
+              </w:rPr>
+            </w:pPr>
+            <w:del w:id="401" w:author="Anders Andreasen" w:date="2022-01-15T19:07:00Z">
               <w:r>
                 <w:rPr>
                   <w:lang w:val="en-GB"/>
@@ -14776,11 +14708,11 @@
             <w:pPr>
               <w:pStyle w:val="PPTableBody"/>
               <w:rPr>
-                <w:del w:id="405" w:author="Anders Andreasen" w:date="2022-01-15T19:07:00Z"/>
-                <w:lang w:val="en-GB"/>
-              </w:rPr>
-            </w:pPr>
-            <w:del w:id="406" w:author="Anders Andreasen" w:date="2022-01-15T19:07:00Z">
+                <w:del w:id="402" w:author="Anders Andreasen" w:date="2022-01-15T19:07:00Z"/>
+                <w:lang w:val="en-GB"/>
+              </w:rPr>
+            </w:pPr>
+            <w:del w:id="403" w:author="Anders Andreasen" w:date="2022-01-15T19:07:00Z">
               <w:r>
                 <w:rPr>
                   <w:lang w:val="en-GB"/>
@@ -14799,11 +14731,11 @@
             <w:pPr>
               <w:pStyle w:val="PPTableBody"/>
               <w:rPr>
-                <w:del w:id="407" w:author="Anders Andreasen" w:date="2022-01-15T19:07:00Z"/>
-                <w:lang w:val="en-GB"/>
-              </w:rPr>
-            </w:pPr>
-            <w:del w:id="408" w:author="Anders Andreasen" w:date="2022-01-15T19:07:00Z">
+                <w:del w:id="404" w:author="Anders Andreasen" w:date="2022-01-15T19:07:00Z"/>
+                <w:lang w:val="en-GB"/>
+              </w:rPr>
+            </w:pPr>
+            <w:del w:id="405" w:author="Anders Andreasen" w:date="2022-01-15T19:07:00Z">
               <w:r>
                 <w:rPr>
                   <w:lang w:val="en-GB"/>
@@ -14822,11 +14754,11 @@
             <w:pPr>
               <w:pStyle w:val="PPTableBody"/>
               <w:rPr>
-                <w:del w:id="409" w:author="Anders Andreasen" w:date="2022-01-15T19:07:00Z"/>
-                <w:lang w:val="en-GB"/>
-              </w:rPr>
-            </w:pPr>
-            <w:del w:id="410" w:author="Anders Andreasen" w:date="2022-01-15T19:07:00Z">
+                <w:del w:id="406" w:author="Anders Andreasen" w:date="2022-01-15T19:07:00Z"/>
+                <w:lang w:val="en-GB"/>
+              </w:rPr>
+            </w:pPr>
+            <w:del w:id="407" w:author="Anders Andreasen" w:date="2022-01-15T19:07:00Z">
               <w:r>
                 <w:rPr>
                   <w:lang w:val="en-GB"/>
@@ -14844,11 +14776,11 @@
             <w:pPr>
               <w:pStyle w:val="PPTableBody"/>
               <w:rPr>
-                <w:del w:id="411" w:author="Anders Andreasen" w:date="2022-01-15T19:07:00Z"/>
-                <w:lang w:val="en-GB"/>
-              </w:rPr>
-            </w:pPr>
-            <w:del w:id="412" w:author="Anders Andreasen" w:date="2022-01-15T19:07:00Z">
+                <w:del w:id="408" w:author="Anders Andreasen" w:date="2022-01-15T19:07:00Z"/>
+                <w:lang w:val="en-GB"/>
+              </w:rPr>
+            </w:pPr>
+            <w:del w:id="409" w:author="Anders Andreasen" w:date="2022-01-15T19:07:00Z">
               <w:r>
                 <w:rPr>
                   <w:lang w:val="en-GB"/>
@@ -14862,7 +14794,7 @@
       <w:tr>
         <w:trPr>
           <w:trHeight w:val="300"/>
-          <w:del w:id="413" w:author="Anders Andreasen" w:date="2022-01-15T19:07:00Z"/>
+          <w:del w:id="410" w:author="Anders Andreasen" w:date="2022-01-15T19:07:00Z"/>
         </w:trPr>
         <w:tc>
           <w:tcPr>
@@ -14876,11 +14808,11 @@
             <w:pPr>
               <w:pStyle w:val="PPTableBody"/>
               <w:rPr>
-                <w:del w:id="414" w:author="Anders Andreasen" w:date="2022-01-15T19:07:00Z"/>
-                <w:lang w:val="en-GB"/>
-              </w:rPr>
-            </w:pPr>
-            <w:del w:id="415" w:author="Anders Andreasen" w:date="2022-01-15T19:07:00Z">
+                <w:del w:id="411" w:author="Anders Andreasen" w:date="2022-01-15T19:07:00Z"/>
+                <w:lang w:val="en-GB"/>
+              </w:rPr>
+            </w:pPr>
+            <w:del w:id="412" w:author="Anders Andreasen" w:date="2022-01-15T19:07:00Z">
               <w:r>
                 <w:rPr>
                   <w:lang w:val="en-GB"/>
@@ -14910,11 +14842,11 @@
             <w:pPr>
               <w:pStyle w:val="PPTableBody"/>
               <w:rPr>
-                <w:del w:id="416" w:author="Anders Andreasen" w:date="2022-01-15T19:07:00Z"/>
-                <w:lang w:val="en-GB"/>
-              </w:rPr>
-            </w:pPr>
-            <w:del w:id="417" w:author="Anders Andreasen" w:date="2022-01-15T19:07:00Z">
+                <w:del w:id="413" w:author="Anders Andreasen" w:date="2022-01-15T19:07:00Z"/>
+                <w:lang w:val="en-GB"/>
+              </w:rPr>
+            </w:pPr>
+            <w:del w:id="414" w:author="Anders Andreasen" w:date="2022-01-15T19:07:00Z">
               <w:r>
                 <w:rPr>
                   <w:lang w:val="en-GB"/>
@@ -14936,11 +14868,11 @@
             <w:pPr>
               <w:pStyle w:val="PPTableBody"/>
               <w:rPr>
-                <w:del w:id="418" w:author="Anders Andreasen" w:date="2022-01-15T19:07:00Z"/>
-                <w:lang w:val="en-GB"/>
-              </w:rPr>
-            </w:pPr>
-            <w:del w:id="419" w:author="Anders Andreasen" w:date="2022-01-15T13:34:00Z">
+                <w:del w:id="415" w:author="Anders Andreasen" w:date="2022-01-15T19:07:00Z"/>
+                <w:lang w:val="en-GB"/>
+              </w:rPr>
+            </w:pPr>
+            <w:del w:id="416" w:author="Anders Andreasen" w:date="2022-01-15T13:34:00Z">
               <w:r>
                 <w:rPr>
                   <w:rFonts w:ascii="Verdana" w:hAnsi="Verdana"/>
@@ -14949,7 +14881,7 @@
                 <w:delText>˚</w:delText>
               </w:r>
             </w:del>
-            <w:del w:id="420" w:author="Anders Andreasen" w:date="2022-01-15T19:07:00Z">
+            <w:del w:id="417" w:author="Anders Andreasen" w:date="2022-01-15T19:07:00Z">
               <w:r>
                 <w:rPr>
                   <w:lang w:val="en-GB"/>
@@ -14971,11 +14903,11 @@
             <w:pPr>
               <w:pStyle w:val="PPTableBody"/>
               <w:rPr>
-                <w:del w:id="421" w:author="Anders Andreasen" w:date="2022-01-15T19:07:00Z"/>
-                <w:lang w:val="en-GB"/>
-              </w:rPr>
-            </w:pPr>
-            <w:del w:id="422" w:author="Anders Andreasen" w:date="2022-01-15T19:07:00Z">
+                <w:del w:id="418" w:author="Anders Andreasen" w:date="2022-01-15T19:07:00Z"/>
+                <w:lang w:val="en-GB"/>
+              </w:rPr>
+            </w:pPr>
+            <w:del w:id="419" w:author="Anders Andreasen" w:date="2022-01-15T19:07:00Z">
               <w:r>
                 <w:rPr>
                   <w:lang w:val="en-GB"/>
@@ -14996,11 +14928,11 @@
             <w:pPr>
               <w:pStyle w:val="PPTableBody"/>
               <w:rPr>
-                <w:del w:id="423" w:author="Anders Andreasen" w:date="2022-01-15T19:07:00Z"/>
-                <w:lang w:val="en-GB"/>
-              </w:rPr>
-            </w:pPr>
-            <w:del w:id="424" w:author="Anders Andreasen" w:date="2022-01-15T19:07:00Z">
+                <w:del w:id="420" w:author="Anders Andreasen" w:date="2022-01-15T19:07:00Z"/>
+                <w:lang w:val="en-GB"/>
+              </w:rPr>
+            </w:pPr>
+            <w:del w:id="421" w:author="Anders Andreasen" w:date="2022-01-15T19:07:00Z">
               <w:r>
                 <w:rPr>
                   <w:lang w:val="en-GB"/>
@@ -15017,7 +14949,7 @@
         <w:pStyle w:val="PPBodyMainText"/>
         <w:ind w:firstLine="0"/>
         <w:rPr>
-          <w:del w:id="425" w:author="Anders Andreasen" w:date="2022-01-15T19:07:00Z"/>
+          <w:del w:id="422" w:author="Anders Andreasen" w:date="2022-01-15T19:07:00Z"/>
           <w:lang w:val="en-GB"/>
         </w:rPr>
       </w:pPr>
@@ -15027,11 +14959,11 @@
         <w:pStyle w:val="PPBodyMainText"/>
         <w:ind w:firstLine="0"/>
         <w:rPr>
-          <w:ins w:id="426" w:author="Anders Andreasen" w:date="2022-01-15T23:44:00Z"/>
+          <w:ins w:id="423" w:author="Anders Andreasen" w:date="2022-01-15T23:44:00Z"/>
           <w:lang w:val="en-GB"/>
         </w:rPr>
       </w:pPr>
-      <w:ins w:id="427" w:author="Anders Andreasen" w:date="2022-01-15T23:44:00Z">
+      <w:ins w:id="424" w:author="Anders Andreasen" w:date="2022-01-15T23:44:00Z">
         <w:r>
           <w:rPr>
             <w:lang w:val="en-GB"/>
@@ -15039,7 +14971,7 @@
           <w:t xml:space="preserve">In addition to the rigorous comparison </w:t>
         </w:r>
       </w:ins>
-      <w:ins w:id="428" w:author="Anders Andreasen" w:date="2022-01-15T23:45:00Z">
+      <w:ins w:id="425" w:author="Anders Andreasen" w:date="2022-01-15T23:45:00Z">
         <w:r>
           <w:rPr>
             <w:lang w:val="en-GB"/>
@@ -15047,7 +14979,7 @@
           <w:t>of a single operating point show in the previous text, a more elaborate comparison is made for 100 randomly selected simulations where 10 independent variables are varie</w:t>
         </w:r>
       </w:ins>
-      <w:ins w:id="429" w:author="Anders Andreasen" w:date="2022-01-15T23:46:00Z">
+      <w:ins w:id="426" w:author="Anders Andreasen" w:date="2022-01-15T23:46:00Z">
         <w:r>
           <w:rPr>
             <w:lang w:val="en-GB"/>
@@ -15342,7 +15274,7 @@
         </w:rPr>
         <w:t>24, 47, 52, 54, 55, 60, 65, 93, 96</w:t>
       </w:r>
-      <w:ins w:id="430" w:author="Anders Andreasen" w:date="2022-01-15T13:48:00Z">
+      <w:ins w:id="427" w:author="Anders Andreasen" w:date="2022-01-15T13:48:00Z">
         <w:r>
           <w:rPr>
             <w:lang w:val="en-GB"/>
@@ -15350,7 +15282,7 @@
           <w:t xml:space="preserve"> in the generated DACE</w:t>
         </w:r>
       </w:ins>
-      <w:ins w:id="431" w:author="Anders Andreasen" w:date="2022-01-15T13:50:00Z">
+      <w:ins w:id="428" w:author="Anders Andreasen" w:date="2022-01-15T13:50:00Z">
         <w:r>
           <w:rPr>
             <w:lang w:val="en-GB"/>
@@ -15406,7 +15338,7 @@
         </w:rPr>
         <w:t xml:space="preserve">ig. </w:t>
       </w:r>
-      <w:del w:id="432" w:author="Anders Andreasen" w:date="2022-01-15T13:45:00Z">
+      <w:del w:id="429" w:author="Anders Andreasen" w:date="2022-01-15T13:45:00Z">
         <w:r>
           <w:rPr>
             <w:lang w:val="en-GB"/>
@@ -15414,7 +15346,7 @@
           <w:delText>7</w:delText>
         </w:r>
       </w:del>
-      <w:ins w:id="433" w:author="Anders Andreasen" w:date="2022-01-15T13:45:00Z">
+      <w:ins w:id="430" w:author="Anders Andreasen" w:date="2022-01-15T13:45:00Z">
         <w:r>
           <w:rPr>
             <w:lang w:val="en-GB"/>
@@ -15428,7 +15360,7 @@
         </w:rPr>
         <w:t>-</w:t>
       </w:r>
-      <w:del w:id="434" w:author="Anders Andreasen" w:date="2022-01-15T13:45:00Z">
+      <w:del w:id="431" w:author="Anders Andreasen" w:date="2022-01-15T13:45:00Z">
         <w:r>
           <w:rPr>
             <w:lang w:val="en-GB"/>
@@ -15436,7 +15368,7 @@
           <w:delText>9</w:delText>
         </w:r>
       </w:del>
-      <w:ins w:id="435" w:author="Anders Andreasen" w:date="2022-01-15T13:45:00Z">
+      <w:ins w:id="432" w:author="Anders Andreasen" w:date="2022-01-15T13:45:00Z">
         <w:r>
           <w:rPr>
             <w:lang w:val="en-GB"/>
@@ -15474,7 +15406,7 @@
         <w:pStyle w:val="PPBodyMainText"/>
         <w:ind w:firstLine="0"/>
         <w:rPr>
-          <w:del w:id="436" w:author="Anders Andreasen" w:date="2022-01-15T12:50:00Z"/>
+          <w:del w:id="433" w:author="Anders Andreasen" w:date="2022-01-15T12:50:00Z"/>
           <w:lang w:val="en-GB"/>
         </w:rPr>
       </w:pPr>
@@ -17033,7 +16965,7 @@
         </w:rPr>
         <w:t xml:space="preserve"> DWSIM only solved 91% of the simulation cases in the defined parametric study. The remaining cases were un-converged, thus leaving room for some future improvement. As a side</w:t>
       </w:r>
-      <w:ins w:id="437" w:author="Anders Andreasen" w:date="2022-01-15T13:21:00Z">
+      <w:ins w:id="434" w:author="Anders Andreasen" w:date="2022-01-15T13:21:00Z">
         <w:r>
           <w:rPr>
             <w:lang w:val="en-GB"/>
@@ -17041,7 +16973,7 @@
           <w:t xml:space="preserve"> note and not presented in more detail,</w:t>
         </w:r>
       </w:ins>
-      <w:del w:id="438" w:author="Anders Andreasen" w:date="2022-01-15T13:21:00Z">
+      <w:del w:id="435" w:author="Anders Andreasen" w:date="2022-01-15T13:21:00Z">
         <w:r>
           <w:rPr>
             <w:lang w:val="en-GB"/>
@@ -17223,7 +17155,7 @@
         </w:rPr>
         <w:t xml:space="preserve"> are publicly available on GitHub</w:t>
       </w:r>
-      <w:ins w:id="439" w:author="Anders Andreasen" w:date="2022-01-15T13:47:00Z">
+      <w:ins w:id="436" w:author="Anders Andreasen" w:date="2022-01-15T13:47:00Z">
         <w:r>
           <w:rPr>
             <w:lang w:val="en-GB"/>
@@ -17238,7 +17170,7 @@
           <w:t xml:space="preserve">as well as the random </w:t>
         </w:r>
       </w:ins>
-      <w:ins w:id="440" w:author="Anders Andreasen" w:date="2022-01-15T13:48:00Z">
+      <w:ins w:id="437" w:author="Anders Andreasen" w:date="2022-01-15T13:48:00Z">
         <w:r>
           <w:rPr>
             <w:lang w:val="en-GB"/>
@@ -17282,7 +17214,7 @@
         <w:pStyle w:val="PPBodyMainText"/>
         <w:ind w:firstLine="0"/>
         <w:rPr>
-          <w:ins w:id="441" w:author="Anders Andreasen" w:date="2022-01-15T13:02:00Z"/>
+          <w:ins w:id="438" w:author="Anders Andreasen" w:date="2022-01-15T13:02:00Z"/>
           <w:lang w:val="en-GB"/>
         </w:rPr>
       </w:pPr>
@@ -17291,16 +17223,16 @@
       <w:pPr>
         <w:pStyle w:val="PPHeading"/>
         <w:rPr>
-          <w:ins w:id="442" w:author="Anders Andreasen" w:date="2022-01-15T13:02:00Z"/>
-        </w:rPr>
-        <w:pPrChange w:id="443" w:author="Anders Andreasen" w:date="2022-01-15T13:02:00Z">
+          <w:ins w:id="439" w:author="Anders Andreasen" w:date="2022-01-15T13:02:00Z"/>
+        </w:rPr>
+        <w:pPrChange w:id="440" w:author="Anders Andreasen" w:date="2022-01-15T13:02:00Z">
           <w:pPr>
             <w:pStyle w:val="PPBodyMainText"/>
             <w:ind w:firstLine="0"/>
           </w:pPr>
         </w:pPrChange>
       </w:pPr>
-      <w:ins w:id="444" w:author="Anders Andreasen" w:date="2022-01-15T13:02:00Z">
+      <w:ins w:id="441" w:author="Anders Andreasen" w:date="2022-01-15T13:02:00Z">
         <w:r>
           <w:t>Symbols</w:t>
         </w:r>
@@ -17311,11 +17243,11 @@
         <w:pStyle w:val="PPBodyMainText"/>
         <w:ind w:firstLine="0"/>
         <w:rPr>
-          <w:ins w:id="445" w:author="Anders Andreasen" w:date="2022-01-15T13:06:00Z"/>
+          <w:ins w:id="442" w:author="Anders Andreasen" w:date="2022-01-15T13:06:00Z"/>
           <w:lang w:val="en-GB"/>
         </w:rPr>
       </w:pPr>
-      <w:ins w:id="446" w:author="Anders Andreasen" w:date="2022-01-15T13:06:00Z">
+      <w:ins w:id="443" w:author="Anders Andreasen" w:date="2022-01-15T13:06:00Z">
         <w:r>
           <w:rPr>
             <w:lang w:val="en-GB"/>
@@ -17351,7 +17283,7 @@
           <w:rPr>
             <w:i/>
             <w:iCs/>
-            <w:rPrChange w:id="447" w:author="Anders Andreasen" w:date="2022-01-15T13:06:00Z">
+            <w:rPrChange w:id="444" w:author="Anders Andreasen" w:date="2022-01-15T13:06:00Z">
               <w:rPr/>
             </w:rPrChange>
           </w:rPr>
@@ -17365,11 +17297,11 @@
         <w:pStyle w:val="PPBodyMainText"/>
         <w:ind w:firstLine="0"/>
         <w:rPr>
-          <w:ins w:id="448" w:author="Anders Andreasen" w:date="2022-01-15T13:06:00Z"/>
+          <w:ins w:id="445" w:author="Anders Andreasen" w:date="2022-01-15T13:06:00Z"/>
           <w:lang w:val="en-GB"/>
         </w:rPr>
       </w:pPr>
-      <w:ins w:id="449" w:author="Anders Andreasen" w:date="2022-01-15T13:04:00Z">
+      <w:ins w:id="446" w:author="Anders Andreasen" w:date="2022-01-15T13:04:00Z">
         <w:r>
           <w:rPr>
             <w:lang w:val="en-GB"/>
@@ -17419,12 +17351,12 @@
         <w:pStyle w:val="PPBodyMainText"/>
         <w:ind w:firstLine="0"/>
         <w:rPr>
-          <w:ins w:id="450" w:author="Anders Andreasen" w:date="2022-01-15T13:04:00Z"/>
+          <w:ins w:id="447" w:author="Anders Andreasen" w:date="2022-01-15T13:04:00Z"/>
           <w:lang w:val="en-GB"/>
         </w:rPr>
       </w:pPr>
       <w:proofErr w:type="spellStart"/>
-      <w:ins w:id="451" w:author="Anders Andreasen" w:date="2022-01-15T13:06:00Z">
+      <w:ins w:id="448" w:author="Anders Andreasen" w:date="2022-01-15T13:06:00Z">
         <w:r>
           <w:rPr>
             <w:lang w:val="en-GB"/>
@@ -17472,10 +17404,10 @@
         <w:pStyle w:val="PPBodyMainText"/>
         <w:ind w:firstLine="0"/>
         <w:rPr>
-          <w:ins w:id="452" w:author="Anders Andreasen" w:date="2022-01-15T13:03:00Z"/>
+          <w:ins w:id="449" w:author="Anders Andreasen" w:date="2022-01-15T13:03:00Z"/>
         </w:rPr>
       </w:pPr>
-      <w:ins w:id="453" w:author="Anders Andreasen" w:date="2022-01-15T13:03:00Z">
+      <w:ins w:id="450" w:author="Anders Andreasen" w:date="2022-01-15T13:03:00Z">
         <w:r>
           <w:rPr>
             <w:lang w:val="en-GB"/>
@@ -17498,7 +17430,7 @@
         </w:r>
         <w:r>
           <w:rPr>
-            <w:rPrChange w:id="454" w:author="Anders Andreasen" w:date="2022-01-15T13:03:00Z">
+            <w:rPrChange w:id="451" w:author="Anders Andreasen" w:date="2022-01-15T13:03:00Z">
               <w:rPr>
                 <w:vertAlign w:val="subscript"/>
                 <w:lang w:val="en-GB"/>
@@ -17518,11 +17450,11 @@
         <w:pStyle w:val="PPBodyMainText"/>
         <w:ind w:firstLine="0"/>
         <w:rPr>
-          <w:ins w:id="455" w:author="Anders Andreasen" w:date="2022-01-15T13:05:00Z"/>
+          <w:ins w:id="452" w:author="Anders Andreasen" w:date="2022-01-15T13:05:00Z"/>
         </w:rPr>
       </w:pPr>
       <w:proofErr w:type="spellStart"/>
-      <w:ins w:id="456" w:author="Anders Andreasen" w:date="2022-01-15T13:04:00Z">
+      <w:ins w:id="453" w:author="Anders Andreasen" w:date="2022-01-15T13:04:00Z">
         <w:r>
           <w:rPr>
             <w:lang w:val="en-GB"/>
@@ -17570,11 +17502,11 @@
         <w:pStyle w:val="PPBodyMainText"/>
         <w:ind w:firstLine="0"/>
         <w:rPr>
-          <w:ins w:id="457" w:author="Anders Andreasen" w:date="2022-01-15T13:04:00Z"/>
+          <w:ins w:id="454" w:author="Anders Andreasen" w:date="2022-01-15T13:04:00Z"/>
           <w:lang w:val="en-GB"/>
         </w:rPr>
       </w:pPr>
-      <w:ins w:id="458" w:author="Anders Andreasen" w:date="2022-01-15T13:05:00Z">
+      <w:ins w:id="455" w:author="Anders Andreasen" w:date="2022-01-15T13:05:00Z">
         <w:r>
           <w:rPr>
             <w:rFonts w:ascii="Verdana" w:hAnsi="Verdana"/>
@@ -17593,11 +17525,6 @@
             <w:lang w:val="en-GB"/>
           </w:rPr>
           <w:tab/>
-        </w:r>
-        <w:r>
-          <w:rPr>
-            <w:lang w:val="en-GB"/>
-          </w:rPr>
           <w:t>Density</w:t>
         </w:r>
       </w:ins>
@@ -17610,7 +17537,7 @@
           <w:lang w:val="en-GB"/>
         </w:rPr>
       </w:pPr>
-      <w:ins w:id="459" w:author="Anders Andreasen" w:date="2022-01-15T13:04:00Z">
+      <w:ins w:id="456" w:author="Anders Andreasen" w:date="2022-01-15T13:04:00Z">
         <w:r>
           <w:rPr>
             <w:rFonts w:ascii="Verdana" w:hAnsi="Verdana"/>
@@ -17632,7 +17559,7 @@
           <w:t>Acentri</w:t>
         </w:r>
       </w:ins>
-      <w:ins w:id="460" w:author="Anders Andreasen" w:date="2022-01-15T13:05:00Z">
+      <w:ins w:id="457" w:author="Anders Andreasen" w:date="2022-01-15T13:05:00Z">
         <w:r>
           <w:rPr>
             <w:lang w:val="en-GB"/>
@@ -17660,7 +17587,7 @@
         <w:pStyle w:val="PPBodyMainText"/>
         <w:ind w:firstLine="0"/>
         <w:rPr>
-          <w:ins w:id="461" w:author="Anders Andreasen" w:date="2022-01-15T13:48:00Z"/>
+          <w:ins w:id="458" w:author="Anders Andreasen" w:date="2022-01-15T13:48:00Z"/>
           <w:lang w:val="en-GB"/>
         </w:rPr>
       </w:pPr>
@@ -17685,14 +17612,14 @@
         <w:rPr>
           <w:lang w:val="en-GB"/>
         </w:rPr>
-        <w:pPrChange w:id="462" w:author="Anders Andreasen" w:date="2022-01-15T13:49:00Z">
+        <w:pPrChange w:id="459" w:author="Anders Andreasen" w:date="2022-01-15T13:49:00Z">
           <w:pPr>
             <w:pStyle w:val="PPBodyMainText"/>
             <w:ind w:firstLine="0"/>
           </w:pPr>
         </w:pPrChange>
       </w:pPr>
-      <w:ins w:id="463" w:author="Anders Andreasen" w:date="2022-01-15T13:48:00Z">
+      <w:ins w:id="460" w:author="Anders Andreasen" w:date="2022-01-15T13:48:00Z">
         <w:r>
           <w:rPr>
             <w:lang w:val="en-GB"/>
@@ -17713,7 +17640,7 @@
           <w:t>Desi</w:t>
         </w:r>
       </w:ins>
-      <w:ins w:id="464" w:author="Anders Andreasen" w:date="2022-01-15T13:49:00Z">
+      <w:ins w:id="461" w:author="Anders Andreasen" w:date="2022-01-15T13:49:00Z">
         <w:r>
           <w:rPr>
             <w:lang w:val="en-GB"/>
@@ -20376,9 +20303,9 @@
   <w:footnote w:id="1">
     <w:p>
       <w:pPr>
-        <w:pStyle w:val="FootnoteText"/>
+        <w:pStyle w:val="PPFootnote"/>
       </w:pPr>
-      <w:ins w:id="85" w:author="Anders Andreasen" w:date="2022-01-15T23:51:00Z">
+      <w:ins w:id="84" w:author="Anders Andreasen" w:date="2022-01-15T23:51:00Z">
         <w:r>
           <w:rPr>
             <w:rStyle w:val="FootnoteReference"/>
@@ -20390,7 +20317,8 @@
         </w:r>
         <w:r>
           <w:rPr>
-            <w:rPrChange w:id="86" w:author="Anders Andreasen" w:date="2022-01-15T23:51:00Z">
+            <w:lang w:val="en-GB"/>
+            <w:rPrChange w:id="85" w:author="Anders Andreasen" w:date="2022-01-15T23:51:00Z">
               <w:rPr>
                 <w:lang w:val="da-DK"/>
               </w:rPr>
@@ -21296,6 +21224,7 @@
   <w:style w:type="character" w:default="1" w:styleId="DefaultParagraphFont">
     <w:name w:val="Default Paragraph Font"/>
     <w:uiPriority w:val="1"/>
+    <w:semiHidden/>
     <w:unhideWhenUsed/>
   </w:style>
   <w:style w:type="table" w:default="1" w:styleId="TableNormal">
@@ -21636,6 +21565,17 @@
       </w:tblBorders>
     </w:tblPr>
   </w:style>
+  <w:style w:type="character" w:styleId="EndnoteReference">
+    <w:name w:val="endnote reference"/>
+    <w:basedOn w:val="DefaultParagraphFont"/>
+    <w:uiPriority w:val="99"/>
+    <w:semiHidden/>
+    <w:unhideWhenUsed/>
+    <w:rsid w:val="00AA3615"/>
+    <w:rPr>
+      <w:vertAlign w:val="superscript"/>
+    </w:rPr>
+  </w:style>
 </w:styles>
 </file>
 

</xml_diff>